<commit_message>
Added new estimate of mean R in the fall and updated note
</commit_message>
<xml_diff>
--- a/MiscCode/EstimatAfSmittetalsBudgetForEfteraaret2021.docx
+++ b/MiscCode/EstimatAfSmittetalsBudgetForEfteraaret2021.docx
@@ -63,27 +63,7 @@
           <w:sz w:val="40"/>
           <w:szCs w:val="40"/>
         </w:rPr>
-        <w:t xml:space="preserve">Estimat af </w:t>
-      </w:r>
-      <w:proofErr w:type="spellStart"/>
-      <w:r>
-        <w:rPr>
-          <w:rFonts w:ascii="Georgia" w:eastAsia="Georgia" w:hAnsi="Georgia" w:cs="Georgia"/>
-          <w:color w:val="950000"/>
-          <w:sz w:val="40"/>
-          <w:szCs w:val="40"/>
-        </w:rPr>
-        <w:t>kontakttalsbudget</w:t>
-      </w:r>
-      <w:proofErr w:type="spellEnd"/>
-      <w:r>
-        <w:rPr>
-          <w:rFonts w:ascii="Georgia" w:eastAsia="Georgia" w:hAnsi="Georgia" w:cs="Georgia"/>
-          <w:color w:val="950000"/>
-          <w:sz w:val="40"/>
-          <w:szCs w:val="40"/>
-        </w:rPr>
-        <w:t xml:space="preserve"> for efteråret 2021</w:t>
+        <w:t>Estimat af kontakttalsbudget for efteråret 2021</w:t>
       </w:r>
     </w:p>
     <w:p/>
@@ -161,33 +141,7 @@
           <w:sz w:val="24"/>
           <w:szCs w:val="24"/>
         </w:rPr>
-        <w:t xml:space="preserve">De faktorer der vurderes at have en effekt på det forventede kontakttal er, den engelske smittevariant B117, vaccinationer, øget smitteopsporing, og eventuel adfærdsændring. </w:t>
-      </w:r>
-      <w:r>
-        <w:rPr>
-          <w:rFonts w:ascii="Times New Roman" w:hAnsi="Times New Roman" w:cs="Times New Roman"/>
-          <w:sz w:val="24"/>
-          <w:szCs w:val="24"/>
-        </w:rPr>
-        <w:t xml:space="preserve">Effekten af ændringerne </w:t>
-      </w:r>
-      <w:proofErr w:type="gramStart"/>
-      <w:r>
-        <w:rPr>
-          <w:rFonts w:ascii="Times New Roman" w:hAnsi="Times New Roman" w:cs="Times New Roman"/>
-          <w:sz w:val="24"/>
-          <w:szCs w:val="24"/>
-        </w:rPr>
-        <w:t>er  hver</w:t>
-      </w:r>
-      <w:proofErr w:type="gramEnd"/>
-      <w:r>
-        <w:rPr>
-          <w:rFonts w:ascii="Times New Roman" w:hAnsi="Times New Roman" w:cs="Times New Roman"/>
-          <w:sz w:val="24"/>
-          <w:szCs w:val="24"/>
-        </w:rPr>
-        <w:t xml:space="preserve"> især beregnet som en brøk der skal ganges på det gennemsnitlige smittetal fra sidste efterår. </w:t>
+        <w:t xml:space="preserve">De faktorer der vurderes at have en effekt på det forventede kontakttal er, den engelske smittevariant B117, vaccinationer, øget smitteopsporing, og eventuel adfærdsændring. Effekten af ændringerne er  hver især beregnet som en brøk der skal ganges på det gennemsnitlige smittetal fra sidste efterår. </w:t>
       </w:r>
     </w:p>
     <w:p>
@@ -673,9 +627,30 @@
             <w:sz w:val="24"/>
             <w:szCs w:val="24"/>
           </w:rPr>
-          <m:t>=1.10±0.01</m:t>
+          <m:t>=</m:t>
+        </m:r>
+        <m:r>
+          <m:rPr>
+            <m:sty m:val="bi"/>
+          </m:rPr>
+          <w:rPr>
+            <w:rFonts w:ascii="Cambria Math" w:eastAsiaTheme="minorEastAsia" w:hAnsi="Cambria Math" w:cs="Times New Roman"/>
+            <w:sz w:val="24"/>
+            <w:szCs w:val="24"/>
+          </w:rPr>
+          <m:t>1.127±0.2595</m:t>
         </m:r>
       </m:oMath>
+      <w:r>
+        <w:rPr>
+          <w:rFonts w:ascii="Times New Roman" w:eastAsiaTheme="minorEastAsia" w:hAnsi="Times New Roman" w:cs="Times New Roman"/>
+          <w:b/>
+          <w:bCs/>
+          <w:sz w:val="24"/>
+          <w:szCs w:val="24"/>
+        </w:rPr>
+        <w:t>(ÆNDRET VÆRDI)</w:t>
+      </w:r>
       <w:r>
         <w:rPr>
           <w:rFonts w:ascii="Times New Roman" w:eastAsiaTheme="minorEastAsia" w:hAnsi="Times New Roman" w:cs="Times New Roman"/>
@@ -1076,18 +1051,7 @@
                 <w:sz w:val="24"/>
                 <w:szCs w:val="24"/>
               </w:rPr>
-              <m:t>Fall-202</m:t>
-            </m:r>
-            <m:r>
-              <m:rPr>
-                <m:sty m:val="bi"/>
-              </m:rPr>
-              <w:rPr>
-                <w:rFonts w:ascii="Cambria Math" w:hAnsi="Cambria Math" w:cs="Times New Roman"/>
-                <w:sz w:val="24"/>
-                <w:szCs w:val="24"/>
-              </w:rPr>
-              <m:t>1</m:t>
+              <m:t>Fall-2021</m:t>
             </m:r>
           </m:sub>
         </m:sSub>
@@ -1100,42 +1064,18 @@
             <w:sz w:val="24"/>
             <w:szCs w:val="24"/>
           </w:rPr>
-          <m:t>=</m:t>
-        </m:r>
-        <m:r>
-          <m:rPr>
-            <m:sty m:val="bi"/>
-          </m:rPr>
-          <w:rPr>
-            <w:rFonts w:ascii="Cambria Math" w:eastAsiaTheme="minorEastAsia" w:hAnsi="Cambria Math" w:cs="Times New Roman"/>
-            <w:sz w:val="24"/>
-            <w:szCs w:val="24"/>
-          </w:rPr>
-          <m:t>0.46</m:t>
-        </m:r>
-        <m:r>
-          <m:rPr>
-            <m:sty m:val="bi"/>
-          </m:rPr>
-          <w:rPr>
-            <w:rFonts w:ascii="Cambria Math" w:eastAsiaTheme="minorEastAsia" w:hAnsi="Cambria Math" w:cs="Times New Roman"/>
-            <w:sz w:val="24"/>
-            <w:szCs w:val="24"/>
-          </w:rPr>
-          <m:t>±0.0</m:t>
-        </m:r>
-        <m:r>
-          <m:rPr>
-            <m:sty m:val="bi"/>
-          </m:rPr>
-          <w:rPr>
-            <w:rFonts w:ascii="Cambria Math" w:eastAsiaTheme="minorEastAsia" w:hAnsi="Cambria Math" w:cs="Times New Roman"/>
-            <w:sz w:val="24"/>
-            <w:szCs w:val="24"/>
-          </w:rPr>
-          <m:t>7</m:t>
+          <m:t>=0.46±0.07</m:t>
         </m:r>
       </m:oMath>
+      <w:r>
+        <w:rPr>
+          <w:rFonts w:ascii="Times New Roman" w:eastAsiaTheme="minorEastAsia" w:hAnsi="Times New Roman" w:cs="Times New Roman"/>
+          <w:b/>
+          <w:sz w:val="24"/>
+          <w:szCs w:val="24"/>
+        </w:rPr>
+        <w:t xml:space="preserve"> (SKAL ÆNDRES)</w:t>
+      </w:r>
     </w:p>
     <w:p>
       <w:pPr>
@@ -1168,25 +1108,7 @@
           <w:sz w:val="24"/>
           <w:szCs w:val="24"/>
         </w:rPr>
-        <w:t xml:space="preserve"> samt det potentielle ”</w:t>
-      </w:r>
-      <w:proofErr w:type="spellStart"/>
-      <w:r>
-        <w:rPr>
-          <w:rFonts w:ascii="Times New Roman" w:hAnsi="Times New Roman" w:cs="Times New Roman"/>
-          <w:sz w:val="24"/>
-          <w:szCs w:val="24"/>
-        </w:rPr>
-        <w:t>kontakttalsbudget</w:t>
-      </w:r>
-      <w:proofErr w:type="spellEnd"/>
-      <w:r>
-        <w:rPr>
-          <w:rFonts w:ascii="Times New Roman" w:hAnsi="Times New Roman" w:cs="Times New Roman"/>
-          <w:sz w:val="24"/>
-          <w:szCs w:val="24"/>
-        </w:rPr>
-        <w:t>” der kan bruges på yderligere genåbninger i efteråret:</w:t>
+        <w:t xml:space="preserve"> samt det potentielle ”kontakttalsbudget” der kan bruges på yderligere genåbninger i efteråret:</w:t>
       </w:r>
     </w:p>
     <w:p>
@@ -1279,29 +1201,7 @@
           <w:sz w:val="24"/>
           <w:szCs w:val="24"/>
         </w:rPr>
-        <w:t xml:space="preserve">Metode – </w:t>
-      </w:r>
-      <w:proofErr w:type="spellStart"/>
-      <w:r>
-        <w:rPr>
-          <w:rFonts w:ascii="Times New Roman" w:hAnsi="Times New Roman" w:cs="Times New Roman"/>
-          <w:b/>
-          <w:bCs/>
-          <w:sz w:val="24"/>
-          <w:szCs w:val="24"/>
-        </w:rPr>
-        <w:t>evt</w:t>
-      </w:r>
-      <w:proofErr w:type="spellEnd"/>
-      <w:r>
-        <w:rPr>
-          <w:rFonts w:ascii="Times New Roman" w:hAnsi="Times New Roman" w:cs="Times New Roman"/>
-          <w:b/>
-          <w:bCs/>
-          <w:sz w:val="24"/>
-          <w:szCs w:val="24"/>
-        </w:rPr>
-        <w:t xml:space="preserve"> som bilag?</w:t>
+        <w:t>Metode – evt som bilag?</w:t>
       </w:r>
     </w:p>
     <w:p>
@@ -1357,16 +1257,771 @@
           <w:sz w:val="24"/>
           <w:szCs w:val="24"/>
         </w:rPr>
-        <w:t xml:space="preserve">For at kunne estimere det kommende efterårs kontakttal, er et gennemsnitligt kontakttal for sidste efterår blevet beregnet. (Indsæt metoder her?) Dette giver </w:t>
-      </w:r>
-      <w:r>
-        <w:rPr>
-          <w:rFonts w:ascii="Times New Roman" w:hAnsi="Times New Roman" w:cs="Times New Roman"/>
-          <w:sz w:val="24"/>
-          <w:szCs w:val="24"/>
-        </w:rPr>
-        <w:t>****</w:t>
-      </w:r>
+        <w:t xml:space="preserve">For at kunne estimere det kommende efterårs kontakttal, er et gennemsnitligt kontakttal for sidste efterår blevet beregnet. </w:t>
+      </w:r>
+      <w:r>
+        <w:rPr>
+          <w:rFonts w:ascii="Times New Roman" w:hAnsi="Times New Roman" w:cs="Times New Roman"/>
+          <w:sz w:val="24"/>
+          <w:szCs w:val="24"/>
+        </w:rPr>
+        <w:t>Det gøres på ugebasis ved at fitte de skalerede antal positive test i hele</w:t>
+      </w:r>
+      <w:r>
+        <w:rPr>
+          <w:rFonts w:ascii="Times New Roman" w:hAnsi="Times New Roman" w:cs="Times New Roman"/>
+          <w:sz w:val="24"/>
+          <w:szCs w:val="24"/>
+        </w:rPr>
+        <w:t xml:space="preserve"> landet</w:t>
+      </w:r>
+      <w:r>
+        <w:rPr>
+          <w:rFonts w:ascii="Times New Roman" w:hAnsi="Times New Roman" w:cs="Times New Roman"/>
+          <w:sz w:val="24"/>
+          <w:szCs w:val="24"/>
+        </w:rPr>
+        <w:t xml:space="preserve"> i løbet af ugen</w:t>
+      </w:r>
+      <w:r>
+        <w:rPr>
+          <w:rFonts w:ascii="Times New Roman" w:hAnsi="Times New Roman" w:cs="Times New Roman"/>
+          <w:sz w:val="24"/>
+          <w:szCs w:val="24"/>
+        </w:rPr>
+        <w:t xml:space="preserve"> til følgende funktion:</w:t>
+      </w:r>
+    </w:p>
+    <w:p>
+      <w:pPr>
+        <w:jc w:val="both"/>
+        <w:rPr>
+          <w:rFonts w:ascii="Times New Roman" w:eastAsiaTheme="minorEastAsia" w:hAnsi="Times New Roman" w:cs="Times New Roman"/>
+          <w:sz w:val="24"/>
+          <w:szCs w:val="24"/>
+        </w:rPr>
+      </w:pPr>
+      <m:oMathPara>
+        <m:oMath>
+          <m:r>
+            <w:rPr>
+              <w:rFonts w:ascii="Cambria Math" w:hAnsi="Cambria Math" w:cs="Times New Roman"/>
+              <w:sz w:val="24"/>
+              <w:szCs w:val="24"/>
+            </w:rPr>
+            <m:t>SP</m:t>
+          </m:r>
+          <m:d>
+            <m:dPr>
+              <m:ctrlPr>
+                <w:rPr>
+                  <w:rFonts w:ascii="Cambria Math" w:hAnsi="Cambria Math" w:cs="Times New Roman"/>
+                  <w:i/>
+                  <w:sz w:val="24"/>
+                  <w:szCs w:val="24"/>
+                </w:rPr>
+              </m:ctrlPr>
+            </m:dPr>
+            <m:e>
+              <m:r>
+                <w:rPr>
+                  <w:rFonts w:ascii="Cambria Math" w:hAnsi="Cambria Math" w:cs="Times New Roman"/>
+                  <w:sz w:val="24"/>
+                  <w:szCs w:val="24"/>
+                </w:rPr>
+                <m:t>t</m:t>
+              </m:r>
+            </m:e>
+          </m:d>
+          <m:r>
+            <w:rPr>
+              <w:rFonts w:ascii="Cambria Math" w:hAnsi="Cambria Math" w:cs="Times New Roman"/>
+              <w:sz w:val="24"/>
+              <w:szCs w:val="24"/>
+            </w:rPr>
+            <m:t>=S</m:t>
+          </m:r>
+          <m:sSub>
+            <m:sSubPr>
+              <m:ctrlPr>
+                <w:rPr>
+                  <w:rFonts w:ascii="Cambria Math" w:hAnsi="Cambria Math" w:cs="Times New Roman"/>
+                  <w:i/>
+                  <w:sz w:val="24"/>
+                  <w:szCs w:val="24"/>
+                </w:rPr>
+              </m:ctrlPr>
+            </m:sSubPr>
+            <m:e>
+              <m:r>
+                <w:rPr>
+                  <w:rFonts w:ascii="Cambria Math" w:hAnsi="Cambria Math" w:cs="Times New Roman"/>
+                  <w:sz w:val="24"/>
+                  <w:szCs w:val="24"/>
+                </w:rPr>
+                <m:t>P</m:t>
+              </m:r>
+            </m:e>
+            <m:sub>
+              <m:r>
+                <w:rPr>
+                  <w:rFonts w:ascii="Cambria Math" w:hAnsi="Cambria Math" w:cs="Times New Roman"/>
+                  <w:sz w:val="24"/>
+                  <w:szCs w:val="24"/>
+                </w:rPr>
+                <m:t>0</m:t>
+              </m:r>
+            </m:sub>
+          </m:sSub>
+          <m:r>
+            <w:rPr>
+              <w:rFonts w:ascii="Cambria Math" w:hAnsi="Cambria Math" w:cs="Times New Roman"/>
+              <w:sz w:val="24"/>
+              <w:szCs w:val="24"/>
+            </w:rPr>
+            <m:t>·</m:t>
+          </m:r>
+          <m:sSup>
+            <m:sSupPr>
+              <m:ctrlPr>
+                <w:rPr>
+                  <w:rFonts w:ascii="Cambria Math" w:hAnsi="Cambria Math" w:cs="Times New Roman"/>
+                  <w:i/>
+                  <w:sz w:val="24"/>
+                  <w:szCs w:val="24"/>
+                </w:rPr>
+              </m:ctrlPr>
+            </m:sSupPr>
+            <m:e>
+              <m:r>
+                <w:rPr>
+                  <w:rFonts w:ascii="Cambria Math" w:hAnsi="Cambria Math" w:cs="Times New Roman"/>
+                  <w:sz w:val="24"/>
+                  <w:szCs w:val="24"/>
+                </w:rPr>
+                <m:t>R</m:t>
+              </m:r>
+            </m:e>
+            <m:sup>
+              <m:f>
+                <m:fPr>
+                  <m:ctrlPr>
+                    <w:rPr>
+                      <w:rFonts w:ascii="Cambria Math" w:hAnsi="Cambria Math" w:cs="Times New Roman"/>
+                      <w:i/>
+                      <w:sz w:val="24"/>
+                      <w:szCs w:val="24"/>
+                    </w:rPr>
+                  </m:ctrlPr>
+                </m:fPr>
+                <m:num>
+                  <m:r>
+                    <w:rPr>
+                      <w:rFonts w:ascii="Cambria Math" w:hAnsi="Cambria Math" w:cs="Times New Roman"/>
+                      <w:sz w:val="24"/>
+                      <w:szCs w:val="24"/>
+                    </w:rPr>
+                    <m:t>t-</m:t>
+                  </m:r>
+                  <m:sSub>
+                    <m:sSubPr>
+                      <m:ctrlPr>
+                        <w:rPr>
+                          <w:rFonts w:ascii="Cambria Math" w:hAnsi="Cambria Math" w:cs="Times New Roman"/>
+                          <w:i/>
+                          <w:sz w:val="24"/>
+                          <w:szCs w:val="24"/>
+                        </w:rPr>
+                      </m:ctrlPr>
+                    </m:sSubPr>
+                    <m:e>
+                      <m:r>
+                        <w:rPr>
+                          <w:rFonts w:ascii="Cambria Math" w:hAnsi="Cambria Math" w:cs="Times New Roman"/>
+                          <w:sz w:val="24"/>
+                          <w:szCs w:val="24"/>
+                        </w:rPr>
+                        <m:t>t</m:t>
+                      </m:r>
+                    </m:e>
+                    <m:sub>
+                      <m:r>
+                        <w:rPr>
+                          <w:rFonts w:ascii="Cambria Math" w:hAnsi="Cambria Math" w:cs="Times New Roman"/>
+                          <w:sz w:val="24"/>
+                          <w:szCs w:val="24"/>
+                        </w:rPr>
+                        <m:t>0</m:t>
+                      </m:r>
+                    </m:sub>
+                  </m:sSub>
+                </m:num>
+                <m:den>
+                  <m:sSub>
+                    <m:sSubPr>
+                      <m:ctrlPr>
+                        <w:rPr>
+                          <w:rFonts w:ascii="Cambria Math" w:hAnsi="Cambria Math" w:cs="Times New Roman"/>
+                          <w:i/>
+                          <w:sz w:val="24"/>
+                          <w:szCs w:val="24"/>
+                        </w:rPr>
+                      </m:ctrlPr>
+                    </m:sSubPr>
+                    <m:e>
+                      <m:r>
+                        <w:rPr>
+                          <w:rFonts w:ascii="Cambria Math" w:hAnsi="Cambria Math" w:cs="Times New Roman"/>
+                          <w:sz w:val="24"/>
+                          <w:szCs w:val="24"/>
+                        </w:rPr>
+                        <m:t>t</m:t>
+                      </m:r>
+                    </m:e>
+                    <m:sub>
+                      <m:r>
+                        <w:rPr>
+                          <w:rFonts w:ascii="Cambria Math" w:hAnsi="Cambria Math" w:cs="Times New Roman"/>
+                          <w:sz w:val="24"/>
+                          <w:szCs w:val="24"/>
+                        </w:rPr>
+                        <m:t>G</m:t>
+                      </m:r>
+                    </m:sub>
+                  </m:sSub>
+                </m:den>
+              </m:f>
+            </m:sup>
+          </m:sSup>
+        </m:oMath>
+      </m:oMathPara>
+    </w:p>
+    <w:p>
+      <w:pPr>
+        <w:jc w:val="both"/>
+        <w:rPr>
+          <w:rFonts w:ascii="Times New Roman" w:eastAsiaTheme="minorEastAsia" w:hAnsi="Times New Roman" w:cs="Times New Roman"/>
+          <w:sz w:val="24"/>
+          <w:szCs w:val="24"/>
+        </w:rPr>
+      </w:pPr>
+      <w:r>
+        <w:rPr>
+          <w:rFonts w:ascii="Times New Roman" w:eastAsiaTheme="minorEastAsia" w:hAnsi="Times New Roman" w:cs="Times New Roman"/>
+          <w:sz w:val="24"/>
+          <w:szCs w:val="24"/>
+        </w:rPr>
+        <w:t xml:space="preserve">Hvor generationstiden </w:t>
+      </w:r>
+      <m:oMath>
+        <m:sSub>
+          <m:sSubPr>
+            <m:ctrlPr>
+              <w:rPr>
+                <w:rFonts w:ascii="Cambria Math" w:eastAsiaTheme="minorEastAsia" w:hAnsi="Cambria Math" w:cs="Times New Roman"/>
+                <w:i/>
+                <w:sz w:val="24"/>
+                <w:szCs w:val="24"/>
+              </w:rPr>
+            </m:ctrlPr>
+          </m:sSubPr>
+          <m:e>
+            <m:r>
+              <w:rPr>
+                <w:rFonts w:ascii="Cambria Math" w:eastAsiaTheme="minorEastAsia" w:hAnsi="Cambria Math" w:cs="Times New Roman"/>
+                <w:sz w:val="24"/>
+                <w:szCs w:val="24"/>
+              </w:rPr>
+              <m:t>t</m:t>
+            </m:r>
+          </m:e>
+          <m:sub>
+            <m:r>
+              <w:rPr>
+                <w:rFonts w:ascii="Cambria Math" w:eastAsiaTheme="minorEastAsia" w:hAnsi="Cambria Math" w:cs="Times New Roman"/>
+                <w:sz w:val="24"/>
+                <w:szCs w:val="24"/>
+              </w:rPr>
+              <m:t>G</m:t>
+            </m:r>
+          </m:sub>
+        </m:sSub>
+      </m:oMath>
+      <w:r>
+        <w:rPr>
+          <w:rFonts w:ascii="Times New Roman" w:eastAsiaTheme="minorEastAsia" w:hAnsi="Times New Roman" w:cs="Times New Roman"/>
+          <w:sz w:val="24"/>
+          <w:szCs w:val="24"/>
+        </w:rPr>
+        <w:t xml:space="preserve"> er fastlagt til at være </w:t>
+      </w:r>
+      <w:r>
+        <w:rPr>
+          <w:rFonts w:ascii="Times New Roman" w:eastAsiaTheme="minorEastAsia" w:hAnsi="Times New Roman" w:cs="Times New Roman"/>
+          <w:sz w:val="24"/>
+          <w:szCs w:val="24"/>
+        </w:rPr>
+        <w:t xml:space="preserve">4.7 dage. Som </w:t>
+      </w:r>
+      <m:oMath>
+        <m:sSub>
+          <m:sSubPr>
+            <m:ctrlPr>
+              <w:rPr>
+                <w:rFonts w:ascii="Cambria Math" w:eastAsiaTheme="minorEastAsia" w:hAnsi="Cambria Math" w:cs="Times New Roman"/>
+                <w:i/>
+                <w:sz w:val="24"/>
+                <w:szCs w:val="24"/>
+              </w:rPr>
+            </m:ctrlPr>
+          </m:sSubPr>
+          <m:e>
+            <m:r>
+              <w:rPr>
+                <w:rFonts w:ascii="Cambria Math" w:eastAsiaTheme="minorEastAsia" w:hAnsi="Cambria Math" w:cs="Times New Roman"/>
+                <w:sz w:val="24"/>
+                <w:szCs w:val="24"/>
+              </w:rPr>
+              <m:t>t</m:t>
+            </m:r>
+          </m:e>
+          <m:sub>
+            <m:r>
+              <w:rPr>
+                <w:rFonts w:ascii="Cambria Math" w:eastAsiaTheme="minorEastAsia" w:hAnsi="Cambria Math" w:cs="Times New Roman"/>
+                <w:sz w:val="24"/>
+                <w:szCs w:val="24"/>
+              </w:rPr>
+              <m:t>0</m:t>
+            </m:r>
+          </m:sub>
+        </m:sSub>
+      </m:oMath>
+      <w:r>
+        <w:rPr>
+          <w:rFonts w:ascii="Times New Roman" w:eastAsiaTheme="minorEastAsia" w:hAnsi="Times New Roman" w:cs="Times New Roman"/>
+          <w:sz w:val="24"/>
+          <w:szCs w:val="24"/>
+        </w:rPr>
+        <w:t xml:space="preserve"> vælges den mid</w:t>
+      </w:r>
+      <w:r>
+        <w:rPr>
+          <w:rFonts w:ascii="Times New Roman" w:eastAsiaTheme="minorEastAsia" w:hAnsi="Times New Roman" w:cs="Times New Roman"/>
+          <w:sz w:val="24"/>
+          <w:szCs w:val="24"/>
+        </w:rPr>
+        <w:t>terste dag i den pågældende uge</w:t>
+      </w:r>
+      <w:r>
+        <w:rPr>
+          <w:rFonts w:ascii="Times New Roman" w:eastAsiaTheme="minorEastAsia" w:hAnsi="Times New Roman" w:cs="Times New Roman"/>
+          <w:sz w:val="24"/>
+          <w:szCs w:val="24"/>
+        </w:rPr>
+        <w:t xml:space="preserve">. Startværdien for </w:t>
+      </w:r>
+      <m:oMath>
+        <m:r>
+          <w:rPr>
+            <w:rFonts w:ascii="Cambria Math" w:eastAsiaTheme="minorEastAsia" w:hAnsi="Cambria Math" w:cs="Times New Roman"/>
+            <w:sz w:val="24"/>
+            <w:szCs w:val="24"/>
+          </w:rPr>
+          <m:t>S</m:t>
+        </m:r>
+        <m:sSub>
+          <m:sSubPr>
+            <m:ctrlPr>
+              <w:rPr>
+                <w:rFonts w:ascii="Cambria Math" w:eastAsiaTheme="minorEastAsia" w:hAnsi="Cambria Math" w:cs="Times New Roman"/>
+                <w:i/>
+                <w:sz w:val="24"/>
+                <w:szCs w:val="24"/>
+              </w:rPr>
+            </m:ctrlPr>
+          </m:sSubPr>
+          <m:e>
+            <m:r>
+              <w:rPr>
+                <w:rFonts w:ascii="Cambria Math" w:eastAsiaTheme="minorEastAsia" w:hAnsi="Cambria Math" w:cs="Times New Roman"/>
+                <w:sz w:val="24"/>
+                <w:szCs w:val="24"/>
+              </w:rPr>
+              <m:t>P</m:t>
+            </m:r>
+          </m:e>
+          <m:sub>
+            <m:r>
+              <w:rPr>
+                <w:rFonts w:ascii="Cambria Math" w:eastAsiaTheme="minorEastAsia" w:hAnsi="Cambria Math" w:cs="Times New Roman"/>
+                <w:sz w:val="24"/>
+                <w:szCs w:val="24"/>
+              </w:rPr>
+              <m:t>0</m:t>
+            </m:r>
+          </m:sub>
+        </m:sSub>
+      </m:oMath>
+      <w:r>
+        <w:rPr>
+          <w:rFonts w:ascii="Times New Roman" w:eastAsiaTheme="minorEastAsia" w:hAnsi="Times New Roman" w:cs="Times New Roman"/>
+          <w:sz w:val="24"/>
+          <w:szCs w:val="24"/>
+        </w:rPr>
+        <w:t xml:space="preserve"> fastsættes til at være antallet af skalerede antal positive tests ved den midterste dag i ugen, men det indgår som en fit-parameter. </w:t>
+      </w:r>
+      <w:r>
+        <w:rPr>
+          <w:rFonts w:ascii="Times New Roman" w:eastAsiaTheme="minorEastAsia" w:hAnsi="Times New Roman" w:cs="Times New Roman"/>
+          <w:sz w:val="24"/>
+          <w:szCs w:val="24"/>
+        </w:rPr>
+        <w:t xml:space="preserve">I alle tilfælde vælges startværdien af kontakttallet </w:t>
+      </w:r>
+      <m:oMath>
+        <m:r>
+          <w:rPr>
+            <w:rFonts w:ascii="Cambria Math" w:eastAsiaTheme="minorEastAsia" w:hAnsi="Cambria Math" w:cs="Times New Roman"/>
+            <w:sz w:val="24"/>
+            <w:szCs w:val="24"/>
+          </w:rPr>
+          <m:t>R</m:t>
+        </m:r>
+      </m:oMath>
+      <w:r>
+        <w:rPr>
+          <w:rFonts w:ascii="Times New Roman" w:eastAsiaTheme="minorEastAsia" w:hAnsi="Times New Roman" w:cs="Times New Roman"/>
+          <w:sz w:val="24"/>
+          <w:szCs w:val="24"/>
+        </w:rPr>
+        <w:t xml:space="preserve"> som 1.0.</w:t>
+      </w:r>
+    </w:p>
+    <w:p>
+      <w:pPr>
+        <w:rPr>
+          <w:noProof/>
+        </w:rPr>
+      </w:pPr>
+      <w:r>
+        <w:rPr>
+          <w:rFonts w:ascii="Times New Roman" w:eastAsiaTheme="minorEastAsia" w:hAnsi="Times New Roman" w:cs="Times New Roman"/>
+          <w:sz w:val="24"/>
+          <w:szCs w:val="24"/>
+        </w:rPr>
+        <w:t xml:space="preserve">Den undersøgte periode går fra </w:t>
+      </w:r>
+      <w:r>
+        <w:rPr>
+          <w:rFonts w:ascii="Times New Roman" w:eastAsiaTheme="minorEastAsia" w:hAnsi="Times New Roman" w:cs="Times New Roman"/>
+          <w:sz w:val="24"/>
+          <w:szCs w:val="24"/>
+        </w:rPr>
+        <w:t xml:space="preserve">mandag den 3. august til søndag den </w:t>
+      </w:r>
+      <w:r>
+        <w:rPr>
+          <w:rFonts w:ascii="Times New Roman" w:eastAsiaTheme="minorEastAsia" w:hAnsi="Times New Roman" w:cs="Times New Roman"/>
+          <w:sz w:val="24"/>
+          <w:szCs w:val="24"/>
+        </w:rPr>
+        <w:t xml:space="preserve">13. december, hvilket giver 19 uger at undersøge. Det blev valgt at sortere de sidste to uger af december fra, da </w:t>
+      </w:r>
+      <w:r>
+        <w:rPr>
+          <w:rFonts w:ascii="Times New Roman" w:eastAsiaTheme="minorEastAsia" w:hAnsi="Times New Roman" w:cs="Times New Roman"/>
+          <w:sz w:val="24"/>
+          <w:szCs w:val="24"/>
+        </w:rPr>
+        <w:t xml:space="preserve">udviklingen i antal smittede var meget over den sædvanlige. </w:t>
+      </w:r>
+      <w:r>
+        <w:rPr>
+          <w:rFonts w:ascii="Times New Roman" w:eastAsiaTheme="minorEastAsia" w:hAnsi="Times New Roman" w:cs="Times New Roman"/>
+          <w:sz w:val="24"/>
+          <w:szCs w:val="24"/>
+        </w:rPr>
+        <w:t xml:space="preserve">De 19 værdier </w:t>
+      </w:r>
+      <w:r>
+        <w:rPr>
+          <w:rFonts w:ascii="Times New Roman" w:eastAsiaTheme="minorEastAsia" w:hAnsi="Times New Roman" w:cs="Times New Roman"/>
+          <w:sz w:val="24"/>
+          <w:szCs w:val="24"/>
+        </w:rPr>
+        <w:t>spredte sig som set i følgende plot:</w:t>
+      </w:r>
+      <w:r>
+        <w:rPr>
+          <w:noProof/>
+        </w:rPr>
+        <w:t xml:space="preserve"> </w:t>
+      </w:r>
+    </w:p>
+    <w:p>
+      <w:pPr>
+        <w:jc w:val="center"/>
+        <w:rPr>
+          <w:rFonts w:ascii="Times New Roman" w:eastAsiaTheme="minorEastAsia" w:hAnsi="Times New Roman" w:cs="Times New Roman"/>
+          <w:sz w:val="24"/>
+          <w:szCs w:val="24"/>
+        </w:rPr>
+      </w:pPr>
+      <w:r>
+        <w:rPr>
+          <w:noProof/>
+        </w:rPr>
+        <w:lastRenderedPageBreak/>
+        <w:drawing>
+          <wp:inline distT="0" distB="0" distL="0" distR="0" wp14:anchorId="2BDB57B2" wp14:editId="6EC80DEF">
+            <wp:extent cx="3981450" cy="2273287"/>
+            <wp:effectExtent l="0" t="0" r="0" b="0"/>
+            <wp:docPr id="3" name="Billede 3"/>
+            <wp:cNvGraphicFramePr>
+              <a:graphicFrameLocks xmlns:a="http://schemas.openxmlformats.org/drawingml/2006/main" noChangeAspect="1"/>
+            </wp:cNvGraphicFramePr>
+            <a:graphic xmlns:a="http://schemas.openxmlformats.org/drawingml/2006/main">
+              <a:graphicData uri="http://schemas.openxmlformats.org/drawingml/2006/picture">
+                <pic:pic xmlns:pic="http://schemas.openxmlformats.org/drawingml/2006/picture">
+                  <pic:nvPicPr>
+                    <pic:cNvPr id="0" name="Picture 1"/>
+                    <pic:cNvPicPr>
+                      <a:picLocks noChangeAspect="1" noChangeArrowheads="1"/>
+                    </pic:cNvPicPr>
+                  </pic:nvPicPr>
+                  <pic:blipFill>
+                    <a:blip r:embed="rId11">
+                      <a:extLst>
+                        <a:ext uri="{28A0092B-C50C-407E-A947-70E740481C1C}">
+                          <a14:useLocalDpi xmlns:a14="http://schemas.microsoft.com/office/drawing/2010/main" val="0"/>
+                        </a:ext>
+                      </a:extLst>
+                    </a:blip>
+                    <a:srcRect/>
+                    <a:stretch>
+                      <a:fillRect/>
+                    </a:stretch>
+                  </pic:blipFill>
+                  <pic:spPr bwMode="auto">
+                    <a:xfrm>
+                      <a:off x="0" y="0"/>
+                      <a:ext cx="4013001" cy="2291302"/>
+                    </a:xfrm>
+                    <a:prstGeom prst="rect">
+                      <a:avLst/>
+                    </a:prstGeom>
+                    <a:noFill/>
+                    <a:ln>
+                      <a:noFill/>
+                    </a:ln>
+                  </pic:spPr>
+                </pic:pic>
+              </a:graphicData>
+            </a:graphic>
+          </wp:inline>
+        </w:drawing>
+      </w:r>
+    </w:p>
+    <w:p>
+      <w:pPr>
+        <w:rPr>
+          <w:rFonts w:ascii="Times New Roman" w:eastAsiaTheme="minorEastAsia" w:hAnsi="Times New Roman" w:cs="Times New Roman"/>
+          <w:sz w:val="24"/>
+          <w:szCs w:val="24"/>
+        </w:rPr>
+      </w:pPr>
+      <w:r>
+        <w:rPr>
+          <w:rFonts w:ascii="Times New Roman" w:eastAsiaTheme="minorEastAsia" w:hAnsi="Times New Roman" w:cs="Times New Roman"/>
+          <w:sz w:val="24"/>
+          <w:szCs w:val="24"/>
+        </w:rPr>
+        <w:t xml:space="preserve">Spredningen på værdierne </w:t>
+      </w:r>
+      <w:r>
+        <w:rPr>
+          <w:rFonts w:ascii="Times New Roman" w:eastAsiaTheme="minorEastAsia" w:hAnsi="Times New Roman" w:cs="Times New Roman"/>
+          <w:sz w:val="24"/>
+          <w:szCs w:val="24"/>
+        </w:rPr>
+        <w:t xml:space="preserve">bliver brugt som usikkerheden på gennemsnittet. </w:t>
+      </w:r>
+      <w:r>
+        <w:rPr>
+          <w:rFonts w:ascii="Times New Roman" w:eastAsiaTheme="minorEastAsia" w:hAnsi="Times New Roman" w:cs="Times New Roman"/>
+          <w:sz w:val="24"/>
+          <w:szCs w:val="24"/>
+        </w:rPr>
+        <w:t>Udviklingen i antal skaleret positive over tid samt de tilhørende fittede kontakt</w:t>
+      </w:r>
+      <w:r>
+        <w:rPr>
+          <w:rFonts w:ascii="Times New Roman" w:eastAsiaTheme="minorEastAsia" w:hAnsi="Times New Roman" w:cs="Times New Roman"/>
+          <w:sz w:val="24"/>
+          <w:szCs w:val="24"/>
+        </w:rPr>
+        <w:t>tal kan ses på denne figur:</w:t>
+      </w:r>
+    </w:p>
+    <w:p>
+      <w:pPr>
+        <w:rPr>
+          <w:rFonts w:ascii="Times New Roman" w:eastAsiaTheme="minorEastAsia" w:hAnsi="Times New Roman" w:cs="Times New Roman"/>
+          <w:sz w:val="24"/>
+          <w:szCs w:val="24"/>
+        </w:rPr>
+      </w:pPr>
+      <w:r>
+        <w:rPr>
+          <w:rFonts w:eastAsiaTheme="minorEastAsia"/>
+          <w:noProof/>
+        </w:rPr>
+        <w:drawing>
+          <wp:inline distT="0" distB="0" distL="0" distR="0" wp14:anchorId="7475F04C" wp14:editId="66A8C325">
+            <wp:extent cx="6120130" cy="3733800"/>
+            <wp:effectExtent l="0" t="0" r="0" b="0"/>
+            <wp:docPr id="5" name="Billede 5"/>
+            <wp:cNvGraphicFramePr>
+              <a:graphicFrameLocks xmlns:a="http://schemas.openxmlformats.org/drawingml/2006/main" noChangeAspect="1"/>
+            </wp:cNvGraphicFramePr>
+            <a:graphic xmlns:a="http://schemas.openxmlformats.org/drawingml/2006/main">
+              <a:graphicData uri="http://schemas.openxmlformats.org/drawingml/2006/picture">
+                <pic:pic xmlns:pic="http://schemas.openxmlformats.org/drawingml/2006/picture">
+                  <pic:nvPicPr>
+                    <pic:cNvPr id="0" name="Picture 5"/>
+                    <pic:cNvPicPr>
+                      <a:picLocks noChangeAspect="1" noChangeArrowheads="1"/>
+                    </pic:cNvPicPr>
+                  </pic:nvPicPr>
+                  <pic:blipFill>
+                    <a:blip r:embed="rId12">
+                      <a:extLst>
+                        <a:ext uri="{28A0092B-C50C-407E-A947-70E740481C1C}">
+                          <a14:useLocalDpi xmlns:a14="http://schemas.microsoft.com/office/drawing/2010/main" val="0"/>
+                        </a:ext>
+                      </a:extLst>
+                    </a:blip>
+                    <a:srcRect/>
+                    <a:stretch>
+                      <a:fillRect/>
+                    </a:stretch>
+                  </pic:blipFill>
+                  <pic:spPr bwMode="auto">
+                    <a:xfrm>
+                      <a:off x="0" y="0"/>
+                      <a:ext cx="6120130" cy="3733800"/>
+                    </a:xfrm>
+                    <a:prstGeom prst="rect">
+                      <a:avLst/>
+                    </a:prstGeom>
+                    <a:noFill/>
+                    <a:ln>
+                      <a:noFill/>
+                    </a:ln>
+                  </pic:spPr>
+                </pic:pic>
+              </a:graphicData>
+            </a:graphic>
+          </wp:inline>
+        </w:drawing>
+      </w:r>
+    </w:p>
+    <w:p>
+      <w:pPr>
+        <w:rPr>
+          <w:rFonts w:ascii="Times New Roman" w:eastAsiaTheme="minorEastAsia" w:hAnsi="Times New Roman" w:cs="Times New Roman"/>
+          <w:sz w:val="24"/>
+          <w:szCs w:val="24"/>
+        </w:rPr>
+      </w:pPr>
+      <w:r>
+        <w:rPr>
+          <w:rFonts w:ascii="Times New Roman" w:eastAsiaTheme="minorEastAsia" w:hAnsi="Times New Roman" w:cs="Times New Roman"/>
+          <w:sz w:val="24"/>
+          <w:szCs w:val="24"/>
+        </w:rPr>
+        <w:t xml:space="preserve">Vi ser, at bortset fra sen august til tidlig september har kontakttallet været stabilt omkring </w:t>
+      </w:r>
+      <w:r>
+        <w:rPr>
+          <w:rFonts w:ascii="Times New Roman" w:eastAsiaTheme="minorEastAsia" w:hAnsi="Times New Roman" w:cs="Times New Roman"/>
+          <w:sz w:val="24"/>
+          <w:szCs w:val="24"/>
+        </w:rPr>
+        <w:t xml:space="preserve">1.2. Gennemsnittet af de fundne værdier er </w:t>
+      </w:r>
+      <m:oMath>
+        <m:sSub>
+          <m:sSubPr>
+            <m:ctrlPr>
+              <w:rPr>
+                <w:rFonts w:ascii="Cambria Math" w:eastAsiaTheme="minorEastAsia" w:hAnsi="Cambria Math" w:cs="Times New Roman"/>
+                <w:i/>
+                <w:sz w:val="24"/>
+                <w:szCs w:val="24"/>
+              </w:rPr>
+            </m:ctrlPr>
+          </m:sSubPr>
+          <m:e>
+            <m:r>
+              <w:rPr>
+                <w:rFonts w:ascii="Cambria Math" w:eastAsiaTheme="minorEastAsia" w:hAnsi="Cambria Math" w:cs="Times New Roman"/>
+                <w:sz w:val="24"/>
+                <w:szCs w:val="24"/>
+              </w:rPr>
+              <m:t>R</m:t>
+            </m:r>
+          </m:e>
+          <m:sub>
+            <m:r>
+              <w:rPr>
+                <w:rFonts w:ascii="Cambria Math" w:eastAsiaTheme="minorEastAsia" w:hAnsi="Cambria Math" w:cs="Times New Roman"/>
+                <w:sz w:val="24"/>
+                <w:szCs w:val="24"/>
+              </w:rPr>
+              <m:t>fall 2020</m:t>
+            </m:r>
+          </m:sub>
+        </m:sSub>
+        <m:r>
+          <w:rPr>
+            <w:rFonts w:ascii="Cambria Math" w:eastAsiaTheme="minorEastAsia" w:hAnsi="Cambria Math" w:cs="Times New Roman"/>
+            <w:sz w:val="24"/>
+            <w:szCs w:val="24"/>
+          </w:rPr>
+          <m:t>=</m:t>
+        </m:r>
+        <m:r>
+          <m:rPr>
+            <m:sty m:val="bi"/>
+          </m:rPr>
+          <w:rPr>
+            <w:rFonts w:ascii="Cambria Math" w:eastAsiaTheme="minorEastAsia" w:hAnsi="Cambria Math" w:cs="Times New Roman"/>
+            <w:sz w:val="24"/>
+            <w:szCs w:val="24"/>
+          </w:rPr>
+          <m:t>1.127±0.2595</m:t>
+        </m:r>
+      </m:oMath>
+      <w:r>
+        <w:rPr>
+          <w:rFonts w:ascii="Times New Roman" w:eastAsiaTheme="minorEastAsia" w:hAnsi="Times New Roman" w:cs="Times New Roman"/>
+          <w:sz w:val="24"/>
+          <w:szCs w:val="24"/>
+        </w:rPr>
+        <w:t>.</w:t>
+      </w:r>
+    </w:p>
+    <w:p>
+      <w:pPr>
+        <w:jc w:val="both"/>
+        <w:rPr>
+          <w:rFonts w:ascii="Times New Roman" w:hAnsi="Times New Roman" w:cs="Times New Roman"/>
+          <w:sz w:val="24"/>
+          <w:szCs w:val="24"/>
+        </w:rPr>
+      </w:pPr>
     </w:p>
     <w:p>
       <w:pPr>
@@ -1554,6 +2209,7 @@
           <w:sz w:val="24"/>
           <w:szCs w:val="24"/>
         </w:rPr>
+        <w:lastRenderedPageBreak/>
         <w:t>Effekten af vaccinerne kan simpelt estimeres ved følgende formel:</w:t>
       </w:r>
     </w:p>
@@ -1838,7 +2494,7 @@
         </w:rPr>
         <w:t xml:space="preserve">(data fra </w:t>
       </w:r>
-      <w:hyperlink r:id="rId11" w:history="1">
+      <w:hyperlink r:id="rId13" w:history="1">
         <w:r>
           <w:rPr>
             <w:rStyle w:val="Hyperlink"/>
@@ -1898,23 +2554,7 @@
             <w:sz w:val="24"/>
             <w:szCs w:val="24"/>
           </w:rPr>
-          <m:t>90%±</m:t>
-        </m:r>
-        <m:r>
-          <w:rPr>
-            <w:rFonts w:ascii="Cambria Math" w:eastAsiaTheme="minorEastAsia" w:hAnsi="Cambria Math" w:cs="Times New Roman"/>
-            <w:sz w:val="24"/>
-            <w:szCs w:val="24"/>
-          </w:rPr>
-          <m:t>10</m:t>
-        </m:r>
-        <m:r>
-          <w:rPr>
-            <w:rFonts w:ascii="Cambria Math" w:eastAsiaTheme="minorEastAsia" w:hAnsi="Cambria Math" w:cs="Times New Roman"/>
-            <w:sz w:val="24"/>
-            <w:szCs w:val="24"/>
-          </w:rPr>
-          <m:t>%</m:t>
+          <m:t>90%±10%</m:t>
         </m:r>
       </m:oMath>
       <w:r>
@@ -1932,15 +2572,7 @@
             <w:sz w:val="24"/>
             <w:szCs w:val="24"/>
           </w:rPr>
-          <m:t>V=0.9±0.</m:t>
-        </m:r>
-        <m:r>
-          <w:rPr>
-            <w:rFonts w:ascii="Cambria Math" w:eastAsiaTheme="minorEastAsia" w:hAnsi="Cambria Math" w:cs="Times New Roman"/>
-            <w:sz w:val="24"/>
-            <w:szCs w:val="24"/>
-          </w:rPr>
-          <m:t>1</m:t>
+          <m:t>V=0.9±0.1</m:t>
         </m:r>
       </m:oMath>
       <w:r>
@@ -2029,7 +2661,6 @@
           <w:sz w:val="24"/>
           <w:szCs w:val="24"/>
         </w:rPr>
-        <w:lastRenderedPageBreak/>
         <w:t xml:space="preserve">Tilsammen giver dette en vaccinationseffekt på </w:t>
       </w:r>
       <m:oMath>
@@ -2122,29 +2753,8 @@
         <w:t>Udregningen baserer sig på nedenstående tabel som er lavet med data fra (</w:t>
       </w:r>
       <w:r>
-        <w:t xml:space="preserve">Association </w:t>
-      </w:r>
-      <w:proofErr w:type="spellStart"/>
-      <w:r>
-        <w:t>between</w:t>
-      </w:r>
-      <w:proofErr w:type="spellEnd"/>
-      <w:r>
-        <w:t xml:space="preserve"> SARS-CoV-2 Transmission Risk, Viral Load, and Age: A Nationwide </w:t>
-      </w:r>
-      <w:proofErr w:type="spellStart"/>
-      <w:r>
-        <w:t>Study</w:t>
-      </w:r>
-      <w:proofErr w:type="spellEnd"/>
-      <w:r>
-        <w:t xml:space="preserve"> in Danish </w:t>
-      </w:r>
-      <w:proofErr w:type="spellStart"/>
-      <w:r>
-        <w:t>Households</w:t>
-      </w:r>
-      <w:proofErr w:type="spellEnd"/>
+        <w:t>Association between SARS-CoV-2 Transmission Risk, Viral Load, and Age: A Nationwide Study in Danish Households</w:t>
+      </w:r>
       <w:r>
         <w:rPr>
           <w:rFonts w:ascii="Cambria Math" w:hAnsi="Cambria Math" w:cs="Cambria Math"/>
@@ -2159,7 +2769,7 @@
         </w:rPr>
         <w:t xml:space="preserve">) og </w:t>
       </w:r>
-      <w:hyperlink r:id="rId12" w:history="1">
+      <w:hyperlink r:id="rId14" w:history="1">
         <w:r>
           <w:rPr>
             <w:rStyle w:val="Hyperlink"/>
@@ -2184,48 +2794,12 @@
           <w:sz w:val="24"/>
           <w:szCs w:val="24"/>
         </w:rPr>
-        <w:t xml:space="preserve">. En antagelse er, at danskere på 90+ har samme </w:t>
-      </w:r>
-      <w:proofErr w:type="spellStart"/>
-      <w:r>
-        <w:rPr>
-          <w:rFonts w:ascii="Times New Roman" w:eastAsiaTheme="minorEastAsia" w:hAnsi="Times New Roman" w:cs="Times New Roman"/>
-          <w:sz w:val="24"/>
-          <w:szCs w:val="24"/>
-        </w:rPr>
-        <w:t>index</w:t>
-      </w:r>
-      <w:proofErr w:type="spellEnd"/>
-      <w:r>
-        <w:rPr>
-          <w:rFonts w:ascii="Times New Roman" w:eastAsiaTheme="minorEastAsia" w:hAnsi="Times New Roman" w:cs="Times New Roman"/>
-          <w:sz w:val="24"/>
-          <w:szCs w:val="24"/>
-        </w:rPr>
-        <w:t xml:space="preserve"> tal for smitte som dem i </w:t>
-      </w:r>
-      <w:proofErr w:type="spellStart"/>
-      <w:r>
-        <w:rPr>
-          <w:rFonts w:ascii="Times New Roman" w:eastAsiaTheme="minorEastAsia" w:hAnsi="Times New Roman" w:cs="Times New Roman"/>
-          <w:sz w:val="24"/>
-          <w:szCs w:val="24"/>
-        </w:rPr>
-        <w:t>aldergruppe</w:t>
-      </w:r>
-      <w:proofErr w:type="spellEnd"/>
-      <w:r>
-        <w:rPr>
-          <w:rFonts w:ascii="Times New Roman" w:eastAsiaTheme="minorEastAsia" w:hAnsi="Times New Roman" w:cs="Times New Roman"/>
-          <w:sz w:val="24"/>
-          <w:szCs w:val="24"/>
-        </w:rPr>
-        <w:t xml:space="preserve"> 85-90 år.</w:t>
+        <w:t>. En antagelse er, at danskere på 90+ har samme index tal for smitte som dem i aldergruppe 85-90 år.</w:t>
       </w:r>
     </w:p>
     <w:tbl>
       <w:tblPr>
-        <w:tblStyle w:val="TableGrid"/>
+        <w:tblStyle w:val="Tabel-Gitter"/>
         <w:tblW w:w="0" w:type="auto"/>
         <w:tblLook w:val="04A0" w:firstRow="1" w:lastRow="0" w:firstColumn="1" w:lastColumn="0" w:noHBand="0" w:noVBand="1"/>
       </w:tblPr>
@@ -3963,6 +4537,7 @@
                 <w:sz w:val="24"/>
                 <w:szCs w:val="24"/>
               </w:rPr>
+              <w:lastRenderedPageBreak/>
               <w:t>80 - 85</w:t>
             </w:r>
           </w:p>
@@ -4178,23 +4753,13 @@
           <w:szCs w:val="24"/>
         </w:rPr>
       </w:pPr>
-      <w:proofErr w:type="spellStart"/>
-      <w:r>
-        <w:rPr>
-          <w:rFonts w:ascii="Times New Roman" w:hAnsi="Times New Roman" w:cs="Times New Roman"/>
-          <w:sz w:val="24"/>
-          <w:szCs w:val="24"/>
-        </w:rPr>
-        <w:t>Indextallene</w:t>
-      </w:r>
-      <w:proofErr w:type="spellEnd"/>
-      <w:r>
-        <w:rPr>
-          <w:rFonts w:ascii="Times New Roman" w:hAnsi="Times New Roman" w:cs="Times New Roman"/>
-          <w:sz w:val="24"/>
-          <w:szCs w:val="24"/>
-        </w:rPr>
-        <w:t xml:space="preserve"> for smitterisiko kan repræsenteres med følgende graf:</w:t>
+      <w:r>
+        <w:rPr>
+          <w:rFonts w:ascii="Times New Roman" w:hAnsi="Times New Roman" w:cs="Times New Roman"/>
+          <w:sz w:val="24"/>
+          <w:szCs w:val="24"/>
+        </w:rPr>
+        <w:t>Indextallene for smitterisiko kan repræsenteres med følgende graf:</w:t>
       </w:r>
     </w:p>
     <w:p>
@@ -4213,7 +4778,6 @@
           <w:sz w:val="24"/>
           <w:szCs w:val="24"/>
         </w:rPr>
-        <w:lastRenderedPageBreak/>
         <w:drawing>
           <wp:inline distT="0" distB="0" distL="0" distR="0" wp14:anchorId="5FDD225B" wp14:editId="4F265C19">
             <wp:extent cx="4486275" cy="2990850"/>
@@ -4230,7 +4794,7 @@
                     <pic:cNvPicPr/>
                   </pic:nvPicPr>
                   <pic:blipFill>
-                    <a:blip r:embed="rId13" cstate="print">
+                    <a:blip r:embed="rId15" cstate="print">
                       <a:extLst>
                         <a:ext uri="{28A0092B-C50C-407E-A947-70E740481C1C}">
                           <a14:useLocalDpi xmlns:a14="http://schemas.microsoft.com/office/drawing/2010/main" val="0"/>
@@ -4571,23 +5135,7 @@
                 <w:sz w:val="24"/>
                 <w:szCs w:val="24"/>
               </w:rPr>
-              <m:t>5</m:t>
-            </m:r>
-            <m:r>
-              <w:rPr>
-                <w:rFonts w:ascii="Cambria Math" w:hAnsi="Cambria Math" w:cs="Times New Roman"/>
-                <w:sz w:val="24"/>
-                <w:szCs w:val="24"/>
-              </w:rPr>
-              <m:t>-</m:t>
-            </m:r>
-            <m:r>
-              <w:rPr>
-                <w:rFonts w:ascii="Cambria Math" w:hAnsi="Cambria Math" w:cs="Times New Roman"/>
-                <w:sz w:val="24"/>
-                <w:szCs w:val="24"/>
-              </w:rPr>
-              <m:t>10</m:t>
+              <m:t>5-10</m:t>
             </m:r>
           </m:sub>
         </m:sSub>
@@ -4627,23 +5175,7 @@
                 <w:sz w:val="24"/>
                 <w:szCs w:val="24"/>
               </w:rPr>
-              <m:t>5</m:t>
-            </m:r>
-            <m:r>
-              <w:rPr>
-                <w:rFonts w:ascii="Cambria Math" w:hAnsi="Cambria Math" w:cs="Times New Roman"/>
-                <w:sz w:val="24"/>
-                <w:szCs w:val="24"/>
-              </w:rPr>
-              <m:t>-</m:t>
-            </m:r>
-            <m:r>
-              <w:rPr>
-                <w:rFonts w:ascii="Cambria Math" w:hAnsi="Cambria Math" w:cs="Times New Roman"/>
-                <w:sz w:val="24"/>
-                <w:szCs w:val="24"/>
-              </w:rPr>
-              <m:t>10</m:t>
+              <m:t>5-10</m:t>
             </m:r>
           </m:sub>
         </m:sSub>
@@ -4683,23 +5215,7 @@
                 <w:sz w:val="24"/>
                 <w:szCs w:val="24"/>
               </w:rPr>
-              <m:t>10</m:t>
-            </m:r>
-            <m:r>
-              <w:rPr>
-                <w:rFonts w:ascii="Cambria Math" w:hAnsi="Cambria Math" w:cs="Times New Roman"/>
-                <w:sz w:val="24"/>
-                <w:szCs w:val="24"/>
-              </w:rPr>
-              <m:t>-</m:t>
-            </m:r>
-            <m:r>
-              <w:rPr>
-                <w:rFonts w:ascii="Cambria Math" w:hAnsi="Cambria Math" w:cs="Times New Roman"/>
-                <w:sz w:val="24"/>
-                <w:szCs w:val="24"/>
-              </w:rPr>
-              <m:t>15</m:t>
+              <m:t>10-15</m:t>
             </m:r>
           </m:sub>
         </m:sSub>
@@ -4739,23 +5255,7 @@
                 <w:sz w:val="24"/>
                 <w:szCs w:val="24"/>
               </w:rPr>
-              <m:t>10</m:t>
-            </m:r>
-            <m:r>
-              <w:rPr>
-                <w:rFonts w:ascii="Cambria Math" w:hAnsi="Cambria Math" w:cs="Times New Roman"/>
-                <w:sz w:val="24"/>
-                <w:szCs w:val="24"/>
-              </w:rPr>
-              <m:t>-1</m:t>
-            </m:r>
-            <m:r>
-              <w:rPr>
-                <w:rFonts w:ascii="Cambria Math" w:hAnsi="Cambria Math" w:cs="Times New Roman"/>
-                <w:sz w:val="24"/>
-                <w:szCs w:val="24"/>
-              </w:rPr>
-              <m:t>5</m:t>
+              <m:t>10-15</m:t>
             </m:r>
           </m:sub>
         </m:sSub>
@@ -5424,25 +5924,7 @@
           <w:sz w:val="24"/>
           <w:szCs w:val="24"/>
         </w:rPr>
-        <w:t xml:space="preserve">Det antages at den danske smitteopsporing er blevet bedre sidste </w:t>
-      </w:r>
-      <w:proofErr w:type="spellStart"/>
-      <w:r>
-        <w:rPr>
-          <w:rFonts w:ascii="Times New Roman" w:hAnsi="Times New Roman" w:cs="Times New Roman"/>
-          <w:sz w:val="24"/>
-          <w:szCs w:val="24"/>
-        </w:rPr>
-        <w:t>sidste</w:t>
-      </w:r>
-      <w:proofErr w:type="spellEnd"/>
-      <w:r>
-        <w:rPr>
-          <w:rFonts w:ascii="Times New Roman" w:hAnsi="Times New Roman" w:cs="Times New Roman"/>
-          <w:sz w:val="24"/>
-          <w:szCs w:val="24"/>
-        </w:rPr>
-        <w:t xml:space="preserve"> forår. Det repræsenteres ved:</w:t>
+        <w:t>Det antages at den danske smitteopsporing er blevet bedre sidste sidste forår. Det repræsenteres ved:</w:t>
       </w:r>
     </w:p>
     <w:p>
@@ -5527,23 +6009,14 @@
           <w:szCs w:val="24"/>
         </w:rPr>
       </w:pPr>
-      <w:proofErr w:type="spellStart"/>
-      <w:r>
-        <w:rPr>
-          <w:rFonts w:ascii="Times New Roman" w:eastAsiaTheme="minorEastAsia" w:hAnsi="Times New Roman" w:cs="Times New Roman"/>
-          <w:sz w:val="24"/>
-          <w:szCs w:val="24"/>
-        </w:rPr>
-        <w:t>Dvs</w:t>
-      </w:r>
-      <w:proofErr w:type="spellEnd"/>
-      <w:r>
-        <w:rPr>
-          <w:rFonts w:ascii="Times New Roman" w:eastAsiaTheme="minorEastAsia" w:hAnsi="Times New Roman" w:cs="Times New Roman"/>
-          <w:sz w:val="24"/>
-          <w:szCs w:val="24"/>
-        </w:rPr>
-        <w:t xml:space="preserve"> at antagelsen er, at bedre smitteopsporing fører til omkring 10% færre smittetilfælde.</w:t>
+      <w:r>
+        <w:rPr>
+          <w:rFonts w:ascii="Times New Roman" w:eastAsiaTheme="minorEastAsia" w:hAnsi="Times New Roman" w:cs="Times New Roman"/>
+          <w:sz w:val="24"/>
+          <w:szCs w:val="24"/>
+        </w:rPr>
+        <w:lastRenderedPageBreak/>
+        <w:t>Dvs at antagelsen er, at bedre smitteopsporing fører til omkring 10% færre smittetilfælde.</w:t>
       </w:r>
     </w:p>
     <w:p>
@@ -5595,7 +6068,6 @@
           <w:sz w:val="24"/>
           <w:szCs w:val="24"/>
         </w:rPr>
-        <w:lastRenderedPageBreak/>
         <w:t xml:space="preserve">Det er svært at estimere befolkningens adfærdsændring. Derfor inkluderes det som en tilføjet usikkerhed til estimatet, ved at sætte </w:t>
       </w:r>
       <m:oMath>
@@ -6441,12 +6913,13 @@
     <w:qFormat/>
     <w:rsid w:val="00794787"/>
   </w:style>
-  <w:style w:type="character" w:default="1" w:styleId="DefaultParagraphFont">
+  <w:style w:type="character" w:default="1" w:styleId="Standardskrifttypeiafsnit">
     <w:name w:val="Default Paragraph Font"/>
     <w:uiPriority w:val="1"/>
+    <w:semiHidden/>
     <w:unhideWhenUsed/>
   </w:style>
-  <w:style w:type="table" w:default="1" w:styleId="TableNormal">
+  <w:style w:type="table" w:default="1" w:styleId="Tabel-Normal">
     <w:name w:val="Normal Table"/>
     <w:uiPriority w:val="99"/>
     <w:semiHidden/>
@@ -6461,15 +6934,15 @@
       </w:tblCellMar>
     </w:tblPr>
   </w:style>
-  <w:style w:type="numbering" w:default="1" w:styleId="NoList">
+  <w:style w:type="numbering" w:default="1" w:styleId="Ingenoversigt">
     <w:name w:val="No List"/>
     <w:uiPriority w:val="99"/>
     <w:semiHidden/>
     <w:unhideWhenUsed/>
   </w:style>
-  <w:style w:type="character" w:styleId="PlaceholderText">
+  <w:style w:type="character" w:styleId="Pladsholdertekst">
     <w:name w:val="Placeholder Text"/>
-    <w:basedOn w:val="DefaultParagraphFont"/>
+    <w:basedOn w:val="Standardskrifttypeiafsnit"/>
     <w:uiPriority w:val="99"/>
     <w:semiHidden/>
     <w:rsid w:val="00B8374F"/>
@@ -6477,10 +6950,10 @@
       <w:color w:val="808080"/>
     </w:rPr>
   </w:style>
-  <w:style w:type="paragraph" w:styleId="FootnoteText">
+  <w:style w:type="paragraph" w:styleId="Fodnotetekst">
     <w:name w:val="footnote text"/>
     <w:basedOn w:val="Normal"/>
-    <w:link w:val="FootnoteTextChar"/>
+    <w:link w:val="FodnotetekstTegn"/>
     <w:uiPriority w:val="99"/>
     <w:semiHidden/>
     <w:unhideWhenUsed/>
@@ -6493,10 +6966,10 @@
       <w:szCs w:val="20"/>
     </w:rPr>
   </w:style>
-  <w:style w:type="character" w:customStyle="1" w:styleId="FootnoteTextChar">
-    <w:name w:val="Footnote Text Char"/>
-    <w:basedOn w:val="DefaultParagraphFont"/>
-    <w:link w:val="FootnoteText"/>
+  <w:style w:type="character" w:customStyle="1" w:styleId="FodnotetekstTegn">
+    <w:name w:val="Fodnotetekst Tegn"/>
+    <w:basedOn w:val="Standardskrifttypeiafsnit"/>
+    <w:link w:val="Fodnotetekst"/>
     <w:uiPriority w:val="99"/>
     <w:semiHidden/>
     <w:rsid w:val="006E3791"/>
@@ -6505,9 +6978,9 @@
       <w:szCs w:val="20"/>
     </w:rPr>
   </w:style>
-  <w:style w:type="character" w:styleId="FootnoteReference">
+  <w:style w:type="character" w:styleId="Fodnotehenvisning">
     <w:name w:val="footnote reference"/>
-    <w:basedOn w:val="DefaultParagraphFont"/>
+    <w:basedOn w:val="Standardskrifttypeiafsnit"/>
     <w:uiPriority w:val="99"/>
     <w:semiHidden/>
     <w:unhideWhenUsed/>
@@ -6516,9 +6989,9 @@
       <w:vertAlign w:val="superscript"/>
     </w:rPr>
   </w:style>
-  <w:style w:type="character" w:styleId="CommentReference">
+  <w:style w:type="character" w:styleId="Kommentarhenvisning">
     <w:name w:val="annotation reference"/>
-    <w:basedOn w:val="DefaultParagraphFont"/>
+    <w:basedOn w:val="Standardskrifttypeiafsnit"/>
     <w:uiPriority w:val="99"/>
     <w:semiHidden/>
     <w:unhideWhenUsed/>
@@ -6528,10 +7001,10 @@
       <w:szCs w:val="16"/>
     </w:rPr>
   </w:style>
-  <w:style w:type="paragraph" w:styleId="CommentText">
+  <w:style w:type="paragraph" w:styleId="Kommentartekst">
     <w:name w:val="annotation text"/>
     <w:basedOn w:val="Normal"/>
-    <w:link w:val="CommentTextChar"/>
+    <w:link w:val="KommentartekstTegn"/>
     <w:uiPriority w:val="99"/>
     <w:semiHidden/>
     <w:unhideWhenUsed/>
@@ -6544,10 +7017,10 @@
       <w:szCs w:val="20"/>
     </w:rPr>
   </w:style>
-  <w:style w:type="character" w:customStyle="1" w:styleId="CommentTextChar">
-    <w:name w:val="Comment Text Char"/>
-    <w:basedOn w:val="DefaultParagraphFont"/>
-    <w:link w:val="CommentText"/>
+  <w:style w:type="character" w:customStyle="1" w:styleId="KommentartekstTegn">
+    <w:name w:val="Kommentartekst Tegn"/>
+    <w:basedOn w:val="Standardskrifttypeiafsnit"/>
+    <w:link w:val="Kommentartekst"/>
     <w:uiPriority w:val="99"/>
     <w:semiHidden/>
     <w:rsid w:val="0085120B"/>
@@ -6556,11 +7029,11 @@
       <w:szCs w:val="20"/>
     </w:rPr>
   </w:style>
-  <w:style w:type="paragraph" w:styleId="CommentSubject">
+  <w:style w:type="paragraph" w:styleId="Kommentaremne">
     <w:name w:val="annotation subject"/>
-    <w:basedOn w:val="CommentText"/>
-    <w:next w:val="CommentText"/>
-    <w:link w:val="CommentSubjectChar"/>
+    <w:basedOn w:val="Kommentartekst"/>
+    <w:next w:val="Kommentartekst"/>
+    <w:link w:val="KommentaremneTegn"/>
     <w:uiPriority w:val="99"/>
     <w:semiHidden/>
     <w:unhideWhenUsed/>
@@ -6570,10 +7043,10 @@
       <w:bCs/>
     </w:rPr>
   </w:style>
-  <w:style w:type="character" w:customStyle="1" w:styleId="CommentSubjectChar">
-    <w:name w:val="Comment Subject Char"/>
-    <w:basedOn w:val="CommentTextChar"/>
-    <w:link w:val="CommentSubject"/>
+  <w:style w:type="character" w:customStyle="1" w:styleId="KommentaremneTegn">
+    <w:name w:val="Kommentaremne Tegn"/>
+    <w:basedOn w:val="KommentartekstTegn"/>
+    <w:link w:val="Kommentaremne"/>
     <w:uiPriority w:val="99"/>
     <w:semiHidden/>
     <w:rsid w:val="0085120B"/>
@@ -6584,10 +7057,10 @@
       <w:szCs w:val="20"/>
     </w:rPr>
   </w:style>
-  <w:style w:type="paragraph" w:styleId="BalloonText">
+  <w:style w:type="paragraph" w:styleId="Markeringsbobletekst">
     <w:name w:val="Balloon Text"/>
     <w:basedOn w:val="Normal"/>
-    <w:link w:val="BalloonTextChar"/>
+    <w:link w:val="MarkeringsbobletekstTegn"/>
     <w:uiPriority w:val="99"/>
     <w:semiHidden/>
     <w:unhideWhenUsed/>
@@ -6601,10 +7074,10 @@
       <w:szCs w:val="18"/>
     </w:rPr>
   </w:style>
-  <w:style w:type="character" w:customStyle="1" w:styleId="BalloonTextChar">
-    <w:name w:val="Balloon Text Char"/>
-    <w:basedOn w:val="DefaultParagraphFont"/>
-    <w:link w:val="BalloonText"/>
+  <w:style w:type="character" w:customStyle="1" w:styleId="MarkeringsbobletekstTegn">
+    <w:name w:val="Markeringsbobletekst Tegn"/>
+    <w:basedOn w:val="Standardskrifttypeiafsnit"/>
+    <w:link w:val="Markeringsbobletekst"/>
     <w:uiPriority w:val="99"/>
     <w:semiHidden/>
     <w:rsid w:val="0085120B"/>
@@ -6616,7 +7089,7 @@
   </w:style>
   <w:style w:type="character" w:styleId="Hyperlink">
     <w:name w:val="Hyperlink"/>
-    <w:basedOn w:val="DefaultParagraphFont"/>
+    <w:basedOn w:val="Standardskrifttypeiafsnit"/>
     <w:uiPriority w:val="99"/>
     <w:unhideWhenUsed/>
     <w:rPr>
@@ -6624,9 +7097,9 @@
       <w:u w:val="single"/>
     </w:rPr>
   </w:style>
-  <w:style w:type="character" w:styleId="UnresolvedMention">
+  <w:style w:type="character" w:styleId="Ulstomtale">
     <w:name w:val="Unresolved Mention"/>
-    <w:basedOn w:val="DefaultParagraphFont"/>
+    <w:basedOn w:val="Standardskrifttypeiafsnit"/>
     <w:uiPriority w:val="99"/>
     <w:semiHidden/>
     <w:unhideWhenUsed/>
@@ -6636,9 +7109,9 @@
       <w:shd w:val="clear" w:color="auto" w:fill="E1DFDD"/>
     </w:rPr>
   </w:style>
-  <w:style w:type="table" w:styleId="TableGrid">
+  <w:style w:type="table" w:styleId="Tabel-Gitter">
     <w:name w:val="Table Grid"/>
-    <w:basedOn w:val="TableNormal"/>
+    <w:basedOn w:val="Tabel-Normal"/>
     <w:uiPriority w:val="39"/>
     <w:rsid w:val="00A515CC"/>
     <w:pPr>
@@ -6655,10 +7128,10 @@
       </w:tblBorders>
     </w:tblPr>
   </w:style>
-  <w:style w:type="paragraph" w:styleId="HTMLPreformatted">
+  <w:style w:type="paragraph" w:styleId="FormateretHTML">
     <w:name w:val="HTML Preformatted"/>
     <w:basedOn w:val="Normal"/>
-    <w:link w:val="HTMLPreformattedChar"/>
+    <w:link w:val="FormateretHTMLTegn"/>
     <w:uiPriority w:val="99"/>
     <w:semiHidden/>
     <w:unhideWhenUsed/>
@@ -6691,10 +7164,10 @@
       <w:lang w:val="en-US"/>
     </w:rPr>
   </w:style>
-  <w:style w:type="character" w:customStyle="1" w:styleId="HTMLPreformattedChar">
-    <w:name w:val="HTML Preformatted Char"/>
-    <w:basedOn w:val="DefaultParagraphFont"/>
-    <w:link w:val="HTMLPreformatted"/>
+  <w:style w:type="character" w:customStyle="1" w:styleId="FormateretHTMLTegn">
+    <w:name w:val="Formateret HTML Tegn"/>
+    <w:basedOn w:val="Standardskrifttypeiafsnit"/>
+    <w:link w:val="FormateretHTML"/>
     <w:uiPriority w:val="99"/>
     <w:semiHidden/>
     <w:rsid w:val="00811121"/>
@@ -6705,10 +7178,10 @@
       <w:lang w:val="en-US"/>
     </w:rPr>
   </w:style>
-  <w:style w:type="paragraph" w:styleId="Header">
+  <w:style w:type="paragraph" w:styleId="Sidehoved">
     <w:name w:val="header"/>
     <w:basedOn w:val="Normal"/>
-    <w:link w:val="HeaderChar"/>
+    <w:link w:val="SidehovedTegn"/>
     <w:uiPriority w:val="99"/>
     <w:unhideWhenUsed/>
     <w:rsid w:val="001428F2"/>
@@ -6720,17 +7193,17 @@
       <w:spacing w:after="0" w:line="240" w:lineRule="auto"/>
     </w:pPr>
   </w:style>
-  <w:style w:type="character" w:customStyle="1" w:styleId="HeaderChar">
-    <w:name w:val="Header Char"/>
-    <w:basedOn w:val="DefaultParagraphFont"/>
-    <w:link w:val="Header"/>
+  <w:style w:type="character" w:customStyle="1" w:styleId="SidehovedTegn">
+    <w:name w:val="Sidehoved Tegn"/>
+    <w:basedOn w:val="Standardskrifttypeiafsnit"/>
+    <w:link w:val="Sidehoved"/>
     <w:uiPriority w:val="99"/>
     <w:rsid w:val="001428F2"/>
   </w:style>
-  <w:style w:type="paragraph" w:styleId="Footer">
+  <w:style w:type="paragraph" w:styleId="Sidefod">
     <w:name w:val="footer"/>
     <w:basedOn w:val="Normal"/>
-    <w:link w:val="FooterChar"/>
+    <w:link w:val="SidefodTegn"/>
     <w:uiPriority w:val="99"/>
     <w:unhideWhenUsed/>
     <w:rsid w:val="001428F2"/>
@@ -6742,10 +7215,10 @@
       <w:spacing w:after="0" w:line="240" w:lineRule="auto"/>
     </w:pPr>
   </w:style>
-  <w:style w:type="character" w:customStyle="1" w:styleId="FooterChar">
-    <w:name w:val="Footer Char"/>
-    <w:basedOn w:val="DefaultParagraphFont"/>
-    <w:link w:val="Footer"/>
+  <w:style w:type="character" w:customStyle="1" w:styleId="SidefodTegn">
+    <w:name w:val="Sidefod Tegn"/>
+    <w:basedOn w:val="Standardskrifttypeiafsnit"/>
+    <w:link w:val="Sidefod"/>
     <w:uiPriority w:val="99"/>
     <w:rsid w:val="001428F2"/>
   </w:style>
@@ -7014,10 +7487,21 @@
 </file>
 
 <file path=customXml/item1.xml><?xml version="1.0" encoding="utf-8"?>
-<b:Sources xmlns:b="http://schemas.openxmlformats.org/officeDocument/2006/bibliography" xmlns="http://schemas.openxmlformats.org/officeDocument/2006/bibliography" SelectedStyle="\APASixthEditionOfficeOnline.xsl" StyleName="APA" Version="6"/>
+<p:properties xmlns:p="http://schemas.microsoft.com/office/2006/metadata/properties" xmlns:xsi="http://www.w3.org/2001/XMLSchema-instance" xmlns:pc="http://schemas.microsoft.com/office/infopath/2007/PartnerControls">
+  <documentManagement/>
+</p:properties>
 </file>
 
 <file path=customXml/item2.xml><?xml version="1.0" encoding="utf-8"?>
+<?mso-contentType ?>
+<FormTemplates xmlns="http://schemas.microsoft.com/sharepoint/v3/contenttype/forms">
+  <Display>DocumentLibraryForm</Display>
+  <Edit>DocumentLibraryForm</Edit>
+  <New>DocumentLibraryForm</New>
+</FormTemplates>
+</file>
+
+<file path=customXml/item3.xml><?xml version="1.0" encoding="utf-8"?>
 <ct:contentTypeSchema xmlns:ct="http://schemas.microsoft.com/office/2006/metadata/contentType" xmlns:ma="http://schemas.microsoft.com/office/2006/metadata/properties/metaAttributes" ct:_="" ma:_="" ma:contentTypeName="Dokument" ma:contentTypeID="0x01010088AE0A991A5D8145A86AA5AF0339CF07" ma:contentTypeVersion="9" ma:contentTypeDescription="Opret et nyt dokument." ma:contentTypeScope="" ma:versionID="6d21f4c60a0d0d2f553faacf13173dbd">
   <xsd:schema xmlns:xsd="http://www.w3.org/2001/XMLSchema" xmlns:xs="http://www.w3.org/2001/XMLSchema" xmlns:p="http://schemas.microsoft.com/office/2006/metadata/properties" xmlns:ns2="d50f069a-0bcd-4f5b-9ab3-0949349cbb45" targetNamespace="http://schemas.microsoft.com/office/2006/metadata/properties" ma:root="true" ma:fieldsID="f4488d120fc5bfa64a0946c7ff24d298" ns2:_="">
     <xsd:import namespace="d50f069a-0bcd-4f5b-9ab3-0949349cbb45"/>
@@ -7195,30 +7679,28 @@
 </ct:contentTypeSchema>
 </file>
 
-<file path=customXml/item3.xml><?xml version="1.0" encoding="utf-8"?>
-<?mso-contentType ?>
-<FormTemplates xmlns="http://schemas.microsoft.com/sharepoint/v3/contenttype/forms">
-  <Display>DocumentLibraryForm</Display>
-  <Edit>DocumentLibraryForm</Edit>
-  <New>DocumentLibraryForm</New>
-</FormTemplates>
-</file>
-
 <file path=customXml/item4.xml><?xml version="1.0" encoding="utf-8"?>
-<p:properties xmlns:p="http://schemas.microsoft.com/office/2006/metadata/properties" xmlns:xsi="http://www.w3.org/2001/XMLSchema-instance" xmlns:pc="http://schemas.microsoft.com/office/infopath/2007/PartnerControls">
-  <documentManagement/>
-</p:properties>
+<b:Sources xmlns:b="http://schemas.openxmlformats.org/officeDocument/2006/bibliography" xmlns="http://schemas.openxmlformats.org/officeDocument/2006/bibliography" SelectedStyle="\APASixthEditionOfficeOnline.xsl" StyleName="APA" Version="6"/>
 </file>
 
 <file path=customXml/itemProps1.xml><?xml version="1.0" encoding="utf-8"?>
-<ds:datastoreItem xmlns:ds="http://schemas.openxmlformats.org/officeDocument/2006/customXml" ds:itemID="{FF2D739E-393F-4BCE-8A35-92D92C30218F}">
+<ds:datastoreItem xmlns:ds="http://schemas.openxmlformats.org/officeDocument/2006/customXml" ds:itemID="{97767744-F8C1-4638-BD25-C7B17221BE33}">
   <ds:schemaRefs>
-    <ds:schemaRef ds:uri="http://schemas.openxmlformats.org/officeDocument/2006/bibliography"/>
+    <ds:schemaRef ds:uri="http://schemas.microsoft.com/office/2006/metadata/properties"/>
+    <ds:schemaRef ds:uri="http://schemas.microsoft.com/office/infopath/2007/PartnerControls"/>
   </ds:schemaRefs>
 </ds:datastoreItem>
 </file>
 
 <file path=customXml/itemProps2.xml><?xml version="1.0" encoding="utf-8"?>
+<ds:datastoreItem xmlns:ds="http://schemas.openxmlformats.org/officeDocument/2006/customXml" ds:itemID="{8B46BE80-AA20-4FE0-9703-181A77531272}">
+  <ds:schemaRefs>
+    <ds:schemaRef ds:uri="http://schemas.microsoft.com/sharepoint/v3/contenttype/forms"/>
+  </ds:schemaRefs>
+</ds:datastoreItem>
+</file>
+
+<file path=customXml/itemProps3.xml><?xml version="1.0" encoding="utf-8"?>
 <ds:datastoreItem xmlns:ds="http://schemas.openxmlformats.org/officeDocument/2006/customXml" ds:itemID="{70C13890-2D29-4FF9-8743-C58A459BDD0B}">
   <ds:schemaRefs>
     <ds:schemaRef ds:uri="http://schemas.microsoft.com/office/2006/metadata/contentType"/>
@@ -7236,19 +7718,10 @@
 </ds:datastoreItem>
 </file>
 
-<file path=customXml/itemProps3.xml><?xml version="1.0" encoding="utf-8"?>
-<ds:datastoreItem xmlns:ds="http://schemas.openxmlformats.org/officeDocument/2006/customXml" ds:itemID="{8B46BE80-AA20-4FE0-9703-181A77531272}">
+<file path=customXml/itemProps4.xml><?xml version="1.0" encoding="utf-8"?>
+<ds:datastoreItem xmlns:ds="http://schemas.openxmlformats.org/officeDocument/2006/customXml" ds:itemID="{FF2D739E-393F-4BCE-8A35-92D92C30218F}">
   <ds:schemaRefs>
-    <ds:schemaRef ds:uri="http://schemas.microsoft.com/sharepoint/v3/contenttype/forms"/>
-  </ds:schemaRefs>
-</ds:datastoreItem>
-</file>
-
-<file path=customXml/itemProps4.xml><?xml version="1.0" encoding="utf-8"?>
-<ds:datastoreItem xmlns:ds="http://schemas.openxmlformats.org/officeDocument/2006/customXml" ds:itemID="{97767744-F8C1-4638-BD25-C7B17221BE33}">
-  <ds:schemaRefs>
-    <ds:schemaRef ds:uri="http://schemas.microsoft.com/office/2006/metadata/properties"/>
-    <ds:schemaRef ds:uri="http://schemas.microsoft.com/office/infopath/2007/PartnerControls"/>
+    <ds:schemaRef ds:uri="http://schemas.openxmlformats.org/officeDocument/2006/bibliography"/>
   </ds:schemaRefs>
 </ds:datastoreItem>
 </file>
</xml_diff>

<commit_message>
Inserted Peter's and my own changes to the note
</commit_message>
<xml_diff>
--- a/MiscCode/EstimatAfSmittetalsBudgetForEfteraaret2021.docx
+++ b/MiscCode/EstimatAfSmittetalsBudgetForEfteraaret2021.docx
@@ -141,7 +141,23 @@
           <w:sz w:val="24"/>
           <w:szCs w:val="24"/>
         </w:rPr>
-        <w:t xml:space="preserve">De faktorer der vurderes at have en effekt på det forventede kontakttal er, den engelske smittevariant B117, vaccinationer, øget smitteopsporing, og eventuel adfærdsændring. Effekten af ændringerne er  hver især beregnet som en brøk der skal ganges på det gennemsnitlige smittetal fra sidste efterår. </w:t>
+        <w:t xml:space="preserve">De faktorer der vurderes at have en effekt på det forventede kontakttal er, den engelske smittevariant B117, vaccinationer, øget smitteopsporing, og eventuel adfærdsændring. Effekten af ændringerne </w:t>
+      </w:r>
+      <w:r>
+        <w:rPr>
+          <w:rFonts w:ascii="Times New Roman" w:hAnsi="Times New Roman" w:cs="Times New Roman"/>
+          <w:sz w:val="24"/>
+          <w:szCs w:val="24"/>
+        </w:rPr>
+        <w:t>er hver</w:t>
+      </w:r>
+      <w:r>
+        <w:rPr>
+          <w:rFonts w:ascii="Times New Roman" w:hAnsi="Times New Roman" w:cs="Times New Roman"/>
+          <w:sz w:val="24"/>
+          <w:szCs w:val="24"/>
+        </w:rPr>
+        <w:t xml:space="preserve"> især beregnet som en brøk der skal ganges på det gennemsnitlige smittetal fra sidste efterår. </w:t>
       </w:r>
     </w:p>
     <w:p>
@@ -627,18 +643,7 @@
             <w:sz w:val="24"/>
             <w:szCs w:val="24"/>
           </w:rPr>
-          <m:t>=</m:t>
-        </m:r>
-        <m:r>
-          <m:rPr>
-            <m:sty m:val="bi"/>
-          </m:rPr>
-          <w:rPr>
-            <w:rFonts w:ascii="Cambria Math" w:eastAsiaTheme="minorEastAsia" w:hAnsi="Cambria Math" w:cs="Times New Roman"/>
-            <w:sz w:val="24"/>
-            <w:szCs w:val="24"/>
-          </w:rPr>
-          <m:t>1.127±0.2595</m:t>
+          <m:t>=1.127±0.2595</m:t>
         </m:r>
       </m:oMath>
       <w:r>
@@ -649,15 +654,15 @@
           <w:sz w:val="24"/>
           <w:szCs w:val="24"/>
         </w:rPr>
-        <w:t>(ÆNDRET VÆRDI)</w:t>
-      </w:r>
-      <w:r>
-        <w:rPr>
-          <w:rFonts w:ascii="Times New Roman" w:eastAsiaTheme="minorEastAsia" w:hAnsi="Times New Roman" w:cs="Times New Roman"/>
-          <w:sz w:val="24"/>
-          <w:szCs w:val="24"/>
-        </w:rPr>
-        <w:t>. De førn</w:t>
+        <w:t>.</w:t>
+      </w:r>
+      <w:r>
+        <w:rPr>
+          <w:rFonts w:ascii="Times New Roman" w:eastAsiaTheme="minorEastAsia" w:hAnsi="Times New Roman" w:cs="Times New Roman"/>
+          <w:sz w:val="24"/>
+          <w:szCs w:val="24"/>
+        </w:rPr>
+        <w:t xml:space="preserve"> De førn</w:t>
       </w:r>
       <w:r>
         <w:rPr>
@@ -1064,7 +1069,7 @@
             <w:sz w:val="24"/>
             <w:szCs w:val="24"/>
           </w:rPr>
-          <m:t>=0.46±0.07</m:t>
+          <m:t>=0.47±0.13</m:t>
         </m:r>
       </m:oMath>
       <w:r>
@@ -1074,7 +1079,7 @@
           <w:sz w:val="24"/>
           <w:szCs w:val="24"/>
         </w:rPr>
-        <w:t xml:space="preserve"> (SKAL ÆNDRES)</w:t>
+        <w:t>.</w:t>
       </w:r>
     </w:p>
     <w:p>
@@ -1129,10 +1134,10 @@
         </w:rPr>
         <w:lastRenderedPageBreak/>
         <w:drawing>
-          <wp:inline distT="0" distB="0" distL="0" distR="0" wp14:anchorId="46759837" wp14:editId="042D3D2F">
+          <wp:inline distT="0" distB="0" distL="0" distR="0" wp14:anchorId="524DB4FC" wp14:editId="144BE78E">
             <wp:extent cx="6120130" cy="3060065"/>
             <wp:effectExtent l="0" t="0" r="0" b="0"/>
-            <wp:docPr id="2" name="Picture 2" descr="Chart&#10;&#10;Description automatically generated"/>
+            <wp:docPr id="2" name="Picture 2" descr="A picture containing chart&#10;&#10;Description automatically generated"/>
             <wp:cNvGraphicFramePr>
               <a:graphicFrameLocks xmlns:a="http://schemas.openxmlformats.org/drawingml/2006/main" noChangeAspect="1"/>
             </wp:cNvGraphicFramePr>
@@ -1140,7 +1145,7 @@
               <a:graphicData uri="http://schemas.openxmlformats.org/drawingml/2006/picture">
                 <pic:pic xmlns:pic="http://schemas.openxmlformats.org/drawingml/2006/picture">
                   <pic:nvPicPr>
-                    <pic:cNvPr id="2" name="Picture 2" descr="Chart&#10;&#10;Description automatically generated"/>
+                    <pic:cNvPr id="2" name="Picture 2" descr="A picture containing chart&#10;&#10;Description automatically generated"/>
                     <pic:cNvPicPr/>
                   </pic:nvPicPr>
                   <pic:blipFill>
@@ -1201,7 +1206,7 @@
           <w:sz w:val="24"/>
           <w:szCs w:val="24"/>
         </w:rPr>
-        <w:t>Metode – evt som bilag?</w:t>
+        <w:t>Metode</w:t>
       </w:r>
     </w:p>
     <w:p>
@@ -1697,6 +1702,14 @@
         </w:rPr>
         <w:t xml:space="preserve"> som 1.0.</w:t>
       </w:r>
+      <w:r>
+        <w:rPr>
+          <w:rFonts w:ascii="Times New Roman" w:eastAsiaTheme="minorEastAsia" w:hAnsi="Times New Roman" w:cs="Times New Roman"/>
+          <w:sz w:val="24"/>
+          <w:szCs w:val="24"/>
+        </w:rPr>
+        <w:t xml:space="preserve"> Grunden til, at der fittes på ugebasis er, at vi vil undgå korrelation mellem værdierne. I test af forskellige intervaller var der ved en uge en god balance mellem store udsving og reaktion på ændringer. </w:t>
+      </w:r>
     </w:p>
     <w:p>
       <w:pPr>
@@ -1845,7 +1858,23 @@
           <w:sz w:val="24"/>
           <w:szCs w:val="24"/>
         </w:rPr>
-        <w:t xml:space="preserve">bliver brugt som usikkerheden på gennemsnittet. </w:t>
+        <w:t>bliver brugt som usikkerheden på gennemsnittet.</w:t>
+      </w:r>
+      <w:r>
+        <w:rPr>
+          <w:rFonts w:ascii="Times New Roman" w:eastAsiaTheme="minorEastAsia" w:hAnsi="Times New Roman" w:cs="Times New Roman"/>
+          <w:sz w:val="24"/>
+          <w:szCs w:val="24"/>
+        </w:rPr>
+        <w:t xml:space="preserve"> En anden mulighed kunne være at bruge usikkerhed på fit-værdierne af kontakttal til at lave et vægtet gennemsnit. Det er dog problematisk, da vi ikke ved noget om den systematiske usikkerhed, der kunne være på vores tal. Derfor bruger vi foreløbig denne tilgang.</w:t>
+      </w:r>
+      <w:r>
+        <w:rPr>
+          <w:rFonts w:ascii="Times New Roman" w:eastAsiaTheme="minorEastAsia" w:hAnsi="Times New Roman" w:cs="Times New Roman"/>
+          <w:sz w:val="24"/>
+          <w:szCs w:val="24"/>
+        </w:rPr>
+        <w:t xml:space="preserve"> </w:t>
       </w:r>
       <w:r>
         <w:rPr>
@@ -1949,7 +1978,23 @@
           <w:sz w:val="24"/>
           <w:szCs w:val="24"/>
         </w:rPr>
-        <w:t xml:space="preserve">1.2. Gennemsnittet af de fundne værdier er </w:t>
+        <w:t xml:space="preserve">1.2. </w:t>
+      </w:r>
+      <w:r>
+        <w:rPr>
+          <w:rFonts w:ascii="Times New Roman" w:eastAsiaTheme="minorEastAsia" w:hAnsi="Times New Roman" w:cs="Times New Roman"/>
+          <w:sz w:val="24"/>
+          <w:szCs w:val="24"/>
+        </w:rPr>
+        <w:t xml:space="preserve">De forholdsvis høje kontakttal beregnet i disse perioder ser ud til at være en konsekvens af de lave smittetal, idet der næsten sker en fordobling hver uge i de perioder, </w:t>
+      </w:r>
+      <w:r>
+        <w:rPr>
+          <w:rFonts w:ascii="Times New Roman" w:eastAsiaTheme="minorEastAsia" w:hAnsi="Times New Roman" w:cs="Times New Roman"/>
+          <w:sz w:val="24"/>
+          <w:szCs w:val="24"/>
+        </w:rPr>
+        <w:t xml:space="preserve">Gennemsnittet af de fundne værdier er </w:t>
       </w:r>
       <m:oMath>
         <m:sSub>
@@ -2012,6 +2057,14 @@
         </w:rPr>
         <w:t>.</w:t>
       </w:r>
+      <w:r>
+        <w:rPr>
+          <w:rFonts w:ascii="Times New Roman" w:eastAsiaTheme="minorEastAsia" w:hAnsi="Times New Roman" w:cs="Times New Roman"/>
+          <w:sz w:val="24"/>
+          <w:szCs w:val="24"/>
+        </w:rPr>
+        <w:t xml:space="preserve"> </w:t>
+      </w:r>
     </w:p>
     <w:p>
       <w:pPr>
@@ -2041,6 +2094,7 @@
           <w:szCs w:val="24"/>
           <w:u w:val="single"/>
         </w:rPr>
+        <w:lastRenderedPageBreak/>
         <w:t>Ændringer fra sidste efterår</w:t>
       </w:r>
     </w:p>
@@ -2209,7 +2263,6 @@
           <w:sz w:val="24"/>
           <w:szCs w:val="24"/>
         </w:rPr>
-        <w:lastRenderedPageBreak/>
         <w:t>Effekten af vaccinerne kan simpelt estimeres ved følgende formel:</w:t>
       </w:r>
     </w:p>
@@ -2434,7 +2487,24 @@
           <w:sz w:val="24"/>
           <w:szCs w:val="24"/>
         </w:rPr>
-        <w:t xml:space="preserve"> er brøkdelen af danskere under 17 år, V er det antal procent der forventes at acceptere en tilbudt vaccine og eps er den gennemsnitlige effektivitet af vaccinerne. Eftersom vaccinerne kun tilbydes danskere over 16 år, er beregningen nødt til at tage højde for, at 18.6% af danskerne er 16 år eller yngre. Det medtages ved at sætte: </w:t>
+        <w:t xml:space="preserve"> er brøkdelen af danskere under 17 år, V er det antal procent der forventes at acceptere en tilbudt vaccine og eps er den gennemsnitlige effektivitet af vaccinerne. Eftersom vaccinerne kun tilbydes danskere over 16 år, er beregningen nødt til at tage højde for, at 18.6% af danskerne er 16 år eller yngre.</w:t>
+      </w:r>
+      <w:r>
+        <w:rPr>
+          <w:rStyle w:val="Fodnotehenvisning"/>
+          <w:rFonts w:ascii="Times New Roman" w:eastAsiaTheme="minorEastAsia" w:hAnsi="Times New Roman" w:cs="Times New Roman"/>
+          <w:sz w:val="24"/>
+          <w:szCs w:val="24"/>
+        </w:rPr>
+        <w:footnoteReference w:id="1"/>
+      </w:r>
+      <w:r>
+        <w:rPr>
+          <w:rFonts w:ascii="Times New Roman" w:eastAsiaTheme="minorEastAsia" w:hAnsi="Times New Roman" w:cs="Times New Roman"/>
+          <w:sz w:val="24"/>
+          <w:szCs w:val="24"/>
+        </w:rPr>
+        <w:t xml:space="preserve"> Det medtages ved at sætte: </w:t>
       </w:r>
       <m:oMath>
         <m:sSub>
@@ -2478,41 +2548,6 @@
           <m:t>=0.186</m:t>
         </m:r>
       </m:oMath>
-      <w:r>
-        <w:rPr>
-          <w:rFonts w:ascii="Times New Roman" w:eastAsiaTheme="minorEastAsia" w:hAnsi="Times New Roman" w:cs="Times New Roman"/>
-          <w:sz w:val="24"/>
-          <w:szCs w:val="24"/>
-        </w:rPr>
-        <w:t xml:space="preserve">. </w:t>
-      </w:r>
-      <w:r>
-        <w:rPr>
-          <w:rFonts w:ascii="Times New Roman" w:eastAsiaTheme="minorEastAsia" w:hAnsi="Times New Roman" w:cs="Times New Roman"/>
-          <w:sz w:val="24"/>
-          <w:szCs w:val="24"/>
-        </w:rPr>
-        <w:t xml:space="preserve">(data fra </w:t>
-      </w:r>
-      <w:hyperlink r:id="rId13" w:history="1">
-        <w:r>
-          <w:rPr>
-            <w:rStyle w:val="Hyperlink"/>
-            <w:rFonts w:ascii="Times New Roman" w:eastAsiaTheme="minorEastAsia" w:hAnsi="Times New Roman" w:cs="Times New Roman"/>
-            <w:sz w:val="24"/>
-            <w:szCs w:val="24"/>
-          </w:rPr>
-          <w:t>https://www.dst.dk/da/Statistik/emner/befolkning-og-valg/befolkning-og-befolkningsfremskrivning/folketal</w:t>
-        </w:r>
-      </w:hyperlink>
-      <w:r>
-        <w:rPr>
-          <w:rFonts w:ascii="Times New Roman" w:eastAsiaTheme="minorEastAsia" w:hAnsi="Times New Roman" w:cs="Times New Roman"/>
-          <w:sz w:val="24"/>
-          <w:szCs w:val="24"/>
-        </w:rPr>
-        <w:t>)</w:t>
-      </w:r>
     </w:p>
     <w:p>
       <w:pPr>
@@ -2750,51 +2785,40 @@
           <w:sz w:val="24"/>
           <w:szCs w:val="24"/>
         </w:rPr>
-        <w:t>Udregningen baserer sig på nedenstående tabel som er lavet med data fra (</w:t>
-      </w:r>
-      <w:r>
-        <w:t>Association between SARS-CoV-2 Transmission Risk, Viral Load, and Age: A Nationwide Study in Danish Households</w:t>
-      </w:r>
-      <w:r>
-        <w:rPr>
-          <w:rFonts w:ascii="Cambria Math" w:hAnsi="Cambria Math" w:cs="Cambria Math"/>
-        </w:rPr>
-        <w:t>∗</w:t>
-      </w:r>
-      <w:r>
-        <w:rPr>
-          <w:rFonts w:ascii="Times New Roman" w:hAnsi="Times New Roman" w:cs="Times New Roman"/>
-          <w:sz w:val="24"/>
-          <w:szCs w:val="24"/>
-        </w:rPr>
-        <w:t xml:space="preserve">) og </w:t>
-      </w:r>
-      <w:hyperlink r:id="rId14" w:history="1">
-        <w:r>
-          <w:rPr>
-            <w:rStyle w:val="Hyperlink"/>
-            <w:rFonts w:ascii="Times New Roman" w:eastAsiaTheme="minorEastAsia" w:hAnsi="Times New Roman" w:cs="Times New Roman"/>
-            <w:sz w:val="24"/>
-            <w:szCs w:val="24"/>
-          </w:rPr>
-          <w:t>https://www.dst.dk/da/Statistik/emner/befolkning-og-valg/befolkning-og-befolkningsfremskrivning/folketal</w:t>
-        </w:r>
-      </w:hyperlink>
-      <w:r>
-        <w:rPr>
-          <w:rFonts w:ascii="Times New Roman" w:eastAsiaTheme="minorEastAsia" w:hAnsi="Times New Roman" w:cs="Times New Roman"/>
-          <w:sz w:val="24"/>
-          <w:szCs w:val="24"/>
-        </w:rPr>
-        <w:t>)</w:t>
-      </w:r>
-      <w:r>
-        <w:rPr>
-          <w:rFonts w:ascii="Times New Roman" w:eastAsiaTheme="minorEastAsia" w:hAnsi="Times New Roman" w:cs="Times New Roman"/>
-          <w:sz w:val="24"/>
-          <w:szCs w:val="24"/>
-        </w:rPr>
-        <w:t>. En antagelse er, at danskere på 90+ har samme index tal for smitte som dem i aldergruppe 85-90 år.</w:t>
+        <w:t>Udregningen baserer sig på nedenstående tabel</w:t>
+      </w:r>
+      <w:r>
+        <w:rPr>
+          <w:rFonts w:ascii="Times New Roman" w:hAnsi="Times New Roman" w:cs="Times New Roman"/>
+          <w:sz w:val="24"/>
+          <w:szCs w:val="24"/>
+        </w:rPr>
+        <w:t>.</w:t>
+      </w:r>
+      <w:r>
+        <w:rPr>
+          <w:rStyle w:val="Fodnotehenvisning"/>
+          <w:rFonts w:ascii="Times New Roman" w:hAnsi="Times New Roman" w:cs="Times New Roman"/>
+          <w:sz w:val="24"/>
+          <w:szCs w:val="24"/>
+        </w:rPr>
+        <w:footnoteReference w:id="2"/>
+      </w:r>
+      <w:r>
+        <w:rPr>
+          <w:rFonts w:ascii="Times New Roman" w:hAnsi="Times New Roman" w:cs="Times New Roman"/>
+          <w:sz w:val="24"/>
+          <w:szCs w:val="24"/>
+        </w:rPr>
+        <w:t xml:space="preserve"> </w:t>
+      </w:r>
+      <w:r>
+        <w:rPr>
+          <w:rFonts w:ascii="Times New Roman" w:eastAsiaTheme="minorEastAsia" w:hAnsi="Times New Roman" w:cs="Times New Roman"/>
+          <w:sz w:val="24"/>
+          <w:szCs w:val="24"/>
+        </w:rPr>
+        <w:t>En antagelse er, at danskere på 90+ har samme index tal for smitte som dem i aldergruppe 85-90 år.</w:t>
       </w:r>
     </w:p>
     <w:tbl>
@@ -4052,6 +4076,7 @@
                 <w:sz w:val="24"/>
                 <w:szCs w:val="24"/>
               </w:rPr>
+              <w:lastRenderedPageBreak/>
               <w:t>55 - 60</w:t>
             </w:r>
           </w:p>
@@ -4537,7 +4562,6 @@
                 <w:sz w:val="24"/>
                 <w:szCs w:val="24"/>
               </w:rPr>
-              <w:lastRenderedPageBreak/>
               <w:t>80 - 85</w:t>
             </w:r>
           </w:p>
@@ -4794,7 +4818,7 @@
                     <pic:cNvPicPr/>
                   </pic:nvPicPr>
                   <pic:blipFill>
-                    <a:blip r:embed="rId15" cstate="print">
+                    <a:blip r:embed="rId13" cstate="print">
                       <a:extLst>
                         <a:ext uri="{28A0092B-C50C-407E-A947-70E740481C1C}">
                           <a14:useLocalDpi xmlns:a14="http://schemas.microsoft.com/office/drawing/2010/main" val="0"/>
@@ -5717,7 +5741,23 @@
           <w:sz w:val="24"/>
           <w:szCs w:val="24"/>
         </w:rPr>
-        <w:t>Det giver så et mere præcist estimat af effekten af vaccinationerne på:</w:t>
+        <w:t xml:space="preserve">Det giver så et mere </w:t>
+      </w:r>
+      <w:r>
+        <w:rPr>
+          <w:rFonts w:eastAsiaTheme="minorEastAsia"/>
+          <w:sz w:val="24"/>
+          <w:szCs w:val="24"/>
+        </w:rPr>
+        <w:t>nøjagtigt</w:t>
+      </w:r>
+      <w:r>
+        <w:rPr>
+          <w:rFonts w:eastAsiaTheme="minorEastAsia"/>
+          <w:sz w:val="24"/>
+          <w:szCs w:val="24"/>
+        </w:rPr>
+        <w:t xml:space="preserve"> estimat af effekten af vaccinationerne på:</w:t>
       </w:r>
     </w:p>
     <w:p>
@@ -5906,6 +5946,7 @@
           <w:sz w:val="24"/>
           <w:szCs w:val="24"/>
         </w:rPr>
+        <w:lastRenderedPageBreak/>
         <w:t>Bedre smitteopsporing</w:t>
       </w:r>
     </w:p>
@@ -5924,7 +5965,39 @@
           <w:sz w:val="24"/>
           <w:szCs w:val="24"/>
         </w:rPr>
-        <w:t>Det antages at den danske smitteopsporing er blevet bedre sidste sidste forår. Det repræsenteres ved:</w:t>
+        <w:t>Det antages at den danske smitteopsporing er blevet bedre sid</w:t>
+      </w:r>
+      <w:r>
+        <w:rPr>
+          <w:rFonts w:ascii="Times New Roman" w:hAnsi="Times New Roman" w:cs="Times New Roman"/>
+          <w:sz w:val="24"/>
+          <w:szCs w:val="24"/>
+        </w:rPr>
+        <w:t>en</w:t>
+      </w:r>
+      <w:r>
+        <w:rPr>
+          <w:rFonts w:ascii="Times New Roman" w:hAnsi="Times New Roman" w:cs="Times New Roman"/>
+          <w:sz w:val="24"/>
+          <w:szCs w:val="24"/>
+        </w:rPr>
+        <w:t xml:space="preserve"> sidste </w:t>
+      </w:r>
+      <w:r>
+        <w:rPr>
+          <w:rFonts w:ascii="Times New Roman" w:hAnsi="Times New Roman" w:cs="Times New Roman"/>
+          <w:sz w:val="24"/>
+          <w:szCs w:val="24"/>
+        </w:rPr>
+        <w:t>efterå</w:t>
+      </w:r>
+      <w:r>
+        <w:rPr>
+          <w:rFonts w:ascii="Times New Roman" w:hAnsi="Times New Roman" w:cs="Times New Roman"/>
+          <w:sz w:val="24"/>
+          <w:szCs w:val="24"/>
+        </w:rPr>
+        <w:t>r. Det repræsenteres ved:</w:t>
       </w:r>
     </w:p>
     <w:p>
@@ -6015,8 +6088,23 @@
           <w:sz w:val="24"/>
           <w:szCs w:val="24"/>
         </w:rPr>
-        <w:lastRenderedPageBreak/>
-        <w:t>Dvs at antagelsen er, at bedre smitteopsporing fører til omkring 10% færre smittetilfælde.</w:t>
+        <w:t>Dvs</w:t>
+      </w:r>
+      <w:r>
+        <w:rPr>
+          <w:rFonts w:ascii="Times New Roman" w:eastAsiaTheme="minorEastAsia" w:hAnsi="Times New Roman" w:cs="Times New Roman"/>
+          <w:sz w:val="24"/>
+          <w:szCs w:val="24"/>
+        </w:rPr>
+        <w:t>.</w:t>
+      </w:r>
+      <w:r>
+        <w:rPr>
+          <w:rFonts w:ascii="Times New Roman" w:eastAsiaTheme="minorEastAsia" w:hAnsi="Times New Roman" w:cs="Times New Roman"/>
+          <w:sz w:val="24"/>
+          <w:szCs w:val="24"/>
+        </w:rPr>
+        <w:t xml:space="preserve"> antagelsen er, at bedre smitteopsporing fører til omkring 10% færre smittetilfælde.</w:t>
       </w:r>
     </w:p>
     <w:p>
@@ -6442,6 +6530,24 @@
           <m:t xml:space="preserve"> </m:t>
         </m:r>
       </m:oMath>
+    </w:p>
+    <w:p>
+      <w:pPr>
+        <w:jc w:val="both"/>
+        <w:rPr>
+          <w:rFonts w:ascii="Times New Roman" w:eastAsiaTheme="minorEastAsia" w:hAnsi="Times New Roman" w:cs="Times New Roman"/>
+          <w:sz w:val="24"/>
+          <w:szCs w:val="24"/>
+        </w:rPr>
+      </w:pPr>
+      <w:r>
+        <w:rPr>
+          <w:rFonts w:ascii="Times New Roman" w:eastAsiaTheme="minorEastAsia" w:hAnsi="Times New Roman" w:cs="Times New Roman"/>
+          <w:sz w:val="24"/>
+          <w:szCs w:val="24"/>
+        </w:rPr>
+        <w:t>Hvor usikkerheden på de forskellige estimater propageres på den sædvanlige måde.</w:t>
+      </w:r>
     </w:p>
     <w:p>
       <w:pPr>
@@ -6507,6 +6613,151 @@
       </w:pPr>
       <w:r>
         <w:continuationSeparator/>
+      </w:r>
+    </w:p>
+  </w:footnote>
+  <w:footnote w:id="1">
+    <w:p>
+      <w:pPr>
+        <w:pStyle w:val="Fodnotetekst"/>
+        <w:rPr>
+          <w:sz w:val="18"/>
+          <w:szCs w:val="18"/>
+        </w:rPr>
+      </w:pPr>
+      <w:r>
+        <w:rPr>
+          <w:rStyle w:val="Fodnotehenvisning"/>
+          <w:sz w:val="18"/>
+          <w:szCs w:val="18"/>
+        </w:rPr>
+        <w:footnoteRef/>
+      </w:r>
+      <w:r>
+        <w:rPr>
+          <w:sz w:val="18"/>
+          <w:szCs w:val="18"/>
+        </w:rPr>
+        <w:t xml:space="preserve"> </w:t>
+      </w:r>
+      <w:r>
+        <w:rPr>
+          <w:rFonts w:ascii="Times New Roman" w:eastAsiaTheme="minorEastAsia" w:hAnsi="Times New Roman" w:cs="Times New Roman"/>
+          <w:sz w:val="22"/>
+          <w:szCs w:val="22"/>
+        </w:rPr>
+        <w:t>D</w:t>
+      </w:r>
+      <w:r>
+        <w:rPr>
+          <w:rFonts w:ascii="Times New Roman" w:eastAsiaTheme="minorEastAsia" w:hAnsi="Times New Roman" w:cs="Times New Roman"/>
+          <w:sz w:val="22"/>
+          <w:szCs w:val="22"/>
+        </w:rPr>
+        <w:t xml:space="preserve">ata fra </w:t>
+      </w:r>
+      <w:hyperlink r:id="rId1" w:history="1">
+        <w:r>
+          <w:rPr>
+            <w:rStyle w:val="Hyperlink"/>
+            <w:rFonts w:ascii="Times New Roman" w:eastAsiaTheme="minorEastAsia" w:hAnsi="Times New Roman" w:cs="Times New Roman"/>
+            <w:sz w:val="22"/>
+            <w:szCs w:val="22"/>
+          </w:rPr>
+          <w:t>https://www.dst.dk/da/Statistik/emner/befolkning-og-valg/befolkning-og-befolkningsfremskrivning/folketal</w:t>
+        </w:r>
+      </w:hyperlink>
+    </w:p>
+  </w:footnote>
+  <w:footnote w:id="2">
+    <w:p>
+      <w:pPr>
+        <w:pStyle w:val="Fodnotetekst"/>
+        <w:rPr>
+          <w:lang w:val="en-US"/>
+        </w:rPr>
+      </w:pPr>
+      <w:r>
+        <w:rPr>
+          <w:rStyle w:val="Fodnotehenvisning"/>
+        </w:rPr>
+        <w:footnoteRef/>
+      </w:r>
+      <w:r>
+        <w:rPr>
+          <w:lang w:val="en-US"/>
+        </w:rPr>
+        <w:t xml:space="preserve"> </w:t>
+      </w:r>
+      <w:r>
+        <w:rPr>
+          <w:rFonts w:ascii="Times New Roman" w:hAnsi="Times New Roman" w:cs="Times New Roman"/>
+          <w:lang w:val="en-US"/>
+        </w:rPr>
+        <w:t>Association between SARS-CoV-2 Transmission Risk, Viral Load, and Age: A Nationwide Study in Danish Households</w:t>
+      </w:r>
+      <w:r>
+        <w:rPr>
+          <w:rFonts w:ascii="Times New Roman" w:hAnsi="Times New Roman" w:cs="Times New Roman"/>
+          <w:lang w:val="en-US"/>
+        </w:rPr>
+        <w:t xml:space="preserve">, </w:t>
+      </w:r>
+      <w:hyperlink r:id="rId2" w:history="1">
+        <w:r>
+          <w:rPr>
+            <w:rStyle w:val="Hyperlink"/>
+            <w:rFonts w:ascii="Times New Roman" w:hAnsi="Times New Roman" w:cs="Times New Roman"/>
+            <w:lang w:val="en-US"/>
+          </w:rPr>
+          <w:t>https://doi.org/10.1101/2021.02.28.21</w:t>
+        </w:r>
+        <w:r>
+          <w:rPr>
+            <w:rStyle w:val="Hyperlink"/>
+            <w:rFonts w:ascii="Times New Roman" w:hAnsi="Times New Roman" w:cs="Times New Roman"/>
+            <w:lang w:val="en-US"/>
+          </w:rPr>
+          <w:t>2</w:t>
+        </w:r>
+        <w:r>
+          <w:rPr>
+            <w:rStyle w:val="Hyperlink"/>
+            <w:rFonts w:ascii="Times New Roman" w:hAnsi="Times New Roman" w:cs="Times New Roman"/>
+            <w:lang w:val="en-US"/>
+          </w:rPr>
+          <w:t>52608</w:t>
+        </w:r>
+      </w:hyperlink>
+      <w:r>
+        <w:rPr>
+          <w:rFonts w:ascii="Times New Roman" w:hAnsi="Times New Roman" w:cs="Times New Roman"/>
+          <w:sz w:val="22"/>
+          <w:szCs w:val="22"/>
+          <w:lang w:val="en-US"/>
+        </w:rPr>
+        <w:t xml:space="preserve"> og </w:t>
+      </w:r>
+      <w:hyperlink r:id="rId3" w:history="1">
+        <w:r>
+          <w:rPr>
+            <w:rStyle w:val="Hyperlink"/>
+            <w:rFonts w:ascii="Times New Roman" w:eastAsiaTheme="minorEastAsia" w:hAnsi="Times New Roman" w:cs="Times New Roman"/>
+            <w:sz w:val="22"/>
+            <w:szCs w:val="22"/>
+            <w:lang w:val="en-US"/>
+          </w:rPr>
+          <w:t>https://www.dst.dk/da/Statistik/emner/befolkning-og-valg/befolkning-og-befolkningsfremskrivning/folketal</w:t>
+        </w:r>
+      </w:hyperlink>
+      <w:r>
+        <w:rPr>
+          <w:rFonts w:ascii="Times New Roman" w:eastAsiaTheme="minorEastAsia" w:hAnsi="Times New Roman" w:cs="Times New Roman"/>
+          <w:sz w:val="22"/>
+          <w:szCs w:val="22"/>
+          <w:lang w:val="en-US"/>
+        </w:rPr>
+        <w:t>).</w:t>
       </w:r>
     </w:p>
   </w:footnote>
@@ -7222,6 +7473,18 @@
     <w:uiPriority w:val="99"/>
     <w:rsid w:val="001428F2"/>
   </w:style>
+  <w:style w:type="character" w:styleId="BesgtLink">
+    <w:name w:val="FollowedHyperlink"/>
+    <w:basedOn w:val="Standardskrifttypeiafsnit"/>
+    <w:uiPriority w:val="99"/>
+    <w:semiHidden/>
+    <w:unhideWhenUsed/>
+    <w:rsid w:val="00BD2E71"/>
+    <w:rPr>
+      <w:color w:val="954F72" w:themeColor="followedHyperlink"/>
+      <w:u w:val="single"/>
+    </w:rPr>
+  </w:style>
 </w:styles>
 </file>
 
@@ -7487,12 +7750,6 @@
 </file>
 
 <file path=customXml/item1.xml><?xml version="1.0" encoding="utf-8"?>
-<p:properties xmlns:p="http://schemas.microsoft.com/office/2006/metadata/properties" xmlns:xsi="http://www.w3.org/2001/XMLSchema-instance" xmlns:pc="http://schemas.microsoft.com/office/infopath/2007/PartnerControls">
-  <documentManagement/>
-</p:properties>
-</file>
-
-<file path=customXml/item2.xml><?xml version="1.0" encoding="utf-8"?>
 <?mso-contentType ?>
 <FormTemplates xmlns="http://schemas.microsoft.com/sharepoint/v3/contenttype/forms">
   <Display>DocumentLibraryForm</Display>
@@ -7501,7 +7758,17 @@
 </FormTemplates>
 </file>
 
+<file path=customXml/item2.xml><?xml version="1.0" encoding="utf-8"?>
+<p:properties xmlns:p="http://schemas.microsoft.com/office/2006/metadata/properties" xmlns:xsi="http://www.w3.org/2001/XMLSchema-instance" xmlns:pc="http://schemas.microsoft.com/office/infopath/2007/PartnerControls">
+  <documentManagement/>
+</p:properties>
+</file>
+
 <file path=customXml/item3.xml><?xml version="1.0" encoding="utf-8"?>
+<b:Sources xmlns:b="http://schemas.openxmlformats.org/officeDocument/2006/bibliography" xmlns="http://schemas.openxmlformats.org/officeDocument/2006/bibliography" SelectedStyle="\APASixthEditionOfficeOnline.xsl" StyleName="APA" Version="6"/>
+</file>
+
+<file path=customXml/item4.xml><?xml version="1.0" encoding="utf-8"?>
 <ct:contentTypeSchema xmlns:ct="http://schemas.microsoft.com/office/2006/metadata/contentType" xmlns:ma="http://schemas.microsoft.com/office/2006/metadata/properties/metaAttributes" ct:_="" ma:_="" ma:contentTypeName="Dokument" ma:contentTypeID="0x01010088AE0A991A5D8145A86AA5AF0339CF07" ma:contentTypeVersion="9" ma:contentTypeDescription="Opret et nyt dokument." ma:contentTypeScope="" ma:versionID="6d21f4c60a0d0d2f553faacf13173dbd">
   <xsd:schema xmlns:xsd="http://www.w3.org/2001/XMLSchema" xmlns:xs="http://www.w3.org/2001/XMLSchema" xmlns:p="http://schemas.microsoft.com/office/2006/metadata/properties" xmlns:ns2="d50f069a-0bcd-4f5b-9ab3-0949349cbb45" targetNamespace="http://schemas.microsoft.com/office/2006/metadata/properties" ma:root="true" ma:fieldsID="f4488d120fc5bfa64a0946c7ff24d298" ns2:_="">
     <xsd:import namespace="d50f069a-0bcd-4f5b-9ab3-0949349cbb45"/>
@@ -7679,11 +7946,15 @@
 </ct:contentTypeSchema>
 </file>
 
-<file path=customXml/item4.xml><?xml version="1.0" encoding="utf-8"?>
-<b:Sources xmlns:b="http://schemas.openxmlformats.org/officeDocument/2006/bibliography" xmlns="http://schemas.openxmlformats.org/officeDocument/2006/bibliography" SelectedStyle="\APASixthEditionOfficeOnline.xsl" StyleName="APA" Version="6"/>
+<file path=customXml/itemProps1.xml><?xml version="1.0" encoding="utf-8"?>
+<ds:datastoreItem xmlns:ds="http://schemas.openxmlformats.org/officeDocument/2006/customXml" ds:itemID="{8B46BE80-AA20-4FE0-9703-181A77531272}">
+  <ds:schemaRefs>
+    <ds:schemaRef ds:uri="http://schemas.microsoft.com/sharepoint/v3/contenttype/forms"/>
+  </ds:schemaRefs>
+</ds:datastoreItem>
 </file>
 
-<file path=customXml/itemProps1.xml><?xml version="1.0" encoding="utf-8"?>
+<file path=customXml/itemProps2.xml><?xml version="1.0" encoding="utf-8"?>
 <ds:datastoreItem xmlns:ds="http://schemas.openxmlformats.org/officeDocument/2006/customXml" ds:itemID="{97767744-F8C1-4638-BD25-C7B17221BE33}">
   <ds:schemaRefs>
     <ds:schemaRef ds:uri="http://schemas.microsoft.com/office/2006/metadata/properties"/>
@@ -7692,15 +7963,15 @@
 </ds:datastoreItem>
 </file>
 
-<file path=customXml/itemProps2.xml><?xml version="1.0" encoding="utf-8"?>
-<ds:datastoreItem xmlns:ds="http://schemas.openxmlformats.org/officeDocument/2006/customXml" ds:itemID="{8B46BE80-AA20-4FE0-9703-181A77531272}">
+<file path=customXml/itemProps3.xml><?xml version="1.0" encoding="utf-8"?>
+<ds:datastoreItem xmlns:ds="http://schemas.openxmlformats.org/officeDocument/2006/customXml" ds:itemID="{FF2D739E-393F-4BCE-8A35-92D92C30218F}">
   <ds:schemaRefs>
-    <ds:schemaRef ds:uri="http://schemas.microsoft.com/sharepoint/v3/contenttype/forms"/>
+    <ds:schemaRef ds:uri="http://schemas.openxmlformats.org/officeDocument/2006/bibliography"/>
   </ds:schemaRefs>
 </ds:datastoreItem>
 </file>
 
-<file path=customXml/itemProps3.xml><?xml version="1.0" encoding="utf-8"?>
+<file path=customXml/itemProps4.xml><?xml version="1.0" encoding="utf-8"?>
 <ds:datastoreItem xmlns:ds="http://schemas.openxmlformats.org/officeDocument/2006/customXml" ds:itemID="{70C13890-2D29-4FF9-8743-C58A459BDD0B}">
   <ds:schemaRefs>
     <ds:schemaRef ds:uri="http://schemas.microsoft.com/office/2006/metadata/contentType"/>
@@ -7716,12 +7987,4 @@
     <ds:schemaRef ds:uri="http://schemas.microsoft.com/internal/obd"/>
   </ds:schemaRefs>
 </ds:datastoreItem>
-</file>
-
-<file path=customXml/itemProps4.xml><?xml version="1.0" encoding="utf-8"?>
-<ds:datastoreItem xmlns:ds="http://schemas.openxmlformats.org/officeDocument/2006/customXml" ds:itemID="{FF2D739E-393F-4BCE-8A35-92D92C30218F}">
-  <ds:schemaRefs>
-    <ds:schemaRef ds:uri="http://schemas.openxmlformats.org/officeDocument/2006/bibliography"/>
-  </ds:schemaRefs>
-</ds:datastoreItem>
 </file>
</xml_diff>

<commit_message>
Rearranged sections according to plan by TP
</commit_message>
<xml_diff>
--- a/MiscCode/EstimatAfSmittetalsBudgetForEfteraaret2021.docx
+++ b/MiscCode/EstimatAfSmittetalsBudgetForEfteraaret2021.docx
@@ -63,7 +63,27 @@
           <w:sz w:val="40"/>
           <w:szCs w:val="40"/>
         </w:rPr>
-        <w:t>Estimat af kontakttalsbudget for efteråret 2021</w:t>
+        <w:t xml:space="preserve">Estimat af </w:t>
+      </w:r>
+      <w:proofErr w:type="spellStart"/>
+      <w:r>
+        <w:rPr>
+          <w:rFonts w:ascii="Georgia" w:eastAsia="Georgia" w:hAnsi="Georgia" w:cs="Georgia"/>
+          <w:color w:val="950000"/>
+          <w:sz w:val="40"/>
+          <w:szCs w:val="40"/>
+        </w:rPr>
+        <w:t>kontakttalsbudget</w:t>
+      </w:r>
+      <w:proofErr w:type="spellEnd"/>
+      <w:r>
+        <w:rPr>
+          <w:rFonts w:ascii="Georgia" w:eastAsia="Georgia" w:hAnsi="Georgia" w:cs="Georgia"/>
+          <w:color w:val="950000"/>
+          <w:sz w:val="40"/>
+          <w:szCs w:val="40"/>
+        </w:rPr>
+        <w:t xml:space="preserve"> for efteråret 2021</w:t>
       </w:r>
     </w:p>
     <w:p/>
@@ -528,603 +548,11 @@
       <w:pPr>
         <w:jc w:val="both"/>
         <w:rPr>
-          <w:rFonts w:ascii="Times New Roman" w:eastAsiaTheme="minorEastAsia" w:hAnsi="Times New Roman" w:cs="Times New Roman"/>
+          <w:rFonts w:ascii="Times New Roman" w:hAnsi="Times New Roman" w:cs="Times New Roman"/>
           <w:sz w:val="24"/>
           <w:szCs w:val="24"/>
         </w:rPr>
       </w:pPr>
-    </w:p>
-    <w:p>
-      <w:pPr>
-        <w:spacing w:after="0"/>
-        <w:jc w:val="both"/>
-        <w:rPr>
-          <w:rFonts w:ascii="Times New Roman" w:hAnsi="Times New Roman" w:cs="Times New Roman"/>
-          <w:b/>
-          <w:bCs/>
-          <w:sz w:val="24"/>
-          <w:szCs w:val="24"/>
-        </w:rPr>
-      </w:pPr>
-      <w:r>
-        <w:rPr>
-          <w:rFonts w:ascii="Times New Roman" w:hAnsi="Times New Roman" w:cs="Times New Roman"/>
-          <w:b/>
-          <w:bCs/>
-          <w:sz w:val="24"/>
-          <w:szCs w:val="24"/>
-        </w:rPr>
-        <w:t>Sammenfatning og konklusion</w:t>
-      </w:r>
-    </w:p>
-    <w:p>
-      <w:pPr>
-        <w:jc w:val="both"/>
-        <w:rPr>
-          <w:rFonts w:ascii="Times New Roman" w:eastAsiaTheme="minorEastAsia" w:hAnsi="Times New Roman" w:cs="Times New Roman"/>
-          <w:sz w:val="24"/>
-          <w:szCs w:val="24"/>
-        </w:rPr>
-      </w:pPr>
-      <w:r>
-        <w:rPr>
-          <w:rFonts w:ascii="Times New Roman" w:hAnsi="Times New Roman" w:cs="Times New Roman"/>
-          <w:sz w:val="24"/>
-          <w:szCs w:val="24"/>
-        </w:rPr>
-        <w:t xml:space="preserve">Sidste efterårs gennemsnitlige kontakttal </w:t>
-      </w:r>
-      <w:r>
-        <w:rPr>
-          <w:rFonts w:ascii="Times New Roman" w:hAnsi="Times New Roman" w:cs="Times New Roman"/>
-          <w:sz w:val="24"/>
-          <w:szCs w:val="24"/>
-        </w:rPr>
-        <w:t xml:space="preserve">var på </w:t>
-      </w:r>
-      <m:oMath>
-        <m:r>
-          <m:rPr>
-            <m:sty m:val="bi"/>
-          </m:rPr>
-          <w:rPr>
-            <w:rFonts w:ascii="Cambria Math" w:hAnsi="Cambria Math" w:cs="Times New Roman"/>
-            <w:sz w:val="24"/>
-            <w:szCs w:val="24"/>
-          </w:rPr>
-          <m:t xml:space="preserve"> </m:t>
-        </m:r>
-        <m:sSub>
-          <m:sSubPr>
-            <m:ctrlPr>
-              <w:rPr>
-                <w:rFonts w:ascii="Cambria Math" w:hAnsi="Cambria Math" w:cs="Times New Roman"/>
-                <w:b/>
-                <w:bCs/>
-                <w:i/>
-                <w:sz w:val="24"/>
-                <w:szCs w:val="24"/>
-              </w:rPr>
-            </m:ctrlPr>
-          </m:sSubPr>
-          <m:e>
-            <m:r>
-              <m:rPr>
-                <m:sty m:val="bi"/>
-              </m:rPr>
-              <w:rPr>
-                <w:rFonts w:ascii="Cambria Math" w:hAnsi="Cambria Math" w:cs="Times New Roman"/>
-                <w:sz w:val="24"/>
-                <w:szCs w:val="24"/>
-              </w:rPr>
-              <m:t>R</m:t>
-            </m:r>
-          </m:e>
-          <m:sub>
-            <m:r>
-              <m:rPr>
-                <m:sty m:val="bi"/>
-              </m:rPr>
-              <w:rPr>
-                <w:rFonts w:ascii="Cambria Math" w:hAnsi="Cambria Math" w:cs="Times New Roman"/>
-                <w:sz w:val="24"/>
-                <w:szCs w:val="24"/>
-              </w:rPr>
-              <m:t>Fall-2020</m:t>
-            </m:r>
-          </m:sub>
-        </m:sSub>
-        <m:r>
-          <m:rPr>
-            <m:sty m:val="bi"/>
-          </m:rPr>
-          <w:rPr>
-            <w:rFonts w:ascii="Cambria Math" w:eastAsiaTheme="minorEastAsia" w:hAnsi="Cambria Math" w:cs="Times New Roman"/>
-            <w:sz w:val="24"/>
-            <w:szCs w:val="24"/>
-          </w:rPr>
-          <m:t>=1.127±0.2595</m:t>
-        </m:r>
-      </m:oMath>
-      <w:r>
-        <w:rPr>
-          <w:rFonts w:ascii="Times New Roman" w:eastAsiaTheme="minorEastAsia" w:hAnsi="Times New Roman" w:cs="Times New Roman"/>
-          <w:b/>
-          <w:bCs/>
-          <w:sz w:val="24"/>
-          <w:szCs w:val="24"/>
-        </w:rPr>
-        <w:t>.</w:t>
-      </w:r>
-      <w:r>
-        <w:rPr>
-          <w:rFonts w:ascii="Times New Roman" w:eastAsiaTheme="minorEastAsia" w:hAnsi="Times New Roman" w:cs="Times New Roman"/>
-          <w:sz w:val="24"/>
-          <w:szCs w:val="24"/>
-        </w:rPr>
-        <w:t xml:space="preserve"> De førn</w:t>
-      </w:r>
-      <w:r>
-        <w:rPr>
-          <w:rFonts w:ascii="Times New Roman" w:eastAsiaTheme="minorEastAsia" w:hAnsi="Times New Roman" w:cs="Times New Roman"/>
-          <w:sz w:val="24"/>
-          <w:szCs w:val="24"/>
-        </w:rPr>
-        <w:t>ævnte effekter er udregnet til:</w:t>
-      </w:r>
-    </w:p>
-    <w:p>
-      <w:pPr>
-        <w:jc w:val="both"/>
-        <w:rPr>
-          <w:rFonts w:ascii="Times New Roman" w:hAnsi="Times New Roman" w:cs="Times New Roman"/>
-          <w:sz w:val="24"/>
-          <w:szCs w:val="24"/>
-        </w:rPr>
-      </w:pPr>
-      <w:r>
-        <w:rPr>
-          <w:rFonts w:ascii="Times New Roman" w:eastAsiaTheme="minorEastAsia" w:hAnsi="Times New Roman" w:cs="Times New Roman"/>
-          <w:b/>
-          <w:bCs/>
-          <w:sz w:val="24"/>
-          <w:szCs w:val="24"/>
-        </w:rPr>
-        <w:t xml:space="preserve"> </w:t>
-      </w:r>
-      <m:oMath>
-        <m:sSub>
-          <m:sSubPr>
-            <m:ctrlPr>
-              <w:rPr>
-                <w:rFonts w:ascii="Cambria Math" w:hAnsi="Cambria Math" w:cs="Times New Roman"/>
-                <w:b/>
-                <w:bCs/>
-                <w:i/>
-                <w:sz w:val="24"/>
-                <w:szCs w:val="24"/>
-              </w:rPr>
-            </m:ctrlPr>
-          </m:sSubPr>
-          <m:e>
-            <m:r>
-              <m:rPr>
-                <m:sty m:val="bi"/>
-              </m:rPr>
-              <w:rPr>
-                <w:rFonts w:ascii="Cambria Math" w:hAnsi="Cambria Math" w:cs="Times New Roman"/>
-                <w:sz w:val="24"/>
-                <w:szCs w:val="24"/>
-              </w:rPr>
-              <m:t>f</m:t>
-            </m:r>
-          </m:e>
-          <m:sub>
-            <m:r>
-              <m:rPr>
-                <m:sty m:val="bi"/>
-              </m:rPr>
-              <w:rPr>
-                <w:rFonts w:ascii="Cambria Math" w:hAnsi="Cambria Math" w:cs="Times New Roman"/>
-                <w:sz w:val="24"/>
-                <w:szCs w:val="24"/>
-              </w:rPr>
-              <m:t>B</m:t>
-            </m:r>
-            <m:r>
-              <m:rPr>
-                <m:sty m:val="bi"/>
-              </m:rPr>
-              <w:rPr>
-                <w:rFonts w:ascii="Cambria Math" w:hAnsi="Cambria Math" w:cs="Times New Roman"/>
-                <w:sz w:val="24"/>
-                <w:szCs w:val="24"/>
-              </w:rPr>
-              <m:t>117</m:t>
-            </m:r>
-          </m:sub>
-        </m:sSub>
-        <m:r>
-          <m:rPr>
-            <m:sty m:val="bi"/>
-          </m:rPr>
-          <w:rPr>
-            <w:rFonts w:ascii="Cambria Math" w:hAnsi="Cambria Math" w:cs="Times New Roman"/>
-            <w:sz w:val="24"/>
-            <w:szCs w:val="24"/>
-          </w:rPr>
-          <m:t>=1.50±0.05</m:t>
-        </m:r>
-      </m:oMath>
-      <w:r>
-        <w:rPr>
-          <w:rFonts w:ascii="Times New Roman" w:eastAsiaTheme="minorEastAsia" w:hAnsi="Times New Roman" w:cs="Times New Roman"/>
-          <w:b/>
-          <w:bCs/>
-          <w:sz w:val="24"/>
-          <w:szCs w:val="24"/>
-        </w:rPr>
-        <w:t>.</w:t>
-      </w:r>
-    </w:p>
-    <w:p>
-      <w:pPr>
-        <w:jc w:val="both"/>
-        <w:rPr>
-          <w:rFonts w:ascii="Times New Roman" w:eastAsiaTheme="minorEastAsia" w:hAnsi="Times New Roman" w:cs="Times New Roman"/>
-          <w:b/>
-          <w:bCs/>
-          <w:sz w:val="24"/>
-          <w:szCs w:val="24"/>
-        </w:rPr>
-      </w:pPr>
-      <w:r>
-        <w:rPr>
-          <w:rFonts w:ascii="Times New Roman" w:eastAsiaTheme="minorEastAsia" w:hAnsi="Times New Roman" w:cs="Times New Roman"/>
-          <w:b/>
-          <w:bCs/>
-          <w:sz w:val="24"/>
-          <w:szCs w:val="24"/>
-        </w:rPr>
-        <w:t xml:space="preserve"> </w:t>
-      </w:r>
-      <m:oMath>
-        <m:sSub>
-          <m:sSubPr>
-            <m:ctrlPr>
-              <w:rPr>
-                <w:rFonts w:ascii="Cambria Math" w:hAnsi="Cambria Math" w:cs="Times New Roman"/>
-                <w:b/>
-                <w:bCs/>
-                <w:i/>
-                <w:sz w:val="24"/>
-                <w:szCs w:val="24"/>
-              </w:rPr>
-            </m:ctrlPr>
-          </m:sSubPr>
-          <m:e>
-            <m:r>
-              <m:rPr>
-                <m:sty m:val="bi"/>
-              </m:rPr>
-              <w:rPr>
-                <w:rFonts w:ascii="Cambria Math" w:hAnsi="Cambria Math" w:cs="Times New Roman"/>
-                <w:sz w:val="24"/>
-                <w:szCs w:val="24"/>
-              </w:rPr>
-              <m:t>f</m:t>
-            </m:r>
-          </m:e>
-          <m:sub>
-            <m:r>
-              <m:rPr>
-                <m:sty m:val="bi"/>
-              </m:rPr>
-              <w:rPr>
-                <w:rFonts w:ascii="Cambria Math" w:hAnsi="Cambria Math" w:cs="Times New Roman"/>
-                <w:sz w:val="24"/>
-                <w:szCs w:val="24"/>
-              </w:rPr>
-              <m:t>vacc</m:t>
-            </m:r>
-          </m:sub>
-        </m:sSub>
-        <m:r>
-          <m:rPr>
-            <m:sty m:val="bi"/>
-          </m:rPr>
-          <w:rPr>
-            <w:rFonts w:ascii="Cambria Math" w:hAnsi="Cambria Math" w:cs="Times New Roman"/>
-            <w:sz w:val="24"/>
-            <w:szCs w:val="24"/>
-          </w:rPr>
-          <m:t>=0.309±0.017</m:t>
-        </m:r>
-      </m:oMath>
-    </w:p>
-    <w:p>
-      <w:pPr>
-        <w:jc w:val="both"/>
-        <w:rPr>
-          <w:rFonts w:ascii="Times New Roman" w:eastAsiaTheme="minorEastAsia" w:hAnsi="Times New Roman" w:cs="Times New Roman"/>
-          <w:b/>
-          <w:bCs/>
-          <w:sz w:val="24"/>
-          <w:szCs w:val="24"/>
-        </w:rPr>
-      </w:pPr>
-      <w:r>
-        <w:rPr>
-          <w:rFonts w:ascii="Times New Roman" w:eastAsiaTheme="minorEastAsia" w:hAnsi="Times New Roman" w:cs="Times New Roman"/>
-          <w:b/>
-          <w:bCs/>
-          <w:sz w:val="24"/>
-          <w:szCs w:val="24"/>
-        </w:rPr>
-        <w:t xml:space="preserve"> </w:t>
-      </w:r>
-      <m:oMath>
-        <m:sSub>
-          <m:sSubPr>
-            <m:ctrlPr>
-              <w:rPr>
-                <w:rFonts w:ascii="Cambria Math" w:hAnsi="Cambria Math" w:cs="Times New Roman"/>
-                <w:b/>
-                <w:bCs/>
-                <w:i/>
-                <w:sz w:val="24"/>
-                <w:szCs w:val="24"/>
-              </w:rPr>
-            </m:ctrlPr>
-          </m:sSubPr>
-          <m:e>
-            <m:r>
-              <m:rPr>
-                <m:sty m:val="bi"/>
-              </m:rPr>
-              <w:rPr>
-                <w:rFonts w:ascii="Cambria Math" w:hAnsi="Cambria Math" w:cs="Times New Roman"/>
-                <w:sz w:val="24"/>
-                <w:szCs w:val="24"/>
-              </w:rPr>
-              <m:t>f</m:t>
-            </m:r>
-          </m:e>
-          <m:sub>
-            <m:r>
-              <m:rPr>
-                <m:sty m:val="bi"/>
-              </m:rPr>
-              <w:rPr>
-                <w:rFonts w:ascii="Cambria Math" w:hAnsi="Cambria Math" w:cs="Times New Roman"/>
-                <w:sz w:val="24"/>
-                <w:szCs w:val="24"/>
-              </w:rPr>
-              <m:t>opspor</m:t>
-            </m:r>
-          </m:sub>
-        </m:sSub>
-        <m:r>
-          <m:rPr>
-            <m:sty m:val="bi"/>
-          </m:rPr>
-          <w:rPr>
-            <w:rFonts w:ascii="Cambria Math" w:hAnsi="Cambria Math" w:cs="Times New Roman"/>
-            <w:sz w:val="24"/>
-            <w:szCs w:val="24"/>
-          </w:rPr>
-          <m:t>=0.9±0.1</m:t>
-        </m:r>
-      </m:oMath>
-    </w:p>
-    <w:p>
-      <w:pPr>
-        <w:jc w:val="both"/>
-        <w:rPr>
-          <w:rFonts w:ascii="Times New Roman" w:hAnsi="Times New Roman" w:cs="Times New Roman"/>
-          <w:b/>
-          <w:bCs/>
-          <w:sz w:val="24"/>
-          <w:szCs w:val="24"/>
-        </w:rPr>
-      </w:pPr>
-      <w:r>
-        <w:rPr>
-          <w:rFonts w:ascii="Times New Roman" w:eastAsiaTheme="minorEastAsia" w:hAnsi="Times New Roman" w:cs="Times New Roman"/>
-          <w:b/>
-          <w:bCs/>
-          <w:sz w:val="24"/>
-          <w:szCs w:val="24"/>
-        </w:rPr>
-        <w:t xml:space="preserve"> </w:t>
-      </w:r>
-      <m:oMath>
-        <m:sSub>
-          <m:sSubPr>
-            <m:ctrlPr>
-              <w:rPr>
-                <w:rFonts w:ascii="Cambria Math" w:hAnsi="Cambria Math" w:cs="Times New Roman"/>
-                <w:b/>
-                <w:bCs/>
-                <w:i/>
-                <w:sz w:val="24"/>
-                <w:szCs w:val="24"/>
-              </w:rPr>
-            </m:ctrlPr>
-          </m:sSubPr>
-          <m:e>
-            <m:r>
-              <m:rPr>
-                <m:sty m:val="bi"/>
-              </m:rPr>
-              <w:rPr>
-                <w:rFonts w:ascii="Cambria Math" w:hAnsi="Cambria Math" w:cs="Times New Roman"/>
-                <w:sz w:val="24"/>
-                <w:szCs w:val="24"/>
-              </w:rPr>
-              <m:t>f</m:t>
-            </m:r>
-          </m:e>
-          <m:sub>
-            <m:r>
-              <m:rPr>
-                <m:sty m:val="bi"/>
-              </m:rPr>
-              <w:rPr>
-                <w:rFonts w:ascii="Cambria Math" w:hAnsi="Cambria Math" w:cs="Times New Roman"/>
-                <w:sz w:val="24"/>
-                <w:szCs w:val="24"/>
-              </w:rPr>
-              <m:t>adfærd</m:t>
-            </m:r>
-          </m:sub>
-        </m:sSub>
-        <m:r>
-          <m:rPr>
-            <m:sty m:val="bi"/>
-          </m:rPr>
-          <w:rPr>
-            <w:rFonts w:ascii="Cambria Math" w:hAnsi="Cambria Math" w:cs="Times New Roman"/>
-            <w:sz w:val="24"/>
-            <w:szCs w:val="24"/>
-          </w:rPr>
-          <m:t>=0.0±0.1</m:t>
-        </m:r>
-      </m:oMath>
-      <w:r>
-        <w:rPr>
-          <w:rFonts w:ascii="Times New Roman" w:eastAsiaTheme="minorEastAsia" w:hAnsi="Times New Roman" w:cs="Times New Roman"/>
-          <w:b/>
-          <w:bCs/>
-          <w:sz w:val="24"/>
-          <w:szCs w:val="24"/>
-        </w:rPr>
-        <w:t>.</w:t>
-      </w:r>
-    </w:p>
-    <w:p>
-      <w:pPr>
-        <w:jc w:val="both"/>
-        <w:rPr>
-          <w:rFonts w:ascii="Times New Roman" w:hAnsi="Times New Roman" w:cs="Times New Roman"/>
-          <w:sz w:val="24"/>
-          <w:szCs w:val="24"/>
-        </w:rPr>
-      </w:pPr>
-      <w:r>
-        <w:rPr>
-          <w:rFonts w:ascii="Times New Roman" w:hAnsi="Times New Roman" w:cs="Times New Roman"/>
-          <w:sz w:val="24"/>
-          <w:szCs w:val="24"/>
-        </w:rPr>
-        <w:t xml:space="preserve">Under antagelse af at alt andet holdes konstant, giver det et estimeret gennemsnitligt smittetal for efteråret 2021 på </w:t>
-      </w:r>
-      <m:oMath>
-        <m:sSub>
-          <m:sSubPr>
-            <m:ctrlPr>
-              <w:rPr>
-                <w:rFonts w:ascii="Cambria Math" w:hAnsi="Cambria Math" w:cs="Times New Roman"/>
-                <w:b/>
-                <w:bCs/>
-                <w:i/>
-                <w:sz w:val="24"/>
-                <w:szCs w:val="24"/>
-              </w:rPr>
-            </m:ctrlPr>
-          </m:sSubPr>
-          <m:e>
-            <m:r>
-              <m:rPr>
-                <m:sty m:val="bi"/>
-              </m:rPr>
-              <w:rPr>
-                <w:rFonts w:ascii="Cambria Math" w:hAnsi="Cambria Math" w:cs="Times New Roman"/>
-                <w:sz w:val="24"/>
-                <w:szCs w:val="24"/>
-              </w:rPr>
-              <m:t>R</m:t>
-            </m:r>
-          </m:e>
-          <m:sub>
-            <m:r>
-              <m:rPr>
-                <m:sty m:val="bi"/>
-              </m:rPr>
-              <w:rPr>
-                <w:rFonts w:ascii="Cambria Math" w:hAnsi="Cambria Math" w:cs="Times New Roman"/>
-                <w:sz w:val="24"/>
-                <w:szCs w:val="24"/>
-              </w:rPr>
-              <m:t>Fall-2021</m:t>
-            </m:r>
-          </m:sub>
-        </m:sSub>
-        <m:r>
-          <m:rPr>
-            <m:sty m:val="bi"/>
-          </m:rPr>
-          <w:rPr>
-            <w:rFonts w:ascii="Cambria Math" w:eastAsiaTheme="minorEastAsia" w:hAnsi="Cambria Math" w:cs="Times New Roman"/>
-            <w:sz w:val="24"/>
-            <w:szCs w:val="24"/>
-          </w:rPr>
-          <m:t>=0.47±0.13</m:t>
-        </m:r>
-      </m:oMath>
-      <w:r>
-        <w:rPr>
-          <w:rFonts w:ascii="Times New Roman" w:eastAsiaTheme="minorEastAsia" w:hAnsi="Times New Roman" w:cs="Times New Roman"/>
-          <w:b/>
-          <w:sz w:val="24"/>
-          <w:szCs w:val="24"/>
-        </w:rPr>
-        <w:t>.</w:t>
-      </w:r>
-    </w:p>
-    <w:p>
-      <w:pPr>
-        <w:jc w:val="both"/>
-        <w:rPr>
-          <w:rFonts w:ascii="Times New Roman" w:hAnsi="Times New Roman" w:cs="Times New Roman"/>
-          <w:sz w:val="24"/>
-          <w:szCs w:val="24"/>
-        </w:rPr>
-      </w:pPr>
-      <w:r>
-        <w:rPr>
-          <w:rFonts w:ascii="Times New Roman" w:hAnsi="Times New Roman" w:cs="Times New Roman"/>
-          <w:sz w:val="24"/>
-          <w:szCs w:val="24"/>
-        </w:rPr>
-        <w:t>På nedenstående plot ses effekterne</w:t>
-      </w:r>
-      <w:r>
-        <w:rPr>
-          <w:rFonts w:ascii="Times New Roman" w:hAnsi="Times New Roman" w:cs="Times New Roman"/>
-          <w:sz w:val="24"/>
-          <w:szCs w:val="24"/>
-        </w:rPr>
-        <w:t>,</w:t>
-      </w:r>
-      <w:r>
-        <w:rPr>
-          <w:rFonts w:ascii="Times New Roman" w:hAnsi="Times New Roman" w:cs="Times New Roman"/>
-          <w:sz w:val="24"/>
-          <w:szCs w:val="24"/>
-        </w:rPr>
-        <w:t xml:space="preserve"> samt det potentielle ”kontakttalsbudget” der kan bruges på yderligere genåbninger i efteråret:</w:t>
-      </w:r>
-    </w:p>
-    <w:p>
-      <w:pPr>
-        <w:jc w:val="both"/>
-        <w:rPr>
-          <w:rFonts w:ascii="Times New Roman" w:hAnsi="Times New Roman" w:cs="Times New Roman"/>
-          <w:sz w:val="24"/>
-          <w:szCs w:val="24"/>
-        </w:rPr>
-      </w:pPr>
       <w:r>
         <w:rPr>
           <w:rFonts w:ascii="Times New Roman" w:hAnsi="Times New Roman" w:cs="Times New Roman"/>
@@ -1132,9 +560,8 @@
           <w:sz w:val="24"/>
           <w:szCs w:val="24"/>
         </w:rPr>
-        <w:lastRenderedPageBreak/>
         <w:drawing>
-          <wp:inline distT="0" distB="0" distL="0" distR="0" wp14:anchorId="524DB4FC" wp14:editId="144BE78E">
+          <wp:inline distT="0" distB="0" distL="0" distR="0" wp14:anchorId="590DEC91" wp14:editId="06395C5B">
             <wp:extent cx="6120130" cy="3060065"/>
             <wp:effectExtent l="0" t="0" r="0" b="0"/>
             <wp:docPr id="2" name="Picture 2" descr="A picture containing chart&#10;&#10;Description automatically generated"/>
@@ -1188,43 +615,34 @@
     </w:p>
     <w:p>
       <w:pPr>
-        <w:spacing w:after="0"/>
         <w:jc w:val="both"/>
         <w:rPr>
-          <w:rFonts w:ascii="Times New Roman" w:hAnsi="Times New Roman" w:cs="Times New Roman"/>
-          <w:b/>
-          <w:bCs/>
+          <w:rFonts w:ascii="Times New Roman" w:eastAsiaTheme="minorEastAsia" w:hAnsi="Times New Roman" w:cs="Times New Roman"/>
           <w:sz w:val="24"/>
           <w:szCs w:val="24"/>
         </w:rPr>
       </w:pPr>
-      <w:r>
-        <w:rPr>
-          <w:rFonts w:ascii="Times New Roman" w:hAnsi="Times New Roman" w:cs="Times New Roman"/>
-          <w:b/>
-          <w:bCs/>
-          <w:sz w:val="24"/>
-          <w:szCs w:val="24"/>
-        </w:rPr>
-        <w:t>Metode</w:t>
-      </w:r>
     </w:p>
     <w:p>
       <w:pPr>
         <w:jc w:val="both"/>
         <w:rPr>
-          <w:rFonts w:ascii="Times New Roman" w:hAnsi="Times New Roman" w:cs="Times New Roman"/>
+          <w:rFonts w:ascii="Times New Roman" w:eastAsiaTheme="minorEastAsia" w:hAnsi="Times New Roman" w:cs="Times New Roman"/>
+          <w:b/>
+          <w:bCs/>
           <w:sz w:val="24"/>
           <w:szCs w:val="24"/>
         </w:rPr>
       </w:pPr>
       <w:r>
         <w:rPr>
-          <w:rFonts w:ascii="Times New Roman" w:hAnsi="Times New Roman" w:cs="Times New Roman"/>
-          <w:sz w:val="24"/>
-          <w:szCs w:val="24"/>
-        </w:rPr>
-        <w:t>Det bliver her beskrevet hvordan hvert enkelt bidrag til analysen er udregnet eller estimeret.</w:t>
+          <w:rFonts w:ascii="Times New Roman" w:eastAsiaTheme="minorEastAsia" w:hAnsi="Times New Roman" w:cs="Times New Roman"/>
+          <w:b/>
+          <w:bCs/>
+          <w:sz w:val="24"/>
+          <w:szCs w:val="24"/>
+        </w:rPr>
+        <w:t>Nuværende effekter</w:t>
       </w:r>
     </w:p>
     <w:p>
@@ -1244,6 +662,7 @@
           <w:szCs w:val="24"/>
           <w:u w:val="single"/>
         </w:rPr>
+        <w:lastRenderedPageBreak/>
         <w:t>Gennemsnitligt kontakttal for efteråret 2020</w:t>
       </w:r>
     </w:p>
@@ -1262,39 +681,7 @@
           <w:sz w:val="24"/>
           <w:szCs w:val="24"/>
         </w:rPr>
-        <w:t xml:space="preserve">For at kunne estimere det kommende efterårs kontakttal, er et gennemsnitligt kontakttal for sidste efterår blevet beregnet. </w:t>
-      </w:r>
-      <w:r>
-        <w:rPr>
-          <w:rFonts w:ascii="Times New Roman" w:hAnsi="Times New Roman" w:cs="Times New Roman"/>
-          <w:sz w:val="24"/>
-          <w:szCs w:val="24"/>
-        </w:rPr>
-        <w:t>Det gøres på ugebasis ved at fitte de skalerede antal positive test i hele</w:t>
-      </w:r>
-      <w:r>
-        <w:rPr>
-          <w:rFonts w:ascii="Times New Roman" w:hAnsi="Times New Roman" w:cs="Times New Roman"/>
-          <w:sz w:val="24"/>
-          <w:szCs w:val="24"/>
-        </w:rPr>
-        <w:t xml:space="preserve"> landet</w:t>
-      </w:r>
-      <w:r>
-        <w:rPr>
-          <w:rFonts w:ascii="Times New Roman" w:hAnsi="Times New Roman" w:cs="Times New Roman"/>
-          <w:sz w:val="24"/>
-          <w:szCs w:val="24"/>
-        </w:rPr>
-        <w:t xml:space="preserve"> i løbet af ugen</w:t>
-      </w:r>
-      <w:r>
-        <w:rPr>
-          <w:rFonts w:ascii="Times New Roman" w:hAnsi="Times New Roman" w:cs="Times New Roman"/>
-          <w:sz w:val="24"/>
-          <w:szCs w:val="24"/>
-        </w:rPr>
-        <w:t xml:space="preserve"> til følgende funktion:</w:t>
+        <w:t>For at kunne estimere det kommende efterårs kontakttal, er et gennemsnitligt kontakttal for sidste efterår blevet beregnet. Det gøres på ugebasis ved at fitte de skalerede antal positive test i hele landet i løbet af ugen til følgende funktion:</w:t>
       </w:r>
     </w:p>
     <w:p>
@@ -1558,15 +945,7 @@
           <w:sz w:val="24"/>
           <w:szCs w:val="24"/>
         </w:rPr>
-        <w:t xml:space="preserve"> er fastlagt til at være </w:t>
-      </w:r>
-      <w:r>
-        <w:rPr>
-          <w:rFonts w:ascii="Times New Roman" w:eastAsiaTheme="minorEastAsia" w:hAnsi="Times New Roman" w:cs="Times New Roman"/>
-          <w:sz w:val="24"/>
-          <w:szCs w:val="24"/>
-        </w:rPr>
-        <w:t xml:space="preserve">4.7 dage. Som </w:t>
+        <w:t xml:space="preserve"> er fastlagt til at være 4.7 dage. Som </w:t>
       </w:r>
       <m:oMath>
         <m:sSub>
@@ -1610,21 +989,23 @@
         </w:rPr>
         <w:t xml:space="preserve"> vælges den mid</w:t>
       </w:r>
-      <w:r>
-        <w:rPr>
-          <w:rFonts w:ascii="Times New Roman" w:eastAsiaTheme="minorEastAsia" w:hAnsi="Times New Roman" w:cs="Times New Roman"/>
-          <w:sz w:val="24"/>
-          <w:szCs w:val="24"/>
-        </w:rPr>
-        <w:t>terste dag i den pågældende uge</w:t>
-      </w:r>
-      <w:r>
-        <w:rPr>
-          <w:rFonts w:ascii="Times New Roman" w:eastAsiaTheme="minorEastAsia" w:hAnsi="Times New Roman" w:cs="Times New Roman"/>
-          <w:sz w:val="24"/>
-          <w:szCs w:val="24"/>
-        </w:rPr>
-        <w:t xml:space="preserve">. Startværdien for </w:t>
+      <w:proofErr w:type="spellStart"/>
+      <w:r>
+        <w:rPr>
+          <w:rFonts w:ascii="Times New Roman" w:eastAsiaTheme="minorEastAsia" w:hAnsi="Times New Roman" w:cs="Times New Roman"/>
+          <w:sz w:val="24"/>
+          <w:szCs w:val="24"/>
+        </w:rPr>
+        <w:t>terste</w:t>
+      </w:r>
+      <w:proofErr w:type="spellEnd"/>
+      <w:r>
+        <w:rPr>
+          <w:rFonts w:ascii="Times New Roman" w:eastAsiaTheme="minorEastAsia" w:hAnsi="Times New Roman" w:cs="Times New Roman"/>
+          <w:sz w:val="24"/>
+          <w:szCs w:val="24"/>
+        </w:rPr>
+        <w:t xml:space="preserve"> dag i den pågældende uge. Startværdien for </w:t>
       </w:r>
       <m:oMath>
         <m:r>
@@ -1674,15 +1055,7 @@
           <w:sz w:val="24"/>
           <w:szCs w:val="24"/>
         </w:rPr>
-        <w:t xml:space="preserve"> fastsættes til at være antallet af skalerede antal positive tests ved den midterste dag i ugen, men det indgår som en fit-parameter. </w:t>
-      </w:r>
-      <w:r>
-        <w:rPr>
-          <w:rFonts w:ascii="Times New Roman" w:eastAsiaTheme="minorEastAsia" w:hAnsi="Times New Roman" w:cs="Times New Roman"/>
-          <w:sz w:val="24"/>
-          <w:szCs w:val="24"/>
-        </w:rPr>
-        <w:t xml:space="preserve">I alle tilfælde vælges startværdien af kontakttallet </w:t>
+        <w:t xml:space="preserve"> fastsættes til at være antallet af skalerede antal positive tests ved den midterste dag i ugen, men det indgår som en fit-parameter. I alle tilfælde vælges startværdien af kontakttallet </w:t>
       </w:r>
       <m:oMath>
         <m:r>
@@ -1700,15 +1073,7 @@
           <w:sz w:val="24"/>
           <w:szCs w:val="24"/>
         </w:rPr>
-        <w:t xml:space="preserve"> som 1.0.</w:t>
-      </w:r>
-      <w:r>
-        <w:rPr>
-          <w:rFonts w:ascii="Times New Roman" w:eastAsiaTheme="minorEastAsia" w:hAnsi="Times New Roman" w:cs="Times New Roman"/>
-          <w:sz w:val="24"/>
-          <w:szCs w:val="24"/>
-        </w:rPr>
-        <w:t xml:space="preserve"> Grunden til, at der fittes på ugebasis er, at vi vil undgå korrelation mellem værdierne. I test af forskellige intervaller var der ved en uge en god balance mellem store udsving og reaktion på ændringer. </w:t>
+        <w:t xml:space="preserve"> som 1.0. Grunden til, at der fittes på ugebasis er, at vi vil undgå korrelation mellem værdierne. I test af forskellige intervaller var der ved en uge en god balance mellem store udsving og reaktion på ændringer. </w:t>
       </w:r>
     </w:p>
     <w:p>
@@ -1723,47 +1088,7 @@
           <w:sz w:val="24"/>
           <w:szCs w:val="24"/>
         </w:rPr>
-        <w:t xml:space="preserve">Den undersøgte periode går fra </w:t>
-      </w:r>
-      <w:r>
-        <w:rPr>
-          <w:rFonts w:ascii="Times New Roman" w:eastAsiaTheme="minorEastAsia" w:hAnsi="Times New Roman" w:cs="Times New Roman"/>
-          <w:sz w:val="24"/>
-          <w:szCs w:val="24"/>
-        </w:rPr>
-        <w:t xml:space="preserve">mandag den 3. august til søndag den </w:t>
-      </w:r>
-      <w:r>
-        <w:rPr>
-          <w:rFonts w:ascii="Times New Roman" w:eastAsiaTheme="minorEastAsia" w:hAnsi="Times New Roman" w:cs="Times New Roman"/>
-          <w:sz w:val="24"/>
-          <w:szCs w:val="24"/>
-        </w:rPr>
-        <w:t xml:space="preserve">13. december, hvilket giver 19 uger at undersøge. Det blev valgt at sortere de sidste to uger af december fra, da </w:t>
-      </w:r>
-      <w:r>
-        <w:rPr>
-          <w:rFonts w:ascii="Times New Roman" w:eastAsiaTheme="minorEastAsia" w:hAnsi="Times New Roman" w:cs="Times New Roman"/>
-          <w:sz w:val="24"/>
-          <w:szCs w:val="24"/>
-        </w:rPr>
-        <w:t xml:space="preserve">udviklingen i antal smittede var meget over den sædvanlige. </w:t>
-      </w:r>
-      <w:r>
-        <w:rPr>
-          <w:rFonts w:ascii="Times New Roman" w:eastAsiaTheme="minorEastAsia" w:hAnsi="Times New Roman" w:cs="Times New Roman"/>
-          <w:sz w:val="24"/>
-          <w:szCs w:val="24"/>
-        </w:rPr>
-        <w:t xml:space="preserve">De 19 værdier </w:t>
-      </w:r>
-      <w:r>
-        <w:rPr>
-          <w:rFonts w:ascii="Times New Roman" w:eastAsiaTheme="minorEastAsia" w:hAnsi="Times New Roman" w:cs="Times New Roman"/>
-          <w:sz w:val="24"/>
-          <w:szCs w:val="24"/>
-        </w:rPr>
-        <w:t>spredte sig som set i følgende plot:</w:t>
+        <w:t>Den undersøgte periode går fra mandag den 3. august til søndag den 13. december, hvilket giver 19 uger at undersøge. Det blev valgt at sortere de sidste to uger af december fra, da udviklingen i antal smittede var meget over den sædvanlige. De 19 værdier spredte sig som set i følgende plot:</w:t>
       </w:r>
       <w:r>
         <w:rPr>
@@ -1785,9 +1110,8 @@
         <w:rPr>
           <w:noProof/>
         </w:rPr>
-        <w:lastRenderedPageBreak/>
         <w:drawing>
-          <wp:inline distT="0" distB="0" distL="0" distR="0" wp14:anchorId="2BDB57B2" wp14:editId="6EC80DEF">
+          <wp:inline distT="0" distB="0" distL="0" distR="0" wp14:anchorId="5E5F63F5" wp14:editId="0C8A915D">
             <wp:extent cx="3981450" cy="2273287"/>
             <wp:effectExtent l="0" t="0" r="0" b="0"/>
             <wp:docPr id="3" name="Billede 3"/>
@@ -1850,47 +1174,25 @@
           <w:sz w:val="24"/>
           <w:szCs w:val="24"/>
         </w:rPr>
-        <w:t xml:space="preserve">Spredningen på værdierne </w:t>
-      </w:r>
-      <w:r>
-        <w:rPr>
-          <w:rFonts w:ascii="Times New Roman" w:eastAsiaTheme="minorEastAsia" w:hAnsi="Times New Roman" w:cs="Times New Roman"/>
-          <w:sz w:val="24"/>
-          <w:szCs w:val="24"/>
-        </w:rPr>
-        <w:t>bliver brugt som usikkerheden på gennemsnittet.</w:t>
-      </w:r>
-      <w:r>
-        <w:rPr>
-          <w:rFonts w:ascii="Times New Roman" w:eastAsiaTheme="minorEastAsia" w:hAnsi="Times New Roman" w:cs="Times New Roman"/>
-          <w:sz w:val="24"/>
-          <w:szCs w:val="24"/>
-        </w:rPr>
-        <w:t xml:space="preserve"> En anden mulighed kunne være at bruge usikkerhed på fit-værdierne af kontakttal til at lave et vægtet gennemsnit. Det er dog problematisk, da vi ikke ved noget om den systematiske usikkerhed, der kunne være på vores tal. Derfor bruger vi foreløbig denne tilgang.</w:t>
-      </w:r>
-      <w:r>
-        <w:rPr>
-          <w:rFonts w:ascii="Times New Roman" w:eastAsiaTheme="minorEastAsia" w:hAnsi="Times New Roman" w:cs="Times New Roman"/>
-          <w:sz w:val="24"/>
-          <w:szCs w:val="24"/>
-        </w:rPr>
-        <w:t xml:space="preserve"> </w:t>
-      </w:r>
-      <w:r>
-        <w:rPr>
-          <w:rFonts w:ascii="Times New Roman" w:eastAsiaTheme="minorEastAsia" w:hAnsi="Times New Roman" w:cs="Times New Roman"/>
-          <w:sz w:val="24"/>
-          <w:szCs w:val="24"/>
-        </w:rPr>
-        <w:t>Udviklingen i antal skaleret positive over tid samt de tilhørende fittede kontakt</w:t>
-      </w:r>
-      <w:r>
-        <w:rPr>
-          <w:rFonts w:ascii="Times New Roman" w:eastAsiaTheme="minorEastAsia" w:hAnsi="Times New Roman" w:cs="Times New Roman"/>
-          <w:sz w:val="24"/>
-          <w:szCs w:val="24"/>
-        </w:rPr>
-        <w:t>tal kan ses på denne figur:</w:t>
+        <w:t xml:space="preserve">Spredningen på værdierne bliver brugt som usikkerheden på gennemsnittet. En anden mulighed kunne være at bruge usikkerhed på fit-værdierne af kontakttal til at lave et vægtet gennemsnit. Det er dog problematisk, da vi ikke ved noget om den systematiske usikkerhed, der kunne være på vores tal. Derfor bruger vi foreløbig denne tilgang. Udviklingen i antal skaleret positive over tid samt de tilhørende </w:t>
+      </w:r>
+      <w:proofErr w:type="spellStart"/>
+      <w:r>
+        <w:rPr>
+          <w:rFonts w:ascii="Times New Roman" w:eastAsiaTheme="minorEastAsia" w:hAnsi="Times New Roman" w:cs="Times New Roman"/>
+          <w:sz w:val="24"/>
+          <w:szCs w:val="24"/>
+        </w:rPr>
+        <w:t>fittede</w:t>
+      </w:r>
+      <w:proofErr w:type="spellEnd"/>
+      <w:r>
+        <w:rPr>
+          <w:rFonts w:ascii="Times New Roman" w:eastAsiaTheme="minorEastAsia" w:hAnsi="Times New Roman" w:cs="Times New Roman"/>
+          <w:sz w:val="24"/>
+          <w:szCs w:val="24"/>
+        </w:rPr>
+        <w:t xml:space="preserve"> kontakttal kan ses på denne figur:</w:t>
       </w:r>
     </w:p>
     <w:p>
@@ -1906,8 +1208,9 @@
           <w:rFonts w:eastAsiaTheme="minorEastAsia"/>
           <w:noProof/>
         </w:rPr>
+        <w:lastRenderedPageBreak/>
         <w:drawing>
-          <wp:inline distT="0" distB="0" distL="0" distR="0" wp14:anchorId="7475F04C" wp14:editId="66A8C325">
+          <wp:inline distT="0" distB="0" distL="0" distR="0" wp14:anchorId="3AF74AB8" wp14:editId="3BFA3595">
             <wp:extent cx="6120130" cy="3733800"/>
             <wp:effectExtent l="0" t="0" r="0" b="0"/>
             <wp:docPr id="5" name="Billede 5"/>
@@ -1970,31 +1273,7 @@
           <w:sz w:val="24"/>
           <w:szCs w:val="24"/>
         </w:rPr>
-        <w:t xml:space="preserve">Vi ser, at bortset fra sen august til tidlig september har kontakttallet været stabilt omkring </w:t>
-      </w:r>
-      <w:r>
-        <w:rPr>
-          <w:rFonts w:ascii="Times New Roman" w:eastAsiaTheme="minorEastAsia" w:hAnsi="Times New Roman" w:cs="Times New Roman"/>
-          <w:sz w:val="24"/>
-          <w:szCs w:val="24"/>
-        </w:rPr>
-        <w:t xml:space="preserve">1.2. </w:t>
-      </w:r>
-      <w:r>
-        <w:rPr>
-          <w:rFonts w:ascii="Times New Roman" w:eastAsiaTheme="minorEastAsia" w:hAnsi="Times New Roman" w:cs="Times New Roman"/>
-          <w:sz w:val="24"/>
-          <w:szCs w:val="24"/>
-        </w:rPr>
-        <w:t xml:space="preserve">De forholdsvis høje kontakttal beregnet i disse perioder ser ud til at være en konsekvens af de lave smittetal, idet der næsten sker en fordobling hver uge i de perioder, </w:t>
-      </w:r>
-      <w:r>
-        <w:rPr>
-          <w:rFonts w:ascii="Times New Roman" w:eastAsiaTheme="minorEastAsia" w:hAnsi="Times New Roman" w:cs="Times New Roman"/>
-          <w:sz w:val="24"/>
-          <w:szCs w:val="24"/>
-        </w:rPr>
-        <w:t xml:space="preserve">Gennemsnittet af de fundne værdier er </w:t>
+        <w:t xml:space="preserve">Vi ser, at bortset fra sen august til tidlig september har kontakttallet været stabilt omkring 1.2. De forholdsvis høje kontakttal beregnet i disse perioder ser ud til at være en konsekvens af de lave smittetal, idet der næsten sker en fordobling hver uge i de perioder, Gennemsnittet af de fundne værdier er </w:t>
       </w:r>
       <m:oMath>
         <m:sSub>
@@ -2055,15 +1334,7 @@
           <w:sz w:val="24"/>
           <w:szCs w:val="24"/>
         </w:rPr>
-        <w:t>.</w:t>
-      </w:r>
-      <w:r>
-        <w:rPr>
-          <w:rFonts w:ascii="Times New Roman" w:eastAsiaTheme="minorEastAsia" w:hAnsi="Times New Roman" w:cs="Times New Roman"/>
-          <w:sz w:val="24"/>
-          <w:szCs w:val="24"/>
-        </w:rPr>
-        <w:t xml:space="preserve"> </w:t>
+        <w:t xml:space="preserve">. </w:t>
       </w:r>
     </w:p>
     <w:p>
@@ -2078,10 +1349,9 @@
     </w:p>
     <w:p>
       <w:pPr>
-        <w:spacing w:after="0"/>
         <w:jc w:val="both"/>
         <w:rPr>
-          <w:rFonts w:ascii="Times New Roman" w:hAnsi="Times New Roman" w:cs="Times New Roman"/>
+          <w:rFonts w:ascii="Times New Roman" w:eastAsiaTheme="minorEastAsia" w:hAnsi="Times New Roman" w:cs="Times New Roman"/>
           <w:sz w:val="24"/>
           <w:szCs w:val="24"/>
           <w:u w:val="single"/>
@@ -2089,13 +1359,12 @@
       </w:pPr>
       <w:r>
         <w:rPr>
-          <w:rFonts w:ascii="Times New Roman" w:hAnsi="Times New Roman" w:cs="Times New Roman"/>
+          <w:rFonts w:ascii="Times New Roman" w:eastAsiaTheme="minorEastAsia" w:hAnsi="Times New Roman" w:cs="Times New Roman"/>
           <w:sz w:val="24"/>
           <w:szCs w:val="24"/>
           <w:u w:val="single"/>
         </w:rPr>
-        <w:lastRenderedPageBreak/>
-        <w:t>Ændringer fra sidste efterår</w:t>
+        <w:t>Indflydelse af B117</w:t>
       </w:r>
     </w:p>
     <w:p>
@@ -2133,23 +1402,7 @@
           <w:sz w:val="24"/>
           <w:szCs w:val="24"/>
         </w:rPr>
-        <w:t xml:space="preserve">vurderes at være omkring 50% mere smitsom end den udbredte </w:t>
-      </w:r>
-      <w:r>
-        <w:rPr>
-          <w:rFonts w:ascii="Times New Roman" w:hAnsi="Times New Roman" w:cs="Times New Roman"/>
-          <w:sz w:val="24"/>
-          <w:szCs w:val="24"/>
-        </w:rPr>
-        <w:t>Corona variant</w:t>
-      </w:r>
-      <w:r>
-        <w:rPr>
-          <w:rFonts w:ascii="Times New Roman" w:hAnsi="Times New Roman" w:cs="Times New Roman"/>
-          <w:sz w:val="24"/>
-          <w:szCs w:val="24"/>
-        </w:rPr>
-        <w:t xml:space="preserve"> fra sidste efterår. Derfor er effekten sat til: </w:t>
+        <w:t xml:space="preserve">vurderes at være omkring 50% mere smitsom end den udbredte Corona variant fra sidste efterår. Derfor er effekten sat til: </w:t>
       </w:r>
       <m:oMath>
         <m:sSub>
@@ -2230,22 +1483,19 @@
       <w:pPr>
         <w:jc w:val="both"/>
         <w:rPr>
-          <w:rFonts w:ascii="Times New Roman" w:hAnsi="Times New Roman" w:cs="Times New Roman"/>
-          <w:i/>
-          <w:iCs/>
+          <w:rFonts w:ascii="Times New Roman" w:eastAsiaTheme="minorEastAsia" w:hAnsi="Times New Roman" w:cs="Times New Roman"/>
           <w:sz w:val="24"/>
           <w:szCs w:val="24"/>
         </w:rPr>
       </w:pPr>
       <w:r>
         <w:rPr>
-          <w:rFonts w:ascii="Times New Roman" w:hAnsi="Times New Roman" w:cs="Times New Roman"/>
-          <w:i/>
-          <w:iCs/>
-          <w:sz w:val="24"/>
-          <w:szCs w:val="24"/>
-        </w:rPr>
-        <w:t>Vaccinationerne</w:t>
+          <w:rFonts w:ascii="Times New Roman" w:eastAsiaTheme="minorEastAsia" w:hAnsi="Times New Roman" w:cs="Times New Roman"/>
+          <w:sz w:val="24"/>
+          <w:szCs w:val="24"/>
+          <w:u w:val="single"/>
+        </w:rPr>
+        <w:t>Effekt af vaccination</w:t>
       </w:r>
     </w:p>
     <w:p>
@@ -2491,7 +1741,7 @@
       </w:r>
       <w:r>
         <w:rPr>
-          <w:rStyle w:val="Fodnotehenvisning"/>
+          <w:rStyle w:val="FootnoteReference"/>
           <w:rFonts w:ascii="Times New Roman" w:eastAsiaTheme="minorEastAsia" w:hAnsi="Times New Roman" w:cs="Times New Roman"/>
           <w:sz w:val="24"/>
           <w:szCs w:val="24"/>
@@ -2564,23 +1814,7 @@
           <w:sz w:val="24"/>
           <w:szCs w:val="24"/>
         </w:rPr>
-        <w:t>Yderligere vil ikke alle</w:t>
-      </w:r>
-      <w:r>
-        <w:rPr>
-          <w:rFonts w:ascii="Times New Roman" w:eastAsiaTheme="minorEastAsia" w:hAnsi="Times New Roman" w:cs="Times New Roman"/>
-          <w:sz w:val="24"/>
-          <w:szCs w:val="24"/>
-        </w:rPr>
-        <w:t xml:space="preserve"> </w:t>
-      </w:r>
-      <w:r>
-        <w:rPr>
-          <w:rFonts w:ascii="Times New Roman" w:eastAsiaTheme="minorEastAsia" w:hAnsi="Times New Roman" w:cs="Times New Roman"/>
-          <w:sz w:val="24"/>
-          <w:szCs w:val="24"/>
-        </w:rPr>
-        <w:t xml:space="preserve">danskere acceptere den vaccine de bliver tilbudt. Vi har antaget at </w:t>
+        <w:t xml:space="preserve">Yderligere vil ikke alle danskere acceptere den vaccine de bliver tilbudt. Vi har antaget at </w:t>
       </w:r>
       <m:oMath>
         <m:r>
@@ -2616,15 +1850,7 @@
           <w:sz w:val="24"/>
           <w:szCs w:val="24"/>
         </w:rPr>
-        <w:t>.</w:t>
-      </w:r>
-      <w:r>
-        <w:rPr>
-          <w:rFonts w:ascii="Times New Roman" w:eastAsiaTheme="minorEastAsia" w:hAnsi="Times New Roman" w:cs="Times New Roman"/>
-          <w:sz w:val="24"/>
-          <w:szCs w:val="24"/>
-        </w:rPr>
-        <w:t xml:space="preserve"> </w:t>
+        <w:t xml:space="preserve">. </w:t>
       </w:r>
     </w:p>
     <w:p>
@@ -2642,6 +1868,7 @@
           <w:sz w:val="24"/>
           <w:szCs w:val="24"/>
         </w:rPr>
+        <w:lastRenderedPageBreak/>
         <w:t xml:space="preserve">Eps tager højde for at vaccinerne kun har en gennemsnitlig forventet effekt på </w:t>
       </w:r>
       <m:oMath>
@@ -2777,27 +2004,11 @@
           <w:sz w:val="24"/>
           <w:szCs w:val="24"/>
         </w:rPr>
-        <w:t xml:space="preserve">Det er også muligt at inkludere et estimat af hvor meget forskellige aldersklasser smitter. Det betyder at i stedet for brøkdelen af danskere under 17 år, udregnes et tal for hvor stor en procentdel af smitten danskerne under 17 år udgør. Dette burde altså give et mere præcist estimat af smittereduktionen fra vaccinerne. Hvis for eksempel danskere under 17 år gennemsnitligt smitter færre end resten af befolkningen, så vil de stå for en lavere andel af smitten end de udgør af befolkningen, og effektiviteten af vaccinationerne stiger. </w:t>
-      </w:r>
-      <w:r>
-        <w:rPr>
-          <w:rFonts w:ascii="Times New Roman" w:hAnsi="Times New Roman" w:cs="Times New Roman"/>
-          <w:sz w:val="24"/>
-          <w:szCs w:val="24"/>
-        </w:rPr>
-        <w:t>Udregningen baserer sig på nedenstående tabel</w:t>
-      </w:r>
-      <w:r>
-        <w:rPr>
-          <w:rFonts w:ascii="Times New Roman" w:hAnsi="Times New Roman" w:cs="Times New Roman"/>
-          <w:sz w:val="24"/>
-          <w:szCs w:val="24"/>
-        </w:rPr>
-        <w:t>.</w:t>
-      </w:r>
-      <w:r>
-        <w:rPr>
-          <w:rStyle w:val="Fodnotehenvisning"/>
+        <w:t>Det er også muligt at inkludere et estimat af hvor meget forskellige aldersklasser smitter. Det betyder at i stedet for brøkdelen af danskere under 17 år, udregnes et tal for hvor stor en procentdel af smitten danskerne under 17 år udgør. Dette burde altså give et mere præcist estimat af smittereduktionen fra vaccinerne. Hvis for eksempel danskere under 17 år gennemsnitligt smitter færre end resten af befolkningen, så vil de stå for en lavere andel af smitten end de udgør af befolkningen, og effektiviteten af vaccinationerne stiger. Udregningen baserer sig på nedenstående tabel.</w:t>
+      </w:r>
+      <w:r>
+        <w:rPr>
+          <w:rStyle w:val="FootnoteReference"/>
           <w:rFonts w:ascii="Times New Roman" w:hAnsi="Times New Roman" w:cs="Times New Roman"/>
           <w:sz w:val="24"/>
           <w:szCs w:val="24"/>
@@ -2818,12 +2029,48 @@
           <w:sz w:val="24"/>
           <w:szCs w:val="24"/>
         </w:rPr>
-        <w:t>En antagelse er, at danskere på 90+ har samme index tal for smitte som dem i aldergruppe 85-90 år.</w:t>
+        <w:t xml:space="preserve">En antagelse er, at danskere på 90+ har samme </w:t>
+      </w:r>
+      <w:proofErr w:type="spellStart"/>
+      <w:r>
+        <w:rPr>
+          <w:rFonts w:ascii="Times New Roman" w:eastAsiaTheme="minorEastAsia" w:hAnsi="Times New Roman" w:cs="Times New Roman"/>
+          <w:sz w:val="24"/>
+          <w:szCs w:val="24"/>
+        </w:rPr>
+        <w:t>index</w:t>
+      </w:r>
+      <w:proofErr w:type="spellEnd"/>
+      <w:r>
+        <w:rPr>
+          <w:rFonts w:ascii="Times New Roman" w:eastAsiaTheme="minorEastAsia" w:hAnsi="Times New Roman" w:cs="Times New Roman"/>
+          <w:sz w:val="24"/>
+          <w:szCs w:val="24"/>
+        </w:rPr>
+        <w:t xml:space="preserve"> tal for smitte som dem i </w:t>
+      </w:r>
+      <w:proofErr w:type="spellStart"/>
+      <w:r>
+        <w:rPr>
+          <w:rFonts w:ascii="Times New Roman" w:eastAsiaTheme="minorEastAsia" w:hAnsi="Times New Roman" w:cs="Times New Roman"/>
+          <w:sz w:val="24"/>
+          <w:szCs w:val="24"/>
+        </w:rPr>
+        <w:t>aldergruppe</w:t>
+      </w:r>
+      <w:proofErr w:type="spellEnd"/>
+      <w:r>
+        <w:rPr>
+          <w:rFonts w:ascii="Times New Roman" w:eastAsiaTheme="minorEastAsia" w:hAnsi="Times New Roman" w:cs="Times New Roman"/>
+          <w:sz w:val="24"/>
+          <w:szCs w:val="24"/>
+        </w:rPr>
+        <w:t xml:space="preserve"> 85-90 år.</w:t>
       </w:r>
     </w:p>
     <w:tbl>
       <w:tblPr>
-        <w:tblStyle w:val="Tabel-Gitter"/>
+        <w:tblStyle w:val="TableGrid"/>
         <w:tblW w:w="0" w:type="auto"/>
         <w:tblLook w:val="04A0" w:firstRow="1" w:lastRow="0" w:firstColumn="1" w:lastColumn="0" w:noHBand="0" w:noVBand="1"/>
       </w:tblPr>
@@ -4076,7 +3323,6 @@
                 <w:sz w:val="24"/>
                 <w:szCs w:val="24"/>
               </w:rPr>
-              <w:lastRenderedPageBreak/>
               <w:t>55 - 60</w:t>
             </w:r>
           </w:p>
@@ -4777,13 +4023,23 @@
           <w:szCs w:val="24"/>
         </w:rPr>
       </w:pPr>
-      <w:r>
-        <w:rPr>
-          <w:rFonts w:ascii="Times New Roman" w:hAnsi="Times New Roman" w:cs="Times New Roman"/>
-          <w:sz w:val="24"/>
-          <w:szCs w:val="24"/>
-        </w:rPr>
-        <w:t>Indextallene for smitterisiko kan repræsenteres med følgende graf:</w:t>
+      <w:proofErr w:type="spellStart"/>
+      <w:r>
+        <w:rPr>
+          <w:rFonts w:ascii="Times New Roman" w:hAnsi="Times New Roman" w:cs="Times New Roman"/>
+          <w:sz w:val="24"/>
+          <w:szCs w:val="24"/>
+        </w:rPr>
+        <w:t>Indextallene</w:t>
+      </w:r>
+      <w:proofErr w:type="spellEnd"/>
+      <w:r>
+        <w:rPr>
+          <w:rFonts w:ascii="Times New Roman" w:hAnsi="Times New Roman" w:cs="Times New Roman"/>
+          <w:sz w:val="24"/>
+          <w:szCs w:val="24"/>
+        </w:rPr>
+        <w:t xml:space="preserve"> for smitterisiko kan repræsenteres med følgende graf:</w:t>
       </w:r>
     </w:p>
     <w:p>
@@ -4802,8 +4058,9 @@
           <w:sz w:val="24"/>
           <w:szCs w:val="24"/>
         </w:rPr>
+        <w:lastRenderedPageBreak/>
         <w:drawing>
-          <wp:inline distT="0" distB="0" distL="0" distR="0" wp14:anchorId="5FDD225B" wp14:editId="4F265C19">
+          <wp:inline distT="0" distB="0" distL="0" distR="0" wp14:anchorId="0772FE66" wp14:editId="61965676">
             <wp:extent cx="4486275" cy="2990850"/>
             <wp:effectExtent l="0" t="0" r="0" b="0"/>
             <wp:docPr id="1" name="Picture 1" descr="Chart, scatter chart&#10;&#10;Description automatically generated"/>
@@ -4860,15 +4117,7 @@
           <w:sz w:val="24"/>
           <w:szCs w:val="24"/>
         </w:rPr>
-        <w:t>Den totale smitterisiko regnes med summ</w:t>
-      </w:r>
-      <w:r>
-        <w:rPr>
-          <w:rFonts w:ascii="Times New Roman" w:hAnsi="Times New Roman" w:cs="Times New Roman"/>
-          <w:sz w:val="24"/>
-          <w:szCs w:val="24"/>
-        </w:rPr>
-        <w:t>en:</w:t>
+        <w:t>Den totale smitterisiko regnes med summen:</w:t>
       </w:r>
     </w:p>
     <w:p>
@@ -5712,14 +4961,14 @@
       <w:pPr>
         <w:jc w:val="both"/>
         <w:rPr>
-          <w:rFonts w:eastAsiaTheme="minorEastAsia"/>
+          <w:rFonts w:ascii="Times New Roman" w:eastAsiaTheme="minorEastAsia" w:hAnsi="Times New Roman" w:cs="Times New Roman"/>
           <w:sz w:val="24"/>
           <w:szCs w:val="24"/>
         </w:rPr>
       </w:pPr>
       <w:r>
         <w:rPr>
-          <w:rFonts w:eastAsiaTheme="minorEastAsia"/>
+          <w:rFonts w:ascii="Times New Roman" w:eastAsiaTheme="minorEastAsia" w:hAnsi="Times New Roman" w:cs="Times New Roman"/>
           <w:sz w:val="24"/>
           <w:szCs w:val="24"/>
         </w:rPr>
@@ -5730,34 +4979,18 @@
       <w:pPr>
         <w:jc w:val="both"/>
         <w:rPr>
-          <w:rFonts w:eastAsiaTheme="minorEastAsia"/>
+          <w:rFonts w:ascii="Times New Roman" w:eastAsiaTheme="minorEastAsia" w:hAnsi="Times New Roman" w:cs="Times New Roman"/>
           <w:sz w:val="24"/>
           <w:szCs w:val="24"/>
         </w:rPr>
       </w:pPr>
       <w:r>
         <w:rPr>
-          <w:rFonts w:eastAsiaTheme="minorEastAsia"/>
-          <w:sz w:val="24"/>
-          <w:szCs w:val="24"/>
-        </w:rPr>
-        <w:t xml:space="preserve">Det giver så et mere </w:t>
-      </w:r>
-      <w:r>
-        <w:rPr>
-          <w:rFonts w:eastAsiaTheme="minorEastAsia"/>
-          <w:sz w:val="24"/>
-          <w:szCs w:val="24"/>
-        </w:rPr>
-        <w:t>nøjagtigt</w:t>
-      </w:r>
-      <w:r>
-        <w:rPr>
-          <w:rFonts w:eastAsiaTheme="minorEastAsia"/>
-          <w:sz w:val="24"/>
-          <w:szCs w:val="24"/>
-        </w:rPr>
-        <w:t xml:space="preserve"> estimat af effekten af vaccinationerne på:</w:t>
+          <w:rFonts w:ascii="Times New Roman" w:eastAsiaTheme="minorEastAsia" w:hAnsi="Times New Roman" w:cs="Times New Roman"/>
+          <w:sz w:val="24"/>
+          <w:szCs w:val="24"/>
+        </w:rPr>
+        <w:t>Det giver så et mere nøjagtigt estimat af effekten af vaccinationerne på:</w:t>
       </w:r>
     </w:p>
     <w:p>
@@ -5924,8 +5157,18 @@
           <w:rFonts w:ascii="Times New Roman" w:hAnsi="Times New Roman" w:cs="Times New Roman"/>
           <w:sz w:val="24"/>
           <w:szCs w:val="24"/>
+          <w:u w:val="single"/>
         </w:rPr>
       </w:pPr>
+      <w:r>
+        <w:rPr>
+          <w:rFonts w:ascii="Times New Roman" w:hAnsi="Times New Roman" w:cs="Times New Roman"/>
+          <w:sz w:val="24"/>
+          <w:szCs w:val="24"/>
+          <w:u w:val="single"/>
+        </w:rPr>
+        <w:t>Yderligere effekter</w:t>
+      </w:r>
     </w:p>
     <w:p>
       <w:pPr>
@@ -5946,7 +5189,6 @@
           <w:sz w:val="24"/>
           <w:szCs w:val="24"/>
         </w:rPr>
-        <w:lastRenderedPageBreak/>
         <w:t>Bedre smitteopsporing</w:t>
       </w:r>
     </w:p>
@@ -5965,39 +5207,7 @@
           <w:sz w:val="24"/>
           <w:szCs w:val="24"/>
         </w:rPr>
-        <w:t>Det antages at den danske smitteopsporing er blevet bedre sid</w:t>
-      </w:r>
-      <w:r>
-        <w:rPr>
-          <w:rFonts w:ascii="Times New Roman" w:hAnsi="Times New Roman" w:cs="Times New Roman"/>
-          <w:sz w:val="24"/>
-          <w:szCs w:val="24"/>
-        </w:rPr>
-        <w:t>en</w:t>
-      </w:r>
-      <w:r>
-        <w:rPr>
-          <w:rFonts w:ascii="Times New Roman" w:hAnsi="Times New Roman" w:cs="Times New Roman"/>
-          <w:sz w:val="24"/>
-          <w:szCs w:val="24"/>
-        </w:rPr>
-        <w:t xml:space="preserve"> sidste </w:t>
-      </w:r>
-      <w:r>
-        <w:rPr>
-          <w:rFonts w:ascii="Times New Roman" w:hAnsi="Times New Roman" w:cs="Times New Roman"/>
-          <w:sz w:val="24"/>
-          <w:szCs w:val="24"/>
-        </w:rPr>
-        <w:t>efterå</w:t>
-      </w:r>
-      <w:r>
-        <w:rPr>
-          <w:rFonts w:ascii="Times New Roman" w:hAnsi="Times New Roman" w:cs="Times New Roman"/>
-          <w:sz w:val="24"/>
-          <w:szCs w:val="24"/>
-        </w:rPr>
-        <w:t>r. Det repræsenteres ved:</w:t>
+        <w:t>Det antages at den danske smitteopsporing er blevet bedre siden sidste efterår. Det repræsenteres ved:</w:t>
       </w:r>
     </w:p>
     <w:p>
@@ -6088,23 +5298,7 @@
           <w:sz w:val="24"/>
           <w:szCs w:val="24"/>
         </w:rPr>
-        <w:t>Dvs</w:t>
-      </w:r>
-      <w:r>
-        <w:rPr>
-          <w:rFonts w:ascii="Times New Roman" w:eastAsiaTheme="minorEastAsia" w:hAnsi="Times New Roman" w:cs="Times New Roman"/>
-          <w:sz w:val="24"/>
-          <w:szCs w:val="24"/>
-        </w:rPr>
-        <w:t>.</w:t>
-      </w:r>
-      <w:r>
-        <w:rPr>
-          <w:rFonts w:ascii="Times New Roman" w:eastAsiaTheme="minorEastAsia" w:hAnsi="Times New Roman" w:cs="Times New Roman"/>
-          <w:sz w:val="24"/>
-          <w:szCs w:val="24"/>
-        </w:rPr>
-        <w:t xml:space="preserve"> antagelsen er, at bedre smitteopsporing fører til omkring 10% færre smittetilfælde.</w:t>
+        <w:t>Dvs. antagelsen er, at bedre smitteopsporing fører til omkring 10% færre smittetilfælde.</w:t>
       </w:r>
     </w:p>
     <w:p>
@@ -6156,6 +5350,7 @@
           <w:sz w:val="24"/>
           <w:szCs w:val="24"/>
         </w:rPr>
+        <w:lastRenderedPageBreak/>
         <w:t xml:space="preserve">Det er svært at estimere befolkningens adfærdsændring. Derfor inkluderes det som en tilføjet usikkerhed til estimatet, ved at sætte </w:t>
       </w:r>
       <m:oMath>
@@ -6227,37 +5422,18 @@
         <w:jc w:val="both"/>
         <w:rPr>
           <w:rFonts w:ascii="Times New Roman" w:hAnsi="Times New Roman" w:cs="Times New Roman"/>
-          <w:i/>
-          <w:iCs/>
-          <w:sz w:val="24"/>
-          <w:szCs w:val="24"/>
-          <w:u w:val="single"/>
+          <w:sz w:val="24"/>
+          <w:szCs w:val="24"/>
         </w:rPr>
       </w:pPr>
-      <w:r>
-        <w:rPr>
-          <w:rFonts w:ascii="Times New Roman" w:eastAsiaTheme="minorEastAsia" w:hAnsi="Times New Roman" w:cs="Times New Roman"/>
-          <w:sz w:val="24"/>
-          <w:szCs w:val="24"/>
-          <w:u w:val="single"/>
-        </w:rPr>
-        <w:t xml:space="preserve">Prognosen for </w:t>
-      </w:r>
-      <w:r>
-        <w:rPr>
-          <w:rFonts w:ascii="Times New Roman" w:eastAsiaTheme="minorEastAsia" w:hAnsi="Times New Roman" w:cs="Times New Roman"/>
-          <w:sz w:val="24"/>
-          <w:szCs w:val="24"/>
-          <w:u w:val="single"/>
-        </w:rPr>
-        <w:t>efteråret 2021</w:t>
-      </w:r>
     </w:p>
     <w:p>
       <w:pPr>
         <w:jc w:val="both"/>
         <w:rPr>
           <w:rFonts w:ascii="Times New Roman" w:hAnsi="Times New Roman" w:cs="Times New Roman"/>
+          <w:b/>
+          <w:bCs/>
           <w:sz w:val="24"/>
           <w:szCs w:val="24"/>
         </w:rPr>
@@ -6265,263 +5441,158 @@
       <w:r>
         <w:rPr>
           <w:rFonts w:ascii="Times New Roman" w:hAnsi="Times New Roman" w:cs="Times New Roman"/>
-          <w:sz w:val="24"/>
-          <w:szCs w:val="24"/>
-        </w:rPr>
-        <w:t xml:space="preserve">Nu kan det endelige estimat så udregnes ved formlen: </w:t>
+          <w:b/>
+          <w:bCs/>
+          <w:sz w:val="24"/>
+          <w:szCs w:val="24"/>
+        </w:rPr>
+        <w:t>Fremtiden</w:t>
       </w:r>
     </w:p>
     <w:p>
       <w:pPr>
         <w:jc w:val="both"/>
         <w:rPr>
-          <w:rFonts w:ascii="Times New Roman" w:eastAsiaTheme="minorEastAsia" w:hAnsi="Times New Roman" w:cs="Times New Roman"/>
-          <w:sz w:val="24"/>
-          <w:szCs w:val="24"/>
+          <w:rFonts w:ascii="Times New Roman" w:hAnsi="Times New Roman" w:cs="Times New Roman"/>
+          <w:sz w:val="24"/>
+          <w:szCs w:val="24"/>
+          <w:u w:val="single"/>
         </w:rPr>
       </w:pPr>
       <w:r>
         <w:rPr>
-          <w:rFonts w:ascii="Times New Roman" w:eastAsiaTheme="minorEastAsia" w:hAnsi="Times New Roman" w:cs="Times New Roman"/>
-          <w:sz w:val="24"/>
-          <w:szCs w:val="24"/>
-        </w:rPr>
-        <w:t xml:space="preserve"> </w:t>
+          <w:rFonts w:ascii="Times New Roman" w:hAnsi="Times New Roman" w:cs="Times New Roman"/>
+          <w:sz w:val="24"/>
+          <w:szCs w:val="24"/>
+          <w:u w:val="single"/>
+        </w:rPr>
+        <w:t xml:space="preserve">Fit </w:t>
+      </w:r>
+      <w:proofErr w:type="spellStart"/>
+      <w:r>
+        <w:rPr>
+          <w:rFonts w:ascii="Times New Roman" w:hAnsi="Times New Roman" w:cs="Times New Roman"/>
+          <w:sz w:val="24"/>
+          <w:szCs w:val="24"/>
+          <w:u w:val="single"/>
+        </w:rPr>
+        <w:t>Feb</w:t>
+      </w:r>
+      <w:proofErr w:type="spellEnd"/>
+      <w:r>
+        <w:rPr>
+          <w:rFonts w:ascii="Times New Roman" w:hAnsi="Times New Roman" w:cs="Times New Roman"/>
+          <w:sz w:val="24"/>
+          <w:szCs w:val="24"/>
+          <w:u w:val="single"/>
+        </w:rPr>
+        <w:t>-Maj 2021</w:t>
+      </w:r>
+    </w:p>
+    <w:p>
+      <w:pPr>
+        <w:jc w:val="both"/>
+        <w:rPr>
+          <w:rFonts w:ascii="Times New Roman" w:hAnsi="Times New Roman" w:cs="Times New Roman"/>
+          <w:sz w:val="24"/>
+          <w:szCs w:val="24"/>
+          <w:u w:val="single"/>
+        </w:rPr>
+      </w:pPr>
+      <w:r>
+        <w:rPr>
+          <w:rFonts w:ascii="Times New Roman" w:hAnsi="Times New Roman" w:cs="Times New Roman"/>
+          <w:sz w:val="24"/>
+          <w:szCs w:val="24"/>
+          <w:u w:val="single"/>
+        </w:rPr>
+        <w:t xml:space="preserve">Sæsoneffekter på </w:t>
+      </w:r>
+      <w:proofErr w:type="spellStart"/>
+      <w:r>
+        <w:rPr>
+          <w:rFonts w:ascii="Times New Roman" w:hAnsi="Times New Roman" w:cs="Times New Roman"/>
+          <w:sz w:val="24"/>
+          <w:szCs w:val="24"/>
+          <w:u w:val="single"/>
+        </w:rPr>
+        <w:t>kontaktallet</w:t>
+      </w:r>
+      <w:proofErr w:type="spellEnd"/>
+    </w:p>
+    <w:p>
+      <w:pPr>
+        <w:jc w:val="both"/>
+        <w:rPr>
+          <w:rFonts w:ascii="Times New Roman" w:hAnsi="Times New Roman" w:cs="Times New Roman"/>
+          <w:sz w:val="24"/>
+          <w:szCs w:val="24"/>
+          <w:u w:val="single"/>
+        </w:rPr>
+      </w:pPr>
+      <w:r>
+        <w:rPr>
+          <w:rFonts w:ascii="Times New Roman" w:hAnsi="Times New Roman" w:cs="Times New Roman"/>
+          <w:sz w:val="24"/>
+          <w:szCs w:val="24"/>
+          <w:u w:val="single"/>
+        </w:rPr>
+        <w:t>Effekt af turister</w:t>
+      </w:r>
+    </w:p>
+    <w:p>
+      <w:pPr>
+        <w:spacing w:after="0"/>
+        <w:jc w:val="both"/>
+        <w:rPr>
+          <w:rFonts w:ascii="Times New Roman" w:hAnsi="Times New Roman" w:cs="Times New Roman"/>
+          <w:b/>
+          <w:bCs/>
+          <w:sz w:val="24"/>
+          <w:szCs w:val="24"/>
+        </w:rPr>
+      </w:pPr>
+      <w:r>
+        <w:rPr>
+          <w:rFonts w:ascii="Times New Roman" w:hAnsi="Times New Roman" w:cs="Times New Roman"/>
+          <w:b/>
+          <w:bCs/>
+          <w:sz w:val="24"/>
+          <w:szCs w:val="24"/>
+        </w:rPr>
+        <w:t>Sammenfatning og konklusion</w:t>
+      </w:r>
+    </w:p>
+    <w:p>
+      <w:pPr>
+        <w:jc w:val="both"/>
+        <w:rPr>
+          <w:rFonts w:ascii="Times New Roman" w:eastAsiaTheme="minorEastAsia" w:hAnsi="Times New Roman" w:cs="Times New Roman"/>
+          <w:sz w:val="24"/>
+          <w:szCs w:val="24"/>
+        </w:rPr>
+      </w:pPr>
+      <w:r>
+        <w:rPr>
+          <w:rFonts w:ascii="Times New Roman" w:hAnsi="Times New Roman" w:cs="Times New Roman"/>
+          <w:sz w:val="24"/>
+          <w:szCs w:val="24"/>
+        </w:rPr>
+        <w:t xml:space="preserve">Sidste efterårs gennemsnitlige kontakttal </w:t>
+      </w:r>
+      <w:r>
+        <w:rPr>
+          <w:rFonts w:ascii="Times New Roman" w:hAnsi="Times New Roman" w:cs="Times New Roman"/>
+          <w:sz w:val="24"/>
+          <w:szCs w:val="24"/>
+        </w:rPr>
+        <w:t xml:space="preserve">var på </w:t>
       </w:r>
       <m:oMath>
-        <m:sSub>
-          <m:sSubPr>
-            <m:ctrlPr>
-              <w:rPr>
-                <w:rFonts w:ascii="Cambria Math" w:hAnsi="Cambria Math" w:cs="Times New Roman"/>
-                <w:i/>
-                <w:sz w:val="24"/>
-                <w:szCs w:val="24"/>
-              </w:rPr>
-            </m:ctrlPr>
-          </m:sSubPr>
-          <m:e>
-            <m:r>
-              <w:rPr>
-                <w:rFonts w:ascii="Cambria Math" w:hAnsi="Cambria Math" w:cs="Times New Roman"/>
-                <w:sz w:val="24"/>
-                <w:szCs w:val="24"/>
-              </w:rPr>
-              <m:t>R</m:t>
-            </m:r>
-          </m:e>
-          <m:sub>
-            <m:r>
-              <w:rPr>
-                <w:rFonts w:ascii="Cambria Math" w:hAnsi="Cambria Math" w:cs="Times New Roman"/>
-                <w:sz w:val="24"/>
-                <w:szCs w:val="24"/>
-              </w:rPr>
-              <m:t>Fall-2021</m:t>
-            </m:r>
-          </m:sub>
-        </m:sSub>
         <m:r>
-          <w:rPr>
-            <w:rFonts w:ascii="Cambria Math" w:hAnsi="Cambria Math" w:cs="Times New Roman"/>
-            <w:sz w:val="24"/>
-            <w:szCs w:val="24"/>
-          </w:rPr>
-          <m:t>=</m:t>
-        </m:r>
-        <m:sSub>
-          <m:sSubPr>
-            <m:ctrlPr>
-              <w:rPr>
-                <w:rFonts w:ascii="Cambria Math" w:hAnsi="Cambria Math" w:cs="Times New Roman"/>
-                <w:i/>
-                <w:sz w:val="24"/>
-                <w:szCs w:val="24"/>
-              </w:rPr>
-            </m:ctrlPr>
-          </m:sSubPr>
-          <m:e>
-            <m:r>
-              <w:rPr>
-                <w:rFonts w:ascii="Cambria Math" w:hAnsi="Cambria Math" w:cs="Times New Roman"/>
-                <w:sz w:val="24"/>
-                <w:szCs w:val="24"/>
-              </w:rPr>
-              <m:t>R</m:t>
-            </m:r>
-          </m:e>
-          <m:sub>
-            <m:r>
-              <w:rPr>
-                <w:rFonts w:ascii="Cambria Math" w:hAnsi="Cambria Math" w:cs="Times New Roman"/>
-                <w:sz w:val="24"/>
-                <w:szCs w:val="24"/>
-              </w:rPr>
-              <m:t>Fall-2020</m:t>
-            </m:r>
-          </m:sub>
-        </m:sSub>
-        <m:r>
-          <w:rPr>
-            <w:rFonts w:ascii="Cambria Math" w:hAnsi="Cambria Math" w:cs="Times New Roman"/>
-            <w:sz w:val="24"/>
-            <w:szCs w:val="24"/>
-          </w:rPr>
-          <m:t>*</m:t>
-        </m:r>
-        <m:sSub>
-          <m:sSubPr>
-            <m:ctrlPr>
-              <w:rPr>
-                <w:rFonts w:ascii="Cambria Math" w:hAnsi="Cambria Math" w:cs="Times New Roman"/>
-                <w:i/>
-                <w:sz w:val="24"/>
-                <w:szCs w:val="24"/>
-              </w:rPr>
-            </m:ctrlPr>
-          </m:sSubPr>
-          <m:e>
-            <m:r>
-              <w:rPr>
-                <w:rFonts w:ascii="Cambria Math" w:hAnsi="Cambria Math" w:cs="Times New Roman"/>
-                <w:sz w:val="24"/>
-                <w:szCs w:val="24"/>
-              </w:rPr>
-              <m:t>f</m:t>
-            </m:r>
-          </m:e>
-          <m:sub>
-            <m:r>
-              <w:rPr>
-                <w:rFonts w:ascii="Cambria Math" w:hAnsi="Cambria Math" w:cs="Times New Roman"/>
-                <w:sz w:val="24"/>
-                <w:szCs w:val="24"/>
-              </w:rPr>
-              <m:t>B117</m:t>
-            </m:r>
-          </m:sub>
-        </m:sSub>
-        <m:r>
-          <w:rPr>
-            <w:rFonts w:ascii="Cambria Math" w:hAnsi="Cambria Math" w:cs="Times New Roman"/>
-            <w:sz w:val="24"/>
-            <w:szCs w:val="24"/>
-          </w:rPr>
-          <m:t>*</m:t>
-        </m:r>
-        <m:sSub>
-          <m:sSubPr>
-            <m:ctrlPr>
-              <w:rPr>
-                <w:rFonts w:ascii="Cambria Math" w:hAnsi="Cambria Math" w:cs="Times New Roman"/>
-                <w:i/>
-                <w:sz w:val="24"/>
-                <w:szCs w:val="24"/>
-              </w:rPr>
-            </m:ctrlPr>
-          </m:sSubPr>
-          <m:e>
-            <m:r>
-              <w:rPr>
-                <w:rFonts w:ascii="Cambria Math" w:hAnsi="Cambria Math" w:cs="Times New Roman"/>
-                <w:sz w:val="24"/>
-                <w:szCs w:val="24"/>
-              </w:rPr>
-              <m:t>f</m:t>
-            </m:r>
-          </m:e>
-          <m:sub>
-            <m:r>
-              <w:rPr>
-                <w:rFonts w:ascii="Cambria Math" w:hAnsi="Cambria Math" w:cs="Times New Roman"/>
-                <w:sz w:val="24"/>
-                <w:szCs w:val="24"/>
-              </w:rPr>
-              <m:t>vacc</m:t>
-            </m:r>
-          </m:sub>
-        </m:sSub>
-        <m:r>
-          <w:rPr>
-            <w:rFonts w:ascii="Cambria Math" w:hAnsi="Cambria Math" w:cs="Times New Roman"/>
-            <w:sz w:val="24"/>
-            <w:szCs w:val="24"/>
-          </w:rPr>
-          <m:t>*</m:t>
-        </m:r>
-        <m:sSub>
-          <m:sSubPr>
-            <m:ctrlPr>
-              <w:rPr>
-                <w:rFonts w:ascii="Cambria Math" w:hAnsi="Cambria Math" w:cs="Times New Roman"/>
-                <w:i/>
-                <w:sz w:val="24"/>
-                <w:szCs w:val="24"/>
-              </w:rPr>
-            </m:ctrlPr>
-          </m:sSubPr>
-          <m:e>
-            <m:r>
-              <w:rPr>
-                <w:rFonts w:ascii="Cambria Math" w:hAnsi="Cambria Math" w:cs="Times New Roman"/>
-                <w:sz w:val="24"/>
-                <w:szCs w:val="24"/>
-              </w:rPr>
-              <m:t>f</m:t>
-            </m:r>
-          </m:e>
-          <m:sub>
-            <m:r>
-              <w:rPr>
-                <w:rFonts w:ascii="Cambria Math" w:hAnsi="Cambria Math" w:cs="Times New Roman"/>
-                <w:sz w:val="24"/>
-                <w:szCs w:val="24"/>
-              </w:rPr>
-              <m:t>opspor</m:t>
-            </m:r>
-          </m:sub>
-        </m:sSub>
-        <m:r>
-          <w:rPr>
-            <w:rFonts w:ascii="Cambria Math" w:hAnsi="Cambria Math" w:cs="Times New Roman"/>
-            <w:sz w:val="24"/>
-            <w:szCs w:val="24"/>
-          </w:rPr>
-          <m:t>*</m:t>
-        </m:r>
-        <m:sSub>
-          <m:sSubPr>
-            <m:ctrlPr>
-              <w:rPr>
-                <w:rFonts w:ascii="Cambria Math" w:hAnsi="Cambria Math" w:cs="Times New Roman"/>
-                <w:i/>
-                <w:sz w:val="24"/>
-                <w:szCs w:val="24"/>
-              </w:rPr>
-            </m:ctrlPr>
-          </m:sSubPr>
-          <m:e>
-            <m:r>
-              <w:rPr>
-                <w:rFonts w:ascii="Cambria Math" w:hAnsi="Cambria Math" w:cs="Times New Roman"/>
-                <w:sz w:val="24"/>
-                <w:szCs w:val="24"/>
-              </w:rPr>
-              <m:t>f</m:t>
-            </m:r>
-          </m:e>
-          <m:sub>
-            <m:r>
-              <w:rPr>
-                <w:rFonts w:ascii="Cambria Math" w:hAnsi="Cambria Math" w:cs="Times New Roman"/>
-                <w:sz w:val="24"/>
-                <w:szCs w:val="24"/>
-              </w:rPr>
-              <m:t>adfærd</m:t>
-            </m:r>
-          </m:sub>
-        </m:sSub>
-        <m:r>
+          <m:rPr>
+            <m:sty m:val="bi"/>
+          </m:rPr>
           <w:rPr>
             <w:rFonts w:ascii="Cambria Math" w:hAnsi="Cambria Math" w:cs="Times New Roman"/>
             <w:sz w:val="24"/>
@@ -6529,6 +5600,252 @@
           </w:rPr>
           <m:t xml:space="preserve"> </m:t>
         </m:r>
+        <m:sSub>
+          <m:sSubPr>
+            <m:ctrlPr>
+              <w:rPr>
+                <w:rFonts w:ascii="Cambria Math" w:hAnsi="Cambria Math" w:cs="Times New Roman"/>
+                <w:b/>
+                <w:bCs/>
+                <w:i/>
+                <w:sz w:val="24"/>
+                <w:szCs w:val="24"/>
+              </w:rPr>
+            </m:ctrlPr>
+          </m:sSubPr>
+          <m:e>
+            <m:r>
+              <m:rPr>
+                <m:sty m:val="bi"/>
+              </m:rPr>
+              <w:rPr>
+                <w:rFonts w:ascii="Cambria Math" w:hAnsi="Cambria Math" w:cs="Times New Roman"/>
+                <w:sz w:val="24"/>
+                <w:szCs w:val="24"/>
+              </w:rPr>
+              <m:t>R</m:t>
+            </m:r>
+          </m:e>
+          <m:sub>
+            <m:r>
+              <m:rPr>
+                <m:sty m:val="bi"/>
+              </m:rPr>
+              <w:rPr>
+                <w:rFonts w:ascii="Cambria Math" w:hAnsi="Cambria Math" w:cs="Times New Roman"/>
+                <w:sz w:val="24"/>
+                <w:szCs w:val="24"/>
+              </w:rPr>
+              <m:t>Fall-2020</m:t>
+            </m:r>
+          </m:sub>
+        </m:sSub>
+        <m:r>
+          <m:rPr>
+            <m:sty m:val="bi"/>
+          </m:rPr>
+          <w:rPr>
+            <w:rFonts w:ascii="Cambria Math" w:eastAsiaTheme="minorEastAsia" w:hAnsi="Cambria Math" w:cs="Times New Roman"/>
+            <w:sz w:val="24"/>
+            <w:szCs w:val="24"/>
+          </w:rPr>
+          <m:t>=1.127±0.2595</m:t>
+        </m:r>
+      </m:oMath>
+      <w:r>
+        <w:rPr>
+          <w:rFonts w:ascii="Times New Roman" w:eastAsiaTheme="minorEastAsia" w:hAnsi="Times New Roman" w:cs="Times New Roman"/>
+          <w:b/>
+          <w:bCs/>
+          <w:sz w:val="24"/>
+          <w:szCs w:val="24"/>
+        </w:rPr>
+        <w:t>.</w:t>
+      </w:r>
+      <w:r>
+        <w:rPr>
+          <w:rFonts w:ascii="Times New Roman" w:eastAsiaTheme="minorEastAsia" w:hAnsi="Times New Roman" w:cs="Times New Roman"/>
+          <w:sz w:val="24"/>
+          <w:szCs w:val="24"/>
+        </w:rPr>
+        <w:t xml:space="preserve"> De førn</w:t>
+      </w:r>
+      <w:r>
+        <w:rPr>
+          <w:rFonts w:ascii="Times New Roman" w:eastAsiaTheme="minorEastAsia" w:hAnsi="Times New Roman" w:cs="Times New Roman"/>
+          <w:sz w:val="24"/>
+          <w:szCs w:val="24"/>
+        </w:rPr>
+        <w:t>ævnte effekter er udregnet til:</w:t>
+      </w:r>
+    </w:p>
+    <w:p>
+      <w:pPr>
+        <w:jc w:val="both"/>
+        <w:rPr>
+          <w:rFonts w:ascii="Times New Roman" w:hAnsi="Times New Roman" w:cs="Times New Roman"/>
+          <w:sz w:val="24"/>
+          <w:szCs w:val="24"/>
+        </w:rPr>
+      </w:pPr>
+      <w:r>
+        <w:rPr>
+          <w:rFonts w:ascii="Times New Roman" w:eastAsiaTheme="minorEastAsia" w:hAnsi="Times New Roman" w:cs="Times New Roman"/>
+          <w:b/>
+          <w:bCs/>
+          <w:sz w:val="24"/>
+          <w:szCs w:val="24"/>
+        </w:rPr>
+        <w:t xml:space="preserve"> </w:t>
+      </w:r>
+      <m:oMath>
+        <m:sSub>
+          <m:sSubPr>
+            <m:ctrlPr>
+              <w:rPr>
+                <w:rFonts w:ascii="Cambria Math" w:hAnsi="Cambria Math" w:cs="Times New Roman"/>
+                <w:b/>
+                <w:bCs/>
+                <w:i/>
+                <w:sz w:val="24"/>
+                <w:szCs w:val="24"/>
+              </w:rPr>
+            </m:ctrlPr>
+          </m:sSubPr>
+          <m:e>
+            <m:r>
+              <m:rPr>
+                <m:sty m:val="bi"/>
+              </m:rPr>
+              <w:rPr>
+                <w:rFonts w:ascii="Cambria Math" w:hAnsi="Cambria Math" w:cs="Times New Roman"/>
+                <w:sz w:val="24"/>
+                <w:szCs w:val="24"/>
+              </w:rPr>
+              <m:t>f</m:t>
+            </m:r>
+          </m:e>
+          <m:sub>
+            <m:r>
+              <m:rPr>
+                <m:sty m:val="bi"/>
+              </m:rPr>
+              <w:rPr>
+                <w:rFonts w:ascii="Cambria Math" w:hAnsi="Cambria Math" w:cs="Times New Roman"/>
+                <w:sz w:val="24"/>
+                <w:szCs w:val="24"/>
+              </w:rPr>
+              <m:t>B</m:t>
+            </m:r>
+            <m:r>
+              <m:rPr>
+                <m:sty m:val="bi"/>
+              </m:rPr>
+              <w:rPr>
+                <w:rFonts w:ascii="Cambria Math" w:hAnsi="Cambria Math" w:cs="Times New Roman"/>
+                <w:sz w:val="24"/>
+                <w:szCs w:val="24"/>
+              </w:rPr>
+              <m:t>117</m:t>
+            </m:r>
+          </m:sub>
+        </m:sSub>
+        <m:r>
+          <m:rPr>
+            <m:sty m:val="bi"/>
+          </m:rPr>
+          <w:rPr>
+            <w:rFonts w:ascii="Cambria Math" w:hAnsi="Cambria Math" w:cs="Times New Roman"/>
+            <w:sz w:val="24"/>
+            <w:szCs w:val="24"/>
+          </w:rPr>
+          <m:t>=1.50±0.05</m:t>
+        </m:r>
+      </m:oMath>
+      <w:r>
+        <w:rPr>
+          <w:rFonts w:ascii="Times New Roman" w:eastAsiaTheme="minorEastAsia" w:hAnsi="Times New Roman" w:cs="Times New Roman"/>
+          <w:b/>
+          <w:bCs/>
+          <w:sz w:val="24"/>
+          <w:szCs w:val="24"/>
+        </w:rPr>
+        <w:t>.</w:t>
+      </w:r>
+    </w:p>
+    <w:p>
+      <w:pPr>
+        <w:jc w:val="both"/>
+        <w:rPr>
+          <w:rFonts w:ascii="Times New Roman" w:eastAsiaTheme="minorEastAsia" w:hAnsi="Times New Roman" w:cs="Times New Roman"/>
+          <w:b/>
+          <w:bCs/>
+          <w:sz w:val="24"/>
+          <w:szCs w:val="24"/>
+        </w:rPr>
+      </w:pPr>
+      <w:r>
+        <w:rPr>
+          <w:rFonts w:ascii="Times New Roman" w:eastAsiaTheme="minorEastAsia" w:hAnsi="Times New Roman" w:cs="Times New Roman"/>
+          <w:b/>
+          <w:bCs/>
+          <w:sz w:val="24"/>
+          <w:szCs w:val="24"/>
+        </w:rPr>
+        <w:t xml:space="preserve"> </w:t>
+      </w:r>
+      <m:oMath>
+        <m:sSub>
+          <m:sSubPr>
+            <m:ctrlPr>
+              <w:rPr>
+                <w:rFonts w:ascii="Cambria Math" w:hAnsi="Cambria Math" w:cs="Times New Roman"/>
+                <w:b/>
+                <w:bCs/>
+                <w:i/>
+                <w:sz w:val="24"/>
+                <w:szCs w:val="24"/>
+              </w:rPr>
+            </m:ctrlPr>
+          </m:sSubPr>
+          <m:e>
+            <m:r>
+              <m:rPr>
+                <m:sty m:val="bi"/>
+              </m:rPr>
+              <w:rPr>
+                <w:rFonts w:ascii="Cambria Math" w:hAnsi="Cambria Math" w:cs="Times New Roman"/>
+                <w:sz w:val="24"/>
+                <w:szCs w:val="24"/>
+              </w:rPr>
+              <m:t>f</m:t>
+            </m:r>
+          </m:e>
+          <m:sub>
+            <m:r>
+              <m:rPr>
+                <m:sty m:val="bi"/>
+              </m:rPr>
+              <w:rPr>
+                <w:rFonts w:ascii="Cambria Math" w:hAnsi="Cambria Math" w:cs="Times New Roman"/>
+                <w:sz w:val="24"/>
+                <w:szCs w:val="24"/>
+              </w:rPr>
+              <m:t>vacc</m:t>
+            </m:r>
+          </m:sub>
+        </m:sSub>
+        <m:r>
+          <m:rPr>
+            <m:sty m:val="bi"/>
+          </m:rPr>
+          <w:rPr>
+            <w:rFonts w:ascii="Cambria Math" w:hAnsi="Cambria Math" w:cs="Times New Roman"/>
+            <w:sz w:val="24"/>
+            <w:szCs w:val="24"/>
+          </w:rPr>
+          <m:t>=0.309±0.017</m:t>
+        </m:r>
       </m:oMath>
     </w:p>
     <w:p>
@@ -6536,6 +5853,8 @@
         <w:jc w:val="both"/>
         <w:rPr>
           <w:rFonts w:ascii="Times New Roman" w:eastAsiaTheme="minorEastAsia" w:hAnsi="Times New Roman" w:cs="Times New Roman"/>
+          <w:b/>
+          <w:bCs/>
           <w:sz w:val="24"/>
           <w:szCs w:val="24"/>
         </w:rPr>
@@ -6543,19 +5862,276 @@
       <w:r>
         <w:rPr>
           <w:rFonts w:ascii="Times New Roman" w:eastAsiaTheme="minorEastAsia" w:hAnsi="Times New Roman" w:cs="Times New Roman"/>
-          <w:sz w:val="24"/>
-          <w:szCs w:val="24"/>
-        </w:rPr>
-        <w:t>Hvor usikkerheden på de forskellige estimater propageres på den sædvanlige måde.</w:t>
-      </w:r>
+          <w:b/>
+          <w:bCs/>
+          <w:sz w:val="24"/>
+          <w:szCs w:val="24"/>
+        </w:rPr>
+        <w:t xml:space="preserve"> </w:t>
+      </w:r>
+      <m:oMath>
+        <m:sSub>
+          <m:sSubPr>
+            <m:ctrlPr>
+              <w:rPr>
+                <w:rFonts w:ascii="Cambria Math" w:hAnsi="Cambria Math" w:cs="Times New Roman"/>
+                <w:b/>
+                <w:bCs/>
+                <w:i/>
+                <w:sz w:val="24"/>
+                <w:szCs w:val="24"/>
+              </w:rPr>
+            </m:ctrlPr>
+          </m:sSubPr>
+          <m:e>
+            <m:r>
+              <m:rPr>
+                <m:sty m:val="bi"/>
+              </m:rPr>
+              <w:rPr>
+                <w:rFonts w:ascii="Cambria Math" w:hAnsi="Cambria Math" w:cs="Times New Roman"/>
+                <w:sz w:val="24"/>
+                <w:szCs w:val="24"/>
+              </w:rPr>
+              <m:t>f</m:t>
+            </m:r>
+          </m:e>
+          <m:sub>
+            <m:r>
+              <m:rPr>
+                <m:sty m:val="bi"/>
+              </m:rPr>
+              <w:rPr>
+                <w:rFonts w:ascii="Cambria Math" w:hAnsi="Cambria Math" w:cs="Times New Roman"/>
+                <w:sz w:val="24"/>
+                <w:szCs w:val="24"/>
+              </w:rPr>
+              <m:t>opspor</m:t>
+            </m:r>
+          </m:sub>
+        </m:sSub>
+        <m:r>
+          <m:rPr>
+            <m:sty m:val="bi"/>
+          </m:rPr>
+          <w:rPr>
+            <w:rFonts w:ascii="Cambria Math" w:hAnsi="Cambria Math" w:cs="Times New Roman"/>
+            <w:sz w:val="24"/>
+            <w:szCs w:val="24"/>
+          </w:rPr>
+          <m:t>=0.9±0.1</m:t>
+        </m:r>
+      </m:oMath>
     </w:p>
     <w:p>
       <w:pPr>
         <w:jc w:val="both"/>
         <w:rPr>
           <w:rFonts w:ascii="Times New Roman" w:hAnsi="Times New Roman" w:cs="Times New Roman"/>
-          <w:sz w:val="24"/>
-          <w:szCs w:val="24"/>
+          <w:b/>
+          <w:bCs/>
+          <w:sz w:val="24"/>
+          <w:szCs w:val="24"/>
+        </w:rPr>
+      </w:pPr>
+      <w:r>
+        <w:rPr>
+          <w:rFonts w:ascii="Times New Roman" w:eastAsiaTheme="minorEastAsia" w:hAnsi="Times New Roman" w:cs="Times New Roman"/>
+          <w:b/>
+          <w:bCs/>
+          <w:sz w:val="24"/>
+          <w:szCs w:val="24"/>
+        </w:rPr>
+        <w:t xml:space="preserve"> </w:t>
+      </w:r>
+      <m:oMath>
+        <m:sSub>
+          <m:sSubPr>
+            <m:ctrlPr>
+              <w:rPr>
+                <w:rFonts w:ascii="Cambria Math" w:hAnsi="Cambria Math" w:cs="Times New Roman"/>
+                <w:b/>
+                <w:bCs/>
+                <w:i/>
+                <w:sz w:val="24"/>
+                <w:szCs w:val="24"/>
+              </w:rPr>
+            </m:ctrlPr>
+          </m:sSubPr>
+          <m:e>
+            <m:r>
+              <m:rPr>
+                <m:sty m:val="bi"/>
+              </m:rPr>
+              <w:rPr>
+                <w:rFonts w:ascii="Cambria Math" w:hAnsi="Cambria Math" w:cs="Times New Roman"/>
+                <w:sz w:val="24"/>
+                <w:szCs w:val="24"/>
+              </w:rPr>
+              <m:t>f</m:t>
+            </m:r>
+          </m:e>
+          <m:sub>
+            <m:r>
+              <m:rPr>
+                <m:sty m:val="bi"/>
+              </m:rPr>
+              <w:rPr>
+                <w:rFonts w:ascii="Cambria Math" w:hAnsi="Cambria Math" w:cs="Times New Roman"/>
+                <w:sz w:val="24"/>
+                <w:szCs w:val="24"/>
+              </w:rPr>
+              <m:t>adfærd</m:t>
+            </m:r>
+          </m:sub>
+        </m:sSub>
+        <m:r>
+          <m:rPr>
+            <m:sty m:val="bi"/>
+          </m:rPr>
+          <w:rPr>
+            <w:rFonts w:ascii="Cambria Math" w:hAnsi="Cambria Math" w:cs="Times New Roman"/>
+            <w:sz w:val="24"/>
+            <w:szCs w:val="24"/>
+          </w:rPr>
+          <m:t>=0.0±0.1</m:t>
+        </m:r>
+      </m:oMath>
+      <w:r>
+        <w:rPr>
+          <w:rFonts w:ascii="Times New Roman" w:eastAsiaTheme="minorEastAsia" w:hAnsi="Times New Roman" w:cs="Times New Roman"/>
+          <w:b/>
+          <w:bCs/>
+          <w:sz w:val="24"/>
+          <w:szCs w:val="24"/>
+        </w:rPr>
+        <w:t>.</w:t>
+      </w:r>
+    </w:p>
+    <w:p>
+      <w:pPr>
+        <w:jc w:val="both"/>
+        <w:rPr>
+          <w:rFonts w:ascii="Times New Roman" w:hAnsi="Times New Roman" w:cs="Times New Roman"/>
+          <w:sz w:val="24"/>
+          <w:szCs w:val="24"/>
+        </w:rPr>
+      </w:pPr>
+      <w:r>
+        <w:rPr>
+          <w:rFonts w:ascii="Times New Roman" w:hAnsi="Times New Roman" w:cs="Times New Roman"/>
+          <w:sz w:val="24"/>
+          <w:szCs w:val="24"/>
+        </w:rPr>
+        <w:t xml:space="preserve">Under antagelse af at alt andet holdes konstant, giver det et estimeret gennemsnitligt smittetal for efteråret 2021 på </w:t>
+      </w:r>
+      <m:oMath>
+        <m:sSub>
+          <m:sSubPr>
+            <m:ctrlPr>
+              <w:rPr>
+                <w:rFonts w:ascii="Cambria Math" w:hAnsi="Cambria Math" w:cs="Times New Roman"/>
+                <w:b/>
+                <w:bCs/>
+                <w:i/>
+                <w:sz w:val="24"/>
+                <w:szCs w:val="24"/>
+              </w:rPr>
+            </m:ctrlPr>
+          </m:sSubPr>
+          <m:e>
+            <m:r>
+              <m:rPr>
+                <m:sty m:val="bi"/>
+              </m:rPr>
+              <w:rPr>
+                <w:rFonts w:ascii="Cambria Math" w:hAnsi="Cambria Math" w:cs="Times New Roman"/>
+                <w:sz w:val="24"/>
+                <w:szCs w:val="24"/>
+              </w:rPr>
+              <m:t>R</m:t>
+            </m:r>
+          </m:e>
+          <m:sub>
+            <m:r>
+              <m:rPr>
+                <m:sty m:val="bi"/>
+              </m:rPr>
+              <w:rPr>
+                <w:rFonts w:ascii="Cambria Math" w:hAnsi="Cambria Math" w:cs="Times New Roman"/>
+                <w:sz w:val="24"/>
+                <w:szCs w:val="24"/>
+              </w:rPr>
+              <m:t>Fall-2021</m:t>
+            </m:r>
+          </m:sub>
+        </m:sSub>
+        <m:r>
+          <m:rPr>
+            <m:sty m:val="bi"/>
+          </m:rPr>
+          <w:rPr>
+            <w:rFonts w:ascii="Cambria Math" w:eastAsiaTheme="minorEastAsia" w:hAnsi="Cambria Math" w:cs="Times New Roman"/>
+            <w:sz w:val="24"/>
+            <w:szCs w:val="24"/>
+          </w:rPr>
+          <m:t>=0.47±0.13</m:t>
+        </m:r>
+      </m:oMath>
+      <w:r>
+        <w:rPr>
+          <w:rFonts w:ascii="Times New Roman" w:eastAsiaTheme="minorEastAsia" w:hAnsi="Times New Roman" w:cs="Times New Roman"/>
+          <w:b/>
+          <w:sz w:val="24"/>
+          <w:szCs w:val="24"/>
+        </w:rPr>
+        <w:t>.</w:t>
+      </w:r>
+    </w:p>
+    <w:p>
+      <w:pPr>
+        <w:jc w:val="both"/>
+        <w:rPr>
+          <w:rFonts w:ascii="Times New Roman" w:hAnsi="Times New Roman" w:cs="Times New Roman"/>
+          <w:sz w:val="24"/>
+          <w:szCs w:val="24"/>
+        </w:rPr>
+      </w:pPr>
+      <w:r>
+        <w:rPr>
+          <w:rFonts w:ascii="Times New Roman" w:hAnsi="Times New Roman" w:cs="Times New Roman"/>
+          <w:sz w:val="24"/>
+          <w:szCs w:val="24"/>
+        </w:rPr>
+        <w:t>På nedenstående plot ses effekterne, samt det potentielle ”</w:t>
+      </w:r>
+      <w:proofErr w:type="spellStart"/>
+      <w:r>
+        <w:rPr>
+          <w:rFonts w:ascii="Times New Roman" w:hAnsi="Times New Roman" w:cs="Times New Roman"/>
+          <w:sz w:val="24"/>
+          <w:szCs w:val="24"/>
+        </w:rPr>
+        <w:t>kontakttalsbudget</w:t>
+      </w:r>
+      <w:proofErr w:type="spellEnd"/>
+      <w:r>
+        <w:rPr>
+          <w:rFonts w:ascii="Times New Roman" w:hAnsi="Times New Roman" w:cs="Times New Roman"/>
+          <w:sz w:val="24"/>
+          <w:szCs w:val="24"/>
+        </w:rPr>
+        <w:t>” der kan bruges på yderligere genåbninger i efteråret:</w:t>
+      </w:r>
+    </w:p>
+    <w:p>
+      <w:pPr>
+        <w:jc w:val="both"/>
+        <w:rPr>
+          <w:rFonts w:ascii="Times New Roman" w:hAnsi="Times New Roman" w:cs="Times New Roman"/>
+          <w:sz w:val="24"/>
+          <w:szCs w:val="24"/>
+          <w:u w:val="single"/>
         </w:rPr>
       </w:pPr>
     </w:p>
@@ -6619,7 +6195,7 @@
   <w:footnote w:id="1">
     <w:p>
       <w:pPr>
-        <w:pStyle w:val="Fodnotetekst"/>
+        <w:pStyle w:val="FootnoteText"/>
         <w:rPr>
           <w:sz w:val="18"/>
           <w:szCs w:val="18"/>
@@ -6627,7 +6203,7 @@
       </w:pPr>
       <w:r>
         <w:rPr>
-          <w:rStyle w:val="Fodnotehenvisning"/>
+          <w:rStyle w:val="FootnoteReference"/>
           <w:sz w:val="18"/>
           <w:szCs w:val="18"/>
         </w:rPr>
@@ -6646,15 +6222,7 @@
           <w:sz w:val="22"/>
           <w:szCs w:val="22"/>
         </w:rPr>
-        <w:t>D</w:t>
-      </w:r>
-      <w:r>
-        <w:rPr>
-          <w:rFonts w:ascii="Times New Roman" w:eastAsiaTheme="minorEastAsia" w:hAnsi="Times New Roman" w:cs="Times New Roman"/>
-          <w:sz w:val="22"/>
-          <w:szCs w:val="22"/>
-        </w:rPr>
-        <w:t xml:space="preserve">ata fra </w:t>
+        <w:t xml:space="preserve">Data fra </w:t>
       </w:r>
       <w:hyperlink r:id="rId1" w:history="1">
         <w:r>
@@ -6672,14 +6240,14 @@
   <w:footnote w:id="2">
     <w:p>
       <w:pPr>
-        <w:pStyle w:val="Fodnotetekst"/>
+        <w:pStyle w:val="FootnoteText"/>
         <w:rPr>
           <w:lang w:val="en-US"/>
         </w:rPr>
       </w:pPr>
       <w:r>
         <w:rPr>
-          <w:rStyle w:val="Fodnotehenvisning"/>
+          <w:rStyle w:val="FootnoteReference"/>
         </w:rPr>
         <w:footnoteRef/>
       </w:r>
@@ -6694,14 +6262,7 @@
           <w:rFonts w:ascii="Times New Roman" w:hAnsi="Times New Roman" w:cs="Times New Roman"/>
           <w:lang w:val="en-US"/>
         </w:rPr>
-        <w:t>Association between SARS-CoV-2 Transmission Risk, Viral Load, and Age: A Nationwide Study in Danish Households</w:t>
-      </w:r>
-      <w:r>
-        <w:rPr>
-          <w:rFonts w:ascii="Times New Roman" w:hAnsi="Times New Roman" w:cs="Times New Roman"/>
-          <w:lang w:val="en-US"/>
-        </w:rPr>
-        <w:t xml:space="preserve">, </w:t>
+        <w:t xml:space="preserve">Association between SARS-CoV-2 Transmission Risk, Viral Load, and Age: A Nationwide Study in Danish Households, </w:t>
       </w:r>
       <w:hyperlink r:id="rId2" w:history="1">
         <w:r>
@@ -6710,23 +6271,7 @@
             <w:rFonts w:ascii="Times New Roman" w:hAnsi="Times New Roman" w:cs="Times New Roman"/>
             <w:lang w:val="en-US"/>
           </w:rPr>
-          <w:t>https://doi.org/10.1101/2021.02.28.21</w:t>
-        </w:r>
-        <w:r>
-          <w:rPr>
-            <w:rStyle w:val="Hyperlink"/>
-            <w:rFonts w:ascii="Times New Roman" w:hAnsi="Times New Roman" w:cs="Times New Roman"/>
-            <w:lang w:val="en-US"/>
-          </w:rPr>
-          <w:t>2</w:t>
-        </w:r>
-        <w:r>
-          <w:rPr>
-            <w:rStyle w:val="Hyperlink"/>
-            <w:rFonts w:ascii="Times New Roman" w:hAnsi="Times New Roman" w:cs="Times New Roman"/>
-            <w:lang w:val="en-US"/>
-          </w:rPr>
-          <w:t>52608</w:t>
+          <w:t>https://doi.org/10.1101/2021.02.28.21252608</w:t>
         </w:r>
       </w:hyperlink>
       <w:r>
@@ -6736,7 +6281,27 @@
           <w:szCs w:val="22"/>
           <w:lang w:val="en-US"/>
         </w:rPr>
-        <w:t xml:space="preserve"> og </w:t>
+        <w:t xml:space="preserve"> </w:t>
+      </w:r>
+      <w:proofErr w:type="spellStart"/>
+      <w:r>
+        <w:rPr>
+          <w:rFonts w:ascii="Times New Roman" w:hAnsi="Times New Roman" w:cs="Times New Roman"/>
+          <w:sz w:val="22"/>
+          <w:szCs w:val="22"/>
+          <w:lang w:val="en-US"/>
+        </w:rPr>
+        <w:t>og</w:t>
+      </w:r>
+      <w:proofErr w:type="spellEnd"/>
+      <w:r>
+        <w:rPr>
+          <w:rFonts w:ascii="Times New Roman" w:hAnsi="Times New Roman" w:cs="Times New Roman"/>
+          <w:sz w:val="22"/>
+          <w:szCs w:val="22"/>
+          <w:lang w:val="en-US"/>
+        </w:rPr>
+        <w:t xml:space="preserve"> </w:t>
       </w:r>
       <w:hyperlink r:id="rId3" w:history="1">
         <w:r>
@@ -7164,13 +6729,13 @@
     <w:qFormat/>
     <w:rsid w:val="00794787"/>
   </w:style>
-  <w:style w:type="character" w:default="1" w:styleId="Standardskrifttypeiafsnit">
+  <w:style w:type="character" w:default="1" w:styleId="DefaultParagraphFont">
     <w:name w:val="Default Paragraph Font"/>
     <w:uiPriority w:val="1"/>
     <w:semiHidden/>
     <w:unhideWhenUsed/>
   </w:style>
-  <w:style w:type="table" w:default="1" w:styleId="Tabel-Normal">
+  <w:style w:type="table" w:default="1" w:styleId="TableNormal">
     <w:name w:val="Normal Table"/>
     <w:uiPriority w:val="99"/>
     <w:semiHidden/>
@@ -7185,15 +6750,15 @@
       </w:tblCellMar>
     </w:tblPr>
   </w:style>
-  <w:style w:type="numbering" w:default="1" w:styleId="Ingenoversigt">
+  <w:style w:type="numbering" w:default="1" w:styleId="NoList">
     <w:name w:val="No List"/>
     <w:uiPriority w:val="99"/>
     <w:semiHidden/>
     <w:unhideWhenUsed/>
   </w:style>
-  <w:style w:type="character" w:styleId="Pladsholdertekst">
+  <w:style w:type="character" w:styleId="PlaceholderText">
     <w:name w:val="Placeholder Text"/>
-    <w:basedOn w:val="Standardskrifttypeiafsnit"/>
+    <w:basedOn w:val="DefaultParagraphFont"/>
     <w:uiPriority w:val="99"/>
     <w:semiHidden/>
     <w:rsid w:val="00B8374F"/>
@@ -7201,10 +6766,10 @@
       <w:color w:val="808080"/>
     </w:rPr>
   </w:style>
-  <w:style w:type="paragraph" w:styleId="Fodnotetekst">
+  <w:style w:type="paragraph" w:styleId="FootnoteText">
     <w:name w:val="footnote text"/>
     <w:basedOn w:val="Normal"/>
-    <w:link w:val="FodnotetekstTegn"/>
+    <w:link w:val="FootnoteTextChar"/>
     <w:uiPriority w:val="99"/>
     <w:semiHidden/>
     <w:unhideWhenUsed/>
@@ -7217,10 +6782,10 @@
       <w:szCs w:val="20"/>
     </w:rPr>
   </w:style>
-  <w:style w:type="character" w:customStyle="1" w:styleId="FodnotetekstTegn">
-    <w:name w:val="Fodnotetekst Tegn"/>
-    <w:basedOn w:val="Standardskrifttypeiafsnit"/>
-    <w:link w:val="Fodnotetekst"/>
+  <w:style w:type="character" w:customStyle="1" w:styleId="FootnoteTextChar">
+    <w:name w:val="Footnote Text Char"/>
+    <w:basedOn w:val="DefaultParagraphFont"/>
+    <w:link w:val="FootnoteText"/>
     <w:uiPriority w:val="99"/>
     <w:semiHidden/>
     <w:rsid w:val="006E3791"/>
@@ -7229,9 +6794,9 @@
       <w:szCs w:val="20"/>
     </w:rPr>
   </w:style>
-  <w:style w:type="character" w:styleId="Fodnotehenvisning">
+  <w:style w:type="character" w:styleId="FootnoteReference">
     <w:name w:val="footnote reference"/>
-    <w:basedOn w:val="Standardskrifttypeiafsnit"/>
+    <w:basedOn w:val="DefaultParagraphFont"/>
     <w:uiPriority w:val="99"/>
     <w:semiHidden/>
     <w:unhideWhenUsed/>
@@ -7240,9 +6805,9 @@
       <w:vertAlign w:val="superscript"/>
     </w:rPr>
   </w:style>
-  <w:style w:type="character" w:styleId="Kommentarhenvisning">
+  <w:style w:type="character" w:styleId="CommentReference">
     <w:name w:val="annotation reference"/>
-    <w:basedOn w:val="Standardskrifttypeiafsnit"/>
+    <w:basedOn w:val="DefaultParagraphFont"/>
     <w:uiPriority w:val="99"/>
     <w:semiHidden/>
     <w:unhideWhenUsed/>
@@ -7252,10 +6817,10 @@
       <w:szCs w:val="16"/>
     </w:rPr>
   </w:style>
-  <w:style w:type="paragraph" w:styleId="Kommentartekst">
+  <w:style w:type="paragraph" w:styleId="CommentText">
     <w:name w:val="annotation text"/>
     <w:basedOn w:val="Normal"/>
-    <w:link w:val="KommentartekstTegn"/>
+    <w:link w:val="CommentTextChar"/>
     <w:uiPriority w:val="99"/>
     <w:semiHidden/>
     <w:unhideWhenUsed/>
@@ -7268,10 +6833,10 @@
       <w:szCs w:val="20"/>
     </w:rPr>
   </w:style>
-  <w:style w:type="character" w:customStyle="1" w:styleId="KommentartekstTegn">
-    <w:name w:val="Kommentartekst Tegn"/>
-    <w:basedOn w:val="Standardskrifttypeiafsnit"/>
-    <w:link w:val="Kommentartekst"/>
+  <w:style w:type="character" w:customStyle="1" w:styleId="CommentTextChar">
+    <w:name w:val="Comment Text Char"/>
+    <w:basedOn w:val="DefaultParagraphFont"/>
+    <w:link w:val="CommentText"/>
     <w:uiPriority w:val="99"/>
     <w:semiHidden/>
     <w:rsid w:val="0085120B"/>
@@ -7280,11 +6845,11 @@
       <w:szCs w:val="20"/>
     </w:rPr>
   </w:style>
-  <w:style w:type="paragraph" w:styleId="Kommentaremne">
+  <w:style w:type="paragraph" w:styleId="CommentSubject">
     <w:name w:val="annotation subject"/>
-    <w:basedOn w:val="Kommentartekst"/>
-    <w:next w:val="Kommentartekst"/>
-    <w:link w:val="KommentaremneTegn"/>
+    <w:basedOn w:val="CommentText"/>
+    <w:next w:val="CommentText"/>
+    <w:link w:val="CommentSubjectChar"/>
     <w:uiPriority w:val="99"/>
     <w:semiHidden/>
     <w:unhideWhenUsed/>
@@ -7294,10 +6859,10 @@
       <w:bCs/>
     </w:rPr>
   </w:style>
-  <w:style w:type="character" w:customStyle="1" w:styleId="KommentaremneTegn">
-    <w:name w:val="Kommentaremne Tegn"/>
-    <w:basedOn w:val="KommentartekstTegn"/>
-    <w:link w:val="Kommentaremne"/>
+  <w:style w:type="character" w:customStyle="1" w:styleId="CommentSubjectChar">
+    <w:name w:val="Comment Subject Char"/>
+    <w:basedOn w:val="CommentTextChar"/>
+    <w:link w:val="CommentSubject"/>
     <w:uiPriority w:val="99"/>
     <w:semiHidden/>
     <w:rsid w:val="0085120B"/>
@@ -7308,10 +6873,10 @@
       <w:szCs w:val="20"/>
     </w:rPr>
   </w:style>
-  <w:style w:type="paragraph" w:styleId="Markeringsbobletekst">
+  <w:style w:type="paragraph" w:styleId="BalloonText">
     <w:name w:val="Balloon Text"/>
     <w:basedOn w:val="Normal"/>
-    <w:link w:val="MarkeringsbobletekstTegn"/>
+    <w:link w:val="BalloonTextChar"/>
     <w:uiPriority w:val="99"/>
     <w:semiHidden/>
     <w:unhideWhenUsed/>
@@ -7325,10 +6890,10 @@
       <w:szCs w:val="18"/>
     </w:rPr>
   </w:style>
-  <w:style w:type="character" w:customStyle="1" w:styleId="MarkeringsbobletekstTegn">
-    <w:name w:val="Markeringsbobletekst Tegn"/>
-    <w:basedOn w:val="Standardskrifttypeiafsnit"/>
-    <w:link w:val="Markeringsbobletekst"/>
+  <w:style w:type="character" w:customStyle="1" w:styleId="BalloonTextChar">
+    <w:name w:val="Balloon Text Char"/>
+    <w:basedOn w:val="DefaultParagraphFont"/>
+    <w:link w:val="BalloonText"/>
     <w:uiPriority w:val="99"/>
     <w:semiHidden/>
     <w:rsid w:val="0085120B"/>
@@ -7340,7 +6905,7 @@
   </w:style>
   <w:style w:type="character" w:styleId="Hyperlink">
     <w:name w:val="Hyperlink"/>
-    <w:basedOn w:val="Standardskrifttypeiafsnit"/>
+    <w:basedOn w:val="DefaultParagraphFont"/>
     <w:uiPriority w:val="99"/>
     <w:unhideWhenUsed/>
     <w:rPr>
@@ -7348,9 +6913,9 @@
       <w:u w:val="single"/>
     </w:rPr>
   </w:style>
-  <w:style w:type="character" w:styleId="Ulstomtale">
+  <w:style w:type="character" w:styleId="UnresolvedMention">
     <w:name w:val="Unresolved Mention"/>
-    <w:basedOn w:val="Standardskrifttypeiafsnit"/>
+    <w:basedOn w:val="DefaultParagraphFont"/>
     <w:uiPriority w:val="99"/>
     <w:semiHidden/>
     <w:unhideWhenUsed/>
@@ -7360,9 +6925,9 @@
       <w:shd w:val="clear" w:color="auto" w:fill="E1DFDD"/>
     </w:rPr>
   </w:style>
-  <w:style w:type="table" w:styleId="Tabel-Gitter">
+  <w:style w:type="table" w:styleId="TableGrid">
     <w:name w:val="Table Grid"/>
-    <w:basedOn w:val="Tabel-Normal"/>
+    <w:basedOn w:val="TableNormal"/>
     <w:uiPriority w:val="39"/>
     <w:rsid w:val="00A515CC"/>
     <w:pPr>
@@ -7379,10 +6944,10 @@
       </w:tblBorders>
     </w:tblPr>
   </w:style>
-  <w:style w:type="paragraph" w:styleId="FormateretHTML">
+  <w:style w:type="paragraph" w:styleId="HTMLPreformatted">
     <w:name w:val="HTML Preformatted"/>
     <w:basedOn w:val="Normal"/>
-    <w:link w:val="FormateretHTMLTegn"/>
+    <w:link w:val="HTMLPreformattedChar"/>
     <w:uiPriority w:val="99"/>
     <w:semiHidden/>
     <w:unhideWhenUsed/>
@@ -7415,10 +6980,10 @@
       <w:lang w:val="en-US"/>
     </w:rPr>
   </w:style>
-  <w:style w:type="character" w:customStyle="1" w:styleId="FormateretHTMLTegn">
-    <w:name w:val="Formateret HTML Tegn"/>
-    <w:basedOn w:val="Standardskrifttypeiafsnit"/>
-    <w:link w:val="FormateretHTML"/>
+  <w:style w:type="character" w:customStyle="1" w:styleId="HTMLPreformattedChar">
+    <w:name w:val="HTML Preformatted Char"/>
+    <w:basedOn w:val="DefaultParagraphFont"/>
+    <w:link w:val="HTMLPreformatted"/>
     <w:uiPriority w:val="99"/>
     <w:semiHidden/>
     <w:rsid w:val="00811121"/>
@@ -7429,10 +6994,10 @@
       <w:lang w:val="en-US"/>
     </w:rPr>
   </w:style>
-  <w:style w:type="paragraph" w:styleId="Sidehoved">
+  <w:style w:type="paragraph" w:styleId="Header">
     <w:name w:val="header"/>
     <w:basedOn w:val="Normal"/>
-    <w:link w:val="SidehovedTegn"/>
+    <w:link w:val="HeaderChar"/>
     <w:uiPriority w:val="99"/>
     <w:unhideWhenUsed/>
     <w:rsid w:val="001428F2"/>
@@ -7444,17 +7009,17 @@
       <w:spacing w:after="0" w:line="240" w:lineRule="auto"/>
     </w:pPr>
   </w:style>
-  <w:style w:type="character" w:customStyle="1" w:styleId="SidehovedTegn">
-    <w:name w:val="Sidehoved Tegn"/>
-    <w:basedOn w:val="Standardskrifttypeiafsnit"/>
-    <w:link w:val="Sidehoved"/>
+  <w:style w:type="character" w:customStyle="1" w:styleId="HeaderChar">
+    <w:name w:val="Header Char"/>
+    <w:basedOn w:val="DefaultParagraphFont"/>
+    <w:link w:val="Header"/>
     <w:uiPriority w:val="99"/>
     <w:rsid w:val="001428F2"/>
   </w:style>
-  <w:style w:type="paragraph" w:styleId="Sidefod">
+  <w:style w:type="paragraph" w:styleId="Footer">
     <w:name w:val="footer"/>
     <w:basedOn w:val="Normal"/>
-    <w:link w:val="SidefodTegn"/>
+    <w:link w:val="FooterChar"/>
     <w:uiPriority w:val="99"/>
     <w:unhideWhenUsed/>
     <w:rsid w:val="001428F2"/>
@@ -7466,16 +7031,16 @@
       <w:spacing w:after="0" w:line="240" w:lineRule="auto"/>
     </w:pPr>
   </w:style>
-  <w:style w:type="character" w:customStyle="1" w:styleId="SidefodTegn">
-    <w:name w:val="Sidefod Tegn"/>
-    <w:basedOn w:val="Standardskrifttypeiafsnit"/>
-    <w:link w:val="Sidefod"/>
+  <w:style w:type="character" w:customStyle="1" w:styleId="FooterChar">
+    <w:name w:val="Footer Char"/>
+    <w:basedOn w:val="DefaultParagraphFont"/>
+    <w:link w:val="Footer"/>
     <w:uiPriority w:val="99"/>
     <w:rsid w:val="001428F2"/>
   </w:style>
-  <w:style w:type="character" w:styleId="BesgtLink">
+  <w:style w:type="character" w:styleId="FollowedHyperlink">
     <w:name w:val="FollowedHyperlink"/>
-    <w:basedOn w:val="Standardskrifttypeiafsnit"/>
+    <w:basedOn w:val="DefaultParagraphFont"/>
     <w:uiPriority w:val="99"/>
     <w:semiHidden/>
     <w:unhideWhenUsed/>
@@ -7750,6 +7315,12 @@
 </file>
 
 <file path=customXml/item1.xml><?xml version="1.0" encoding="utf-8"?>
+<p:properties xmlns:p="http://schemas.microsoft.com/office/2006/metadata/properties" xmlns:xsi="http://www.w3.org/2001/XMLSchema-instance" xmlns:pc="http://schemas.microsoft.com/office/infopath/2007/PartnerControls">
+  <documentManagement/>
+</p:properties>
+</file>
+
+<file path=customXml/item2.xml><?xml version="1.0" encoding="utf-8"?>
 <?mso-contentType ?>
 <FormTemplates xmlns="http://schemas.microsoft.com/sharepoint/v3/contenttype/forms">
   <Display>DocumentLibraryForm</Display>
@@ -7758,17 +7329,7 @@
 </FormTemplates>
 </file>
 
-<file path=customXml/item2.xml><?xml version="1.0" encoding="utf-8"?>
-<p:properties xmlns:p="http://schemas.microsoft.com/office/2006/metadata/properties" xmlns:xsi="http://www.w3.org/2001/XMLSchema-instance" xmlns:pc="http://schemas.microsoft.com/office/infopath/2007/PartnerControls">
-  <documentManagement/>
-</p:properties>
-</file>
-
 <file path=customXml/item3.xml><?xml version="1.0" encoding="utf-8"?>
-<b:Sources xmlns:b="http://schemas.openxmlformats.org/officeDocument/2006/bibliography" xmlns="http://schemas.openxmlformats.org/officeDocument/2006/bibliography" SelectedStyle="\APASixthEditionOfficeOnline.xsl" StyleName="APA" Version="6"/>
-</file>
-
-<file path=customXml/item4.xml><?xml version="1.0" encoding="utf-8"?>
 <ct:contentTypeSchema xmlns:ct="http://schemas.microsoft.com/office/2006/metadata/contentType" xmlns:ma="http://schemas.microsoft.com/office/2006/metadata/properties/metaAttributes" ct:_="" ma:_="" ma:contentTypeName="Dokument" ma:contentTypeID="0x01010088AE0A991A5D8145A86AA5AF0339CF07" ma:contentTypeVersion="9" ma:contentTypeDescription="Opret et nyt dokument." ma:contentTypeScope="" ma:versionID="6d21f4c60a0d0d2f553faacf13173dbd">
   <xsd:schema xmlns:xsd="http://www.w3.org/2001/XMLSchema" xmlns:xs="http://www.w3.org/2001/XMLSchema" xmlns:p="http://schemas.microsoft.com/office/2006/metadata/properties" xmlns:ns2="d50f069a-0bcd-4f5b-9ab3-0949349cbb45" targetNamespace="http://schemas.microsoft.com/office/2006/metadata/properties" ma:root="true" ma:fieldsID="f4488d120fc5bfa64a0946c7ff24d298" ns2:_="">
     <xsd:import namespace="d50f069a-0bcd-4f5b-9ab3-0949349cbb45"/>
@@ -7946,15 +7507,11 @@
 </ct:contentTypeSchema>
 </file>
 
-<file path=customXml/itemProps1.xml><?xml version="1.0" encoding="utf-8"?>
-<ds:datastoreItem xmlns:ds="http://schemas.openxmlformats.org/officeDocument/2006/customXml" ds:itemID="{8B46BE80-AA20-4FE0-9703-181A77531272}">
-  <ds:schemaRefs>
-    <ds:schemaRef ds:uri="http://schemas.microsoft.com/sharepoint/v3/contenttype/forms"/>
-  </ds:schemaRefs>
-</ds:datastoreItem>
+<file path=customXml/item4.xml><?xml version="1.0" encoding="utf-8"?>
+<b:Sources xmlns:b="http://schemas.openxmlformats.org/officeDocument/2006/bibliography" xmlns="http://schemas.openxmlformats.org/officeDocument/2006/bibliography" SelectedStyle="\APASixthEditionOfficeOnline.xsl" StyleName="APA" Version="6"/>
 </file>
 
-<file path=customXml/itemProps2.xml><?xml version="1.0" encoding="utf-8"?>
+<file path=customXml/itemProps1.xml><?xml version="1.0" encoding="utf-8"?>
 <ds:datastoreItem xmlns:ds="http://schemas.openxmlformats.org/officeDocument/2006/customXml" ds:itemID="{97767744-F8C1-4638-BD25-C7B17221BE33}">
   <ds:schemaRefs>
     <ds:schemaRef ds:uri="http://schemas.microsoft.com/office/2006/metadata/properties"/>
@@ -7963,15 +7520,15 @@
 </ds:datastoreItem>
 </file>
 
-<file path=customXml/itemProps3.xml><?xml version="1.0" encoding="utf-8"?>
-<ds:datastoreItem xmlns:ds="http://schemas.openxmlformats.org/officeDocument/2006/customXml" ds:itemID="{FF2D739E-393F-4BCE-8A35-92D92C30218F}">
+<file path=customXml/itemProps2.xml><?xml version="1.0" encoding="utf-8"?>
+<ds:datastoreItem xmlns:ds="http://schemas.openxmlformats.org/officeDocument/2006/customXml" ds:itemID="{8B46BE80-AA20-4FE0-9703-181A77531272}">
   <ds:schemaRefs>
-    <ds:schemaRef ds:uri="http://schemas.openxmlformats.org/officeDocument/2006/bibliography"/>
+    <ds:schemaRef ds:uri="http://schemas.microsoft.com/sharepoint/v3/contenttype/forms"/>
   </ds:schemaRefs>
 </ds:datastoreItem>
 </file>
 
-<file path=customXml/itemProps4.xml><?xml version="1.0" encoding="utf-8"?>
+<file path=customXml/itemProps3.xml><?xml version="1.0" encoding="utf-8"?>
 <ds:datastoreItem xmlns:ds="http://schemas.openxmlformats.org/officeDocument/2006/customXml" ds:itemID="{70C13890-2D29-4FF9-8743-C58A459BDD0B}">
   <ds:schemaRefs>
     <ds:schemaRef ds:uri="http://schemas.microsoft.com/office/2006/metadata/contentType"/>
@@ -7987,4 +7544,12 @@
     <ds:schemaRef ds:uri="http://schemas.microsoft.com/internal/obd"/>
   </ds:schemaRefs>
 </ds:datastoreItem>
+</file>
+
+<file path=customXml/itemProps4.xml><?xml version="1.0" encoding="utf-8"?>
+<ds:datastoreItem xmlns:ds="http://schemas.openxmlformats.org/officeDocument/2006/customXml" ds:itemID="{FF2D739E-393F-4BCE-8A35-92D92C30218F}">
+  <ds:schemaRefs>
+    <ds:schemaRef ds:uri="http://schemas.openxmlformats.org/officeDocument/2006/bibliography"/>
+  </ds:schemaRefs>
+</ds:datastoreItem>
 </file>
</xml_diff>

<commit_message>
Added description of P, SP and SCP
</commit_message>
<xml_diff>
--- a/MiscCode/EstimatAfSmittetalsBudgetForEfteraaret2021.docx
+++ b/MiscCode/EstimatAfSmittetalsBudgetForEfteraaret2021.docx
@@ -17,7 +17,7 @@
           <w:sz w:val="24"/>
           <w:szCs w:val="24"/>
         </w:rPr>
-        <w:t>14</w:t>
+        <w:t>21</w:t>
       </w:r>
       <w:r>
         <w:rPr>
@@ -541,7 +541,61 @@
           <w:sz w:val="24"/>
           <w:szCs w:val="24"/>
         </w:rPr>
-        <w:t xml:space="preserve">hæve det gennemsnitlige kontakttal med omtrent 50%, hvis alt andet er uændret. </w:t>
+        <w:t>hæve det gennemsnitlige kontakttal med omtrent 50%, hvis alt andet er uændret.</w:t>
+      </w:r>
+    </w:p>
+    <w:p>
+      <w:pPr>
+        <w:jc w:val="both"/>
+        <w:rPr>
+          <w:rFonts w:ascii="Times New Roman" w:hAnsi="Times New Roman" w:cs="Times New Roman"/>
+          <w:sz w:val="24"/>
+          <w:szCs w:val="24"/>
+        </w:rPr>
+      </w:pPr>
+      <w:r>
+        <w:rPr>
+          <w:rFonts w:ascii="Times New Roman" w:hAnsi="Times New Roman" w:cs="Times New Roman"/>
+          <w:sz w:val="24"/>
+          <w:szCs w:val="24"/>
+        </w:rPr>
+        <w:t>På nedenstående plot ses effekterne, samt det potentielle ”</w:t>
+      </w:r>
+      <w:proofErr w:type="spellStart"/>
+      <w:r>
+        <w:rPr>
+          <w:rFonts w:ascii="Times New Roman" w:hAnsi="Times New Roman" w:cs="Times New Roman"/>
+          <w:sz w:val="24"/>
+          <w:szCs w:val="24"/>
+        </w:rPr>
+        <w:t>kontakttalsbudget</w:t>
+      </w:r>
+      <w:proofErr w:type="spellEnd"/>
+      <w:r>
+        <w:rPr>
+          <w:rFonts w:ascii="Times New Roman" w:hAnsi="Times New Roman" w:cs="Times New Roman"/>
+          <w:sz w:val="24"/>
+          <w:szCs w:val="24"/>
+        </w:rPr>
+        <w:t>” der kan bruges på yderligere genåbninger i efteråret:</w:t>
+      </w:r>
+    </w:p>
+    <w:p>
+      <w:pPr>
+        <w:jc w:val="both"/>
+        <w:rPr>
+          <w:rFonts w:ascii="Times New Roman" w:eastAsiaTheme="minorEastAsia" w:hAnsi="Times New Roman" w:cs="Times New Roman"/>
+          <w:sz w:val="24"/>
+          <w:szCs w:val="24"/>
+        </w:rPr>
+      </w:pPr>
+      <w:r>
+        <w:rPr>
+          <w:rFonts w:ascii="Times New Roman" w:eastAsiaTheme="minorEastAsia" w:hAnsi="Times New Roman" w:cs="Times New Roman"/>
+          <w:sz w:val="24"/>
+          <w:szCs w:val="24"/>
+        </w:rPr>
+        <w:t xml:space="preserve"> </w:t>
       </w:r>
     </w:p>
     <w:p>
@@ -662,7 +716,6 @@
           <w:szCs w:val="24"/>
           <w:u w:val="single"/>
         </w:rPr>
-        <w:lastRenderedPageBreak/>
         <w:t>Gennemsnitligt kontakttal for efteråret 2020</w:t>
       </w:r>
     </w:p>
@@ -701,7 +754,23 @@
               <w:sz w:val="24"/>
               <w:szCs w:val="24"/>
             </w:rPr>
-            <m:t>SP</m:t>
+            <m:t>S</m:t>
+          </m:r>
+          <m:r>
+            <w:rPr>
+              <w:rFonts w:ascii="Cambria Math" w:hAnsi="Cambria Math" w:cs="Times New Roman"/>
+              <w:sz w:val="24"/>
+              <w:szCs w:val="24"/>
+            </w:rPr>
+            <m:t>K</m:t>
+          </m:r>
+          <m:r>
+            <w:rPr>
+              <w:rFonts w:ascii="Cambria Math" w:hAnsi="Cambria Math" w:cs="Times New Roman"/>
+              <w:sz w:val="24"/>
+              <w:szCs w:val="24"/>
+            </w:rPr>
+            <m:t>P</m:t>
           </m:r>
           <m:d>
             <m:dPr>
@@ -745,6 +814,14 @@
               </m:ctrlPr>
             </m:sSubPr>
             <m:e>
+              <m:r>
+                <w:rPr>
+                  <w:rFonts w:ascii="Cambria Math" w:hAnsi="Cambria Math" w:cs="Times New Roman"/>
+                  <w:sz w:val="24"/>
+                  <w:szCs w:val="24"/>
+                </w:rPr>
+                <m:t>K</m:t>
+              </m:r>
               <m:r>
                 <w:rPr>
                   <w:rFonts w:ascii="Cambria Math" w:hAnsi="Cambria Math" w:cs="Times New Roman"/>
@@ -987,25 +1064,7 @@
           <w:sz w:val="24"/>
           <w:szCs w:val="24"/>
         </w:rPr>
-        <w:t xml:space="preserve"> vælges den mid</w:t>
-      </w:r>
-      <w:proofErr w:type="spellStart"/>
-      <w:r>
-        <w:rPr>
-          <w:rFonts w:ascii="Times New Roman" w:eastAsiaTheme="minorEastAsia" w:hAnsi="Times New Roman" w:cs="Times New Roman"/>
-          <w:sz w:val="24"/>
-          <w:szCs w:val="24"/>
-        </w:rPr>
-        <w:t>terste</w:t>
-      </w:r>
-      <w:proofErr w:type="spellEnd"/>
-      <w:r>
-        <w:rPr>
-          <w:rFonts w:ascii="Times New Roman" w:eastAsiaTheme="minorEastAsia" w:hAnsi="Times New Roman" w:cs="Times New Roman"/>
-          <w:sz w:val="24"/>
-          <w:szCs w:val="24"/>
-        </w:rPr>
-        <w:t xml:space="preserve"> dag i den pågældende uge. Startværdien for </w:t>
+        <w:t xml:space="preserve"> vælges den midterste dag i den pågældende uge. Startværdien for </w:t>
       </w:r>
       <m:oMath>
         <m:r>
@@ -1015,6 +1074,14 @@
             <w:szCs w:val="24"/>
           </w:rPr>
           <m:t>S</m:t>
+        </m:r>
+        <m:r>
+          <w:rPr>
+            <w:rFonts w:ascii="Cambria Math" w:eastAsiaTheme="minorEastAsia" w:hAnsi="Cambria Math" w:cs="Times New Roman"/>
+            <w:sz w:val="24"/>
+            <w:szCs w:val="24"/>
+          </w:rPr>
+          <m:t>K</m:t>
         </m:r>
         <m:sSub>
           <m:sSubPr>
@@ -6093,6 +6160,8 @@
         <w:jc w:val="both"/>
         <w:rPr>
           <w:rFonts w:ascii="Times New Roman" w:hAnsi="Times New Roman" w:cs="Times New Roman"/>
+          <w:b/>
+          <w:bCs/>
           <w:sz w:val="24"/>
           <w:szCs w:val="24"/>
         </w:rPr>
@@ -6100,28 +6169,12 @@
       <w:r>
         <w:rPr>
           <w:rFonts w:ascii="Times New Roman" w:hAnsi="Times New Roman" w:cs="Times New Roman"/>
-          <w:sz w:val="24"/>
-          <w:szCs w:val="24"/>
-        </w:rPr>
-        <w:t>På nedenstående plot ses effekterne, samt det potentielle ”</w:t>
-      </w:r>
-      <w:proofErr w:type="spellStart"/>
-      <w:r>
-        <w:rPr>
-          <w:rFonts w:ascii="Times New Roman" w:hAnsi="Times New Roman" w:cs="Times New Roman"/>
-          <w:sz w:val="24"/>
-          <w:szCs w:val="24"/>
-        </w:rPr>
-        <w:t>kontakttalsbudget</w:t>
-      </w:r>
-      <w:proofErr w:type="spellEnd"/>
-      <w:r>
-        <w:rPr>
-          <w:rFonts w:ascii="Times New Roman" w:hAnsi="Times New Roman" w:cs="Times New Roman"/>
-          <w:sz w:val="24"/>
-          <w:szCs w:val="24"/>
-        </w:rPr>
-        <w:t>” der kan bruges på yderligere genåbninger i efteråret:</w:t>
+          <w:b/>
+          <w:bCs/>
+          <w:sz w:val="24"/>
+          <w:szCs w:val="24"/>
+        </w:rPr>
+        <w:t>Metode</w:t>
       </w:r>
     </w:p>
     <w:p>
@@ -6129,11 +6182,875 @@
         <w:jc w:val="both"/>
         <w:rPr>
           <w:rFonts w:ascii="Times New Roman" w:hAnsi="Times New Roman" w:cs="Times New Roman"/>
-          <w:sz w:val="24"/>
-          <w:szCs w:val="24"/>
-          <w:u w:val="single"/>
+          <w:vanish/>
+          <w:sz w:val="24"/>
+          <w:szCs w:val="24"/>
+          <w:specVanish/>
         </w:rPr>
       </w:pPr>
+      <w:r>
+        <w:rPr>
+          <w:rFonts w:ascii="Times New Roman" w:hAnsi="Times New Roman" w:cs="Times New Roman"/>
+          <w:sz w:val="24"/>
+          <w:szCs w:val="24"/>
+        </w:rPr>
+        <w:t xml:space="preserve">Til bestemmelsen af kontakttallet over en uge fittes der til antallet af skalerede, </w:t>
+      </w:r>
+      <w:proofErr w:type="spellStart"/>
+      <w:r>
+        <w:rPr>
+          <w:rFonts w:ascii="Times New Roman" w:hAnsi="Times New Roman" w:cs="Times New Roman"/>
+          <w:sz w:val="24"/>
+          <w:szCs w:val="24"/>
+        </w:rPr>
+        <w:t>korrekterede</w:t>
+      </w:r>
+      <w:proofErr w:type="spellEnd"/>
+      <w:r>
+        <w:rPr>
+          <w:rFonts w:ascii="Times New Roman" w:hAnsi="Times New Roman" w:cs="Times New Roman"/>
+          <w:sz w:val="24"/>
+          <w:szCs w:val="24"/>
+        </w:rPr>
+        <w:t xml:space="preserve"> positive</w:t>
+      </w:r>
+      <w:r>
+        <w:rPr>
+          <w:rFonts w:ascii="Times New Roman" w:hAnsi="Times New Roman" w:cs="Times New Roman"/>
+          <w:sz w:val="24"/>
+          <w:szCs w:val="24"/>
+        </w:rPr>
+        <w:t xml:space="preserve"> tests</w:t>
+      </w:r>
+      <w:r>
+        <w:rPr>
+          <w:rFonts w:ascii="Times New Roman" w:hAnsi="Times New Roman" w:cs="Times New Roman"/>
+          <w:sz w:val="24"/>
+          <w:szCs w:val="24"/>
+        </w:rPr>
+        <w:t xml:space="preserve"> i hele Danmark. Beregningen af disse baserer sig på </w:t>
+      </w:r>
+      <w:r>
+        <w:rPr>
+          <w:rFonts w:ascii="Times New Roman" w:hAnsi="Times New Roman" w:cs="Times New Roman"/>
+          <w:sz w:val="24"/>
+          <w:szCs w:val="24"/>
+        </w:rPr>
+        <w:t xml:space="preserve">det målte antal positive </w:t>
+      </w:r>
+      <m:oMath>
+        <m:sSub>
+          <m:sSubPr>
+            <m:ctrlPr>
+              <w:rPr>
+                <w:rFonts w:ascii="Cambria Math" w:hAnsi="Cambria Math" w:cs="Times New Roman"/>
+                <w:i/>
+                <w:sz w:val="24"/>
+                <w:szCs w:val="24"/>
+              </w:rPr>
+            </m:ctrlPr>
+          </m:sSubPr>
+          <m:e>
+            <m:r>
+              <w:rPr>
+                <w:rFonts w:ascii="Cambria Math" w:hAnsi="Cambria Math" w:cs="Times New Roman"/>
+                <w:sz w:val="24"/>
+                <w:szCs w:val="24"/>
+              </w:rPr>
+              <m:t>P</m:t>
+            </m:r>
+          </m:e>
+          <m:sub>
+            <m:r>
+              <w:rPr>
+                <w:rFonts w:ascii="Cambria Math" w:hAnsi="Cambria Math" w:cs="Times New Roman"/>
+                <w:sz w:val="24"/>
+                <w:szCs w:val="24"/>
+              </w:rPr>
+              <m:t>i</m:t>
+            </m:r>
+          </m:sub>
+        </m:sSub>
+      </m:oMath>
+      <w:r>
+        <w:rPr>
+          <w:rFonts w:ascii="Times New Roman" w:eastAsiaTheme="minorEastAsia" w:hAnsi="Times New Roman" w:cs="Times New Roman"/>
+          <w:sz w:val="24"/>
+          <w:szCs w:val="24"/>
+        </w:rPr>
+        <w:t xml:space="preserve"> og total antal test </w:t>
+      </w:r>
+      <m:oMath>
+        <m:sSub>
+          <m:sSubPr>
+            <m:ctrlPr>
+              <w:rPr>
+                <w:rFonts w:ascii="Cambria Math" w:eastAsiaTheme="minorEastAsia" w:hAnsi="Cambria Math" w:cs="Times New Roman"/>
+                <w:i/>
+                <w:sz w:val="24"/>
+                <w:szCs w:val="24"/>
+              </w:rPr>
+            </m:ctrlPr>
+          </m:sSubPr>
+          <m:e>
+            <m:r>
+              <w:rPr>
+                <w:rFonts w:ascii="Cambria Math" w:eastAsiaTheme="minorEastAsia" w:hAnsi="Cambria Math" w:cs="Times New Roman"/>
+                <w:sz w:val="24"/>
+                <w:szCs w:val="24"/>
+              </w:rPr>
+              <m:t>T</m:t>
+            </m:r>
+          </m:e>
+          <m:sub>
+            <m:r>
+              <w:rPr>
+                <w:rFonts w:ascii="Cambria Math" w:eastAsiaTheme="minorEastAsia" w:hAnsi="Cambria Math" w:cs="Times New Roman"/>
+                <w:sz w:val="24"/>
+                <w:szCs w:val="24"/>
+              </w:rPr>
+              <m:t>i</m:t>
+            </m:r>
+          </m:sub>
+        </m:sSub>
+      </m:oMath>
+      <w:r>
+        <w:rPr>
+          <w:rFonts w:ascii="Times New Roman" w:eastAsiaTheme="minorEastAsia" w:hAnsi="Times New Roman" w:cs="Times New Roman"/>
+          <w:sz w:val="24"/>
+          <w:szCs w:val="24"/>
+        </w:rPr>
+        <w:t xml:space="preserve"> på den pågældende dag</w:t>
+      </w:r>
+      <w:r>
+        <w:rPr>
+          <w:rStyle w:val="FootnoteReference"/>
+          <w:rFonts w:ascii="Times New Roman" w:eastAsiaTheme="minorEastAsia" w:hAnsi="Times New Roman" w:cs="Times New Roman"/>
+          <w:sz w:val="24"/>
+          <w:szCs w:val="24"/>
+        </w:rPr>
+        <w:footnoteReference w:id="3"/>
+      </w:r>
+      <w:r>
+        <w:rPr>
+          <w:rFonts w:ascii="Times New Roman" w:eastAsiaTheme="minorEastAsia" w:hAnsi="Times New Roman" w:cs="Times New Roman"/>
+          <w:sz w:val="24"/>
+          <w:szCs w:val="24"/>
+        </w:rPr>
+        <w:t xml:space="preserve">, samt </w:t>
+      </w:r>
+      <w:r>
+        <w:rPr>
+          <w:rFonts w:ascii="Times New Roman" w:eastAsiaTheme="minorEastAsia" w:hAnsi="Times New Roman" w:cs="Times New Roman"/>
+          <w:sz w:val="24"/>
+          <w:szCs w:val="24"/>
+        </w:rPr>
+        <w:t xml:space="preserve">det gennemsnitlige antal tests over hele den undersøgte periode </w:t>
+      </w:r>
+    </w:p>
+    <w:p>
+      <w:pPr>
+        <w:rPr>
+          <w:rFonts w:ascii="Times New Roman" w:eastAsiaTheme="minorEastAsia" w:hAnsi="Times New Roman" w:cs="Times New Roman"/>
+          <w:sz w:val="24"/>
+          <w:szCs w:val="24"/>
+        </w:rPr>
+      </w:pPr>
+      <w:r>
+        <w:rPr>
+          <w:rFonts w:ascii="Times New Roman" w:hAnsi="Times New Roman" w:cs="Times New Roman"/>
+          <w:sz w:val="24"/>
+          <w:szCs w:val="24"/>
+        </w:rPr>
+        <w:t xml:space="preserve"> </w:t>
+      </w:r>
+      <m:oMath>
+        <m:r>
+          <w:rPr>
+            <w:rFonts w:ascii="Cambria Math" w:hAnsi="Cambria Math" w:cs="Times New Roman"/>
+            <w:sz w:val="24"/>
+            <w:szCs w:val="24"/>
+          </w:rPr>
+          <m:t>⟨</m:t>
+        </m:r>
+        <m:r>
+          <w:rPr>
+            <w:rFonts w:ascii="Cambria Math" w:hAnsi="Cambria Math" w:cs="Times New Roman"/>
+            <w:sz w:val="24"/>
+            <w:szCs w:val="24"/>
+          </w:rPr>
+          <m:t>T</m:t>
+        </m:r>
+        <m:r>
+          <w:rPr>
+            <w:rFonts w:ascii="Cambria Math" w:hAnsi="Cambria Math" w:cs="Times New Roman"/>
+            <w:sz w:val="24"/>
+            <w:szCs w:val="24"/>
+          </w:rPr>
+          <m:t>⟩</m:t>
+        </m:r>
+      </m:oMath>
+      <w:r>
+        <w:rPr>
+          <w:rFonts w:ascii="Times New Roman" w:eastAsiaTheme="minorEastAsia" w:hAnsi="Times New Roman" w:cs="Times New Roman"/>
+          <w:sz w:val="24"/>
+          <w:szCs w:val="24"/>
+        </w:rPr>
+        <w:t>.</w:t>
+      </w:r>
+      <w:r>
+        <w:rPr>
+          <w:rFonts w:ascii="Times New Roman" w:eastAsiaTheme="minorEastAsia" w:hAnsi="Times New Roman" w:cs="Times New Roman"/>
+          <w:sz w:val="24"/>
+          <w:szCs w:val="24"/>
+        </w:rPr>
+        <w:t xml:space="preserve"> Siden antallet af positive tests afhænger af det totale antal tests</w:t>
+      </w:r>
+      <w:r>
+        <w:rPr>
+          <w:rFonts w:ascii="Times New Roman" w:eastAsiaTheme="minorEastAsia" w:hAnsi="Times New Roman" w:cs="Times New Roman"/>
+          <w:sz w:val="24"/>
+          <w:szCs w:val="24"/>
+        </w:rPr>
+        <w:t>,</w:t>
+      </w:r>
+      <w:r>
+        <w:rPr>
+          <w:rFonts w:ascii="Times New Roman" w:eastAsiaTheme="minorEastAsia" w:hAnsi="Times New Roman" w:cs="Times New Roman"/>
+          <w:sz w:val="24"/>
+          <w:szCs w:val="24"/>
+        </w:rPr>
+        <w:t xml:space="preserve"> korrigeres antal positive med følgende faktor:</w:t>
+      </w:r>
+    </w:p>
+    <w:p>
+      <w:pPr>
+        <w:rPr>
+          <w:rFonts w:ascii="Times New Roman" w:eastAsiaTheme="minorEastAsia" w:hAnsi="Times New Roman" w:cs="Times New Roman"/>
+          <w:sz w:val="24"/>
+          <w:szCs w:val="24"/>
+        </w:rPr>
+      </w:pPr>
+      <m:oMathPara>
+        <m:oMath>
+          <m:r>
+            <w:rPr>
+              <w:rFonts w:ascii="Cambria Math" w:hAnsi="Cambria Math" w:cs="Times New Roman"/>
+              <w:sz w:val="24"/>
+              <w:szCs w:val="24"/>
+            </w:rPr>
+            <m:t>S</m:t>
+          </m:r>
+          <m:sSub>
+            <m:sSubPr>
+              <m:ctrlPr>
+                <w:rPr>
+                  <w:rFonts w:ascii="Cambria Math" w:hAnsi="Cambria Math" w:cs="Times New Roman"/>
+                  <w:i/>
+                  <w:sz w:val="24"/>
+                  <w:szCs w:val="24"/>
+                </w:rPr>
+              </m:ctrlPr>
+            </m:sSubPr>
+            <m:e>
+              <m:r>
+                <w:rPr>
+                  <w:rFonts w:ascii="Cambria Math" w:hAnsi="Cambria Math" w:cs="Times New Roman"/>
+                  <w:sz w:val="24"/>
+                  <w:szCs w:val="24"/>
+                </w:rPr>
+                <m:t>P</m:t>
+              </m:r>
+            </m:e>
+            <m:sub>
+              <m:r>
+                <w:rPr>
+                  <w:rFonts w:ascii="Cambria Math" w:hAnsi="Cambria Math" w:cs="Times New Roman"/>
+                  <w:sz w:val="24"/>
+                  <w:szCs w:val="24"/>
+                </w:rPr>
+                <m:t>i</m:t>
+              </m:r>
+            </m:sub>
+          </m:sSub>
+          <m:r>
+            <w:rPr>
+              <w:rFonts w:ascii="Cambria Math" w:hAnsi="Cambria Math" w:cs="Times New Roman"/>
+              <w:sz w:val="24"/>
+              <w:szCs w:val="24"/>
+            </w:rPr>
+            <m:t>=</m:t>
+          </m:r>
+          <m:sSub>
+            <m:sSubPr>
+              <m:ctrlPr>
+                <w:rPr>
+                  <w:rFonts w:ascii="Cambria Math" w:hAnsi="Cambria Math" w:cs="Times New Roman"/>
+                  <w:i/>
+                  <w:sz w:val="24"/>
+                  <w:szCs w:val="24"/>
+                </w:rPr>
+              </m:ctrlPr>
+            </m:sSubPr>
+            <m:e>
+              <m:r>
+                <w:rPr>
+                  <w:rFonts w:ascii="Cambria Math" w:hAnsi="Cambria Math" w:cs="Times New Roman"/>
+                  <w:sz w:val="24"/>
+                  <w:szCs w:val="24"/>
+                </w:rPr>
+                <m:t>P</m:t>
+              </m:r>
+            </m:e>
+            <m:sub>
+              <m:r>
+                <w:rPr>
+                  <w:rFonts w:ascii="Cambria Math" w:hAnsi="Cambria Math" w:cs="Times New Roman"/>
+                  <w:sz w:val="24"/>
+                  <w:szCs w:val="24"/>
+                </w:rPr>
+                <m:t>i</m:t>
+              </m:r>
+            </m:sub>
+          </m:sSub>
+          <m:r>
+            <w:rPr>
+              <w:rFonts w:ascii="Cambria Math" w:hAnsi="Cambria Math" w:cs="Times New Roman"/>
+              <w:sz w:val="24"/>
+              <w:szCs w:val="24"/>
+            </w:rPr>
+            <m:t>⋅</m:t>
+          </m:r>
+          <m:sSup>
+            <m:sSupPr>
+              <m:ctrlPr>
+                <w:rPr>
+                  <w:rFonts w:ascii="Cambria Math" w:hAnsi="Cambria Math" w:cs="Times New Roman"/>
+                  <w:i/>
+                  <w:sz w:val="24"/>
+                  <w:szCs w:val="24"/>
+                </w:rPr>
+              </m:ctrlPr>
+            </m:sSupPr>
+            <m:e>
+              <m:d>
+                <m:dPr>
+                  <m:ctrlPr>
+                    <w:rPr>
+                      <w:rFonts w:ascii="Cambria Math" w:hAnsi="Cambria Math" w:cs="Times New Roman"/>
+                      <w:i/>
+                      <w:sz w:val="24"/>
+                      <w:szCs w:val="24"/>
+                    </w:rPr>
+                  </m:ctrlPr>
+                </m:dPr>
+                <m:e>
+                  <m:f>
+                    <m:fPr>
+                      <m:ctrlPr>
+                        <w:rPr>
+                          <w:rFonts w:ascii="Cambria Math" w:hAnsi="Cambria Math" w:cs="Times New Roman"/>
+                          <w:i/>
+                          <w:sz w:val="24"/>
+                          <w:szCs w:val="24"/>
+                        </w:rPr>
+                      </m:ctrlPr>
+                    </m:fPr>
+                    <m:num>
+                      <m:sSub>
+                        <m:sSubPr>
+                          <m:ctrlPr>
+                            <w:rPr>
+                              <w:rFonts w:ascii="Cambria Math" w:hAnsi="Cambria Math" w:cs="Times New Roman"/>
+                              <w:i/>
+                              <w:sz w:val="24"/>
+                              <w:szCs w:val="24"/>
+                            </w:rPr>
+                          </m:ctrlPr>
+                        </m:sSubPr>
+                        <m:e>
+                          <m:r>
+                            <w:rPr>
+                              <w:rFonts w:ascii="Cambria Math" w:hAnsi="Cambria Math" w:cs="Times New Roman"/>
+                              <w:sz w:val="24"/>
+                              <w:szCs w:val="24"/>
+                            </w:rPr>
+                            <m:t>T</m:t>
+                          </m:r>
+                        </m:e>
+                        <m:sub>
+                          <m:r>
+                            <w:rPr>
+                              <w:rFonts w:ascii="Cambria Math" w:hAnsi="Cambria Math" w:cs="Times New Roman"/>
+                              <w:sz w:val="24"/>
+                              <w:szCs w:val="24"/>
+                            </w:rPr>
+                            <m:t>i</m:t>
+                          </m:r>
+                        </m:sub>
+                      </m:sSub>
+                    </m:num>
+                    <m:den>
+                      <m:d>
+                        <m:dPr>
+                          <m:begChr m:val="⟨"/>
+                          <m:endChr m:val="⟩"/>
+                          <m:ctrlPr>
+                            <w:rPr>
+                              <w:rFonts w:ascii="Cambria Math" w:hAnsi="Cambria Math" w:cs="Times New Roman"/>
+                              <w:i/>
+                              <w:sz w:val="24"/>
+                              <w:szCs w:val="24"/>
+                            </w:rPr>
+                          </m:ctrlPr>
+                        </m:dPr>
+                        <m:e>
+                          <m:r>
+                            <w:rPr>
+                              <w:rFonts w:ascii="Cambria Math" w:hAnsi="Cambria Math" w:cs="Times New Roman"/>
+                              <w:sz w:val="24"/>
+                              <w:szCs w:val="24"/>
+                            </w:rPr>
+                            <m:t>T</m:t>
+                          </m:r>
+                        </m:e>
+                      </m:d>
+                    </m:den>
+                  </m:f>
+                </m:e>
+              </m:d>
+            </m:e>
+            <m:sup>
+              <m:r>
+                <w:rPr>
+                  <w:rFonts w:ascii="Cambria Math" w:hAnsi="Cambria Math" w:cs="Times New Roman"/>
+                  <w:sz w:val="24"/>
+                  <w:szCs w:val="24"/>
+                </w:rPr>
+                <m:t>-γ</m:t>
+              </m:r>
+            </m:sup>
+          </m:sSup>
+        </m:oMath>
+      </m:oMathPara>
+    </w:p>
+    <w:p>
+      <w:pPr>
+        <w:rPr>
+          <w:rFonts w:ascii="Times New Roman" w:eastAsiaTheme="minorEastAsia" w:hAnsi="Times New Roman" w:cs="Times New Roman"/>
+          <w:sz w:val="24"/>
+          <w:szCs w:val="24"/>
+        </w:rPr>
+      </w:pPr>
+      <w:r>
+        <w:rPr>
+          <w:rFonts w:ascii="Times New Roman" w:hAnsi="Times New Roman" w:cs="Times New Roman"/>
+          <w:sz w:val="24"/>
+          <w:szCs w:val="24"/>
+        </w:rPr>
+        <w:t xml:space="preserve">Hvor </w:t>
+      </w:r>
+      <m:oMath>
+        <m:r>
+          <w:rPr>
+            <w:rFonts w:ascii="Cambria Math" w:hAnsi="Cambria Math" w:cs="Times New Roman"/>
+            <w:sz w:val="24"/>
+            <w:szCs w:val="24"/>
+          </w:rPr>
+          <m:t>S</m:t>
+        </m:r>
+        <m:sSub>
+          <m:sSubPr>
+            <m:ctrlPr>
+              <w:rPr>
+                <w:rFonts w:ascii="Cambria Math" w:hAnsi="Cambria Math" w:cs="Times New Roman"/>
+                <w:i/>
+                <w:sz w:val="24"/>
+                <w:szCs w:val="24"/>
+              </w:rPr>
+            </m:ctrlPr>
+          </m:sSubPr>
+          <m:e>
+            <m:r>
+              <w:rPr>
+                <w:rFonts w:ascii="Cambria Math" w:hAnsi="Cambria Math" w:cs="Times New Roman"/>
+                <w:sz w:val="24"/>
+                <w:szCs w:val="24"/>
+              </w:rPr>
+              <m:t>P</m:t>
+            </m:r>
+          </m:e>
+          <m:sub>
+            <m:r>
+              <w:rPr>
+                <w:rFonts w:ascii="Cambria Math" w:hAnsi="Cambria Math" w:cs="Times New Roman"/>
+                <w:sz w:val="24"/>
+                <w:szCs w:val="24"/>
+              </w:rPr>
+              <m:t>i</m:t>
+            </m:r>
+          </m:sub>
+        </m:sSub>
+      </m:oMath>
+      <w:r>
+        <w:rPr>
+          <w:rFonts w:ascii="Times New Roman" w:eastAsiaTheme="minorEastAsia" w:hAnsi="Times New Roman" w:cs="Times New Roman"/>
+          <w:sz w:val="24"/>
+          <w:szCs w:val="24"/>
+        </w:rPr>
+        <w:t xml:space="preserve"> er antallet af skaleret positive.</w:t>
+      </w:r>
+      <w:r>
+        <w:rPr>
+          <w:rFonts w:ascii="Times New Roman" w:hAnsi="Times New Roman" w:cs="Times New Roman"/>
+          <w:sz w:val="24"/>
+          <w:szCs w:val="24"/>
+        </w:rPr>
+        <w:t xml:space="preserve"> </w:t>
+      </w:r>
+      <w:r>
+        <w:rPr>
+          <w:rFonts w:ascii="Times New Roman" w:hAnsi="Times New Roman" w:cs="Times New Roman"/>
+          <w:sz w:val="24"/>
+          <w:szCs w:val="24"/>
+        </w:rPr>
+        <w:t xml:space="preserve">Det ses, at hvis antal </w:t>
+      </w:r>
+      <w:r>
+        <w:rPr>
+          <w:rFonts w:ascii="Times New Roman" w:hAnsi="Times New Roman" w:cs="Times New Roman"/>
+          <w:sz w:val="24"/>
+          <w:szCs w:val="24"/>
+        </w:rPr>
+        <w:t>tests</w:t>
+      </w:r>
+      <w:r>
+        <w:rPr>
+          <w:rFonts w:ascii="Times New Roman" w:hAnsi="Times New Roman" w:cs="Times New Roman"/>
+          <w:sz w:val="24"/>
+          <w:szCs w:val="24"/>
+        </w:rPr>
+        <w:t xml:space="preserve"> på en given dag er lig det gennemsnitlige</w:t>
+      </w:r>
+      <w:r>
+        <w:rPr>
+          <w:rFonts w:ascii="Times New Roman" w:hAnsi="Times New Roman" w:cs="Times New Roman"/>
+          <w:sz w:val="24"/>
+          <w:szCs w:val="24"/>
+        </w:rPr>
+        <w:t>, er skaleret positive det samme som antallet af positive</w:t>
+      </w:r>
+      <w:r>
+        <w:rPr>
+          <w:rFonts w:ascii="Times New Roman" w:hAnsi="Times New Roman" w:cs="Times New Roman"/>
+          <w:sz w:val="24"/>
+          <w:szCs w:val="24"/>
+        </w:rPr>
+        <w:t>.  Parameteren</w:t>
+      </w:r>
+      <w:r>
+        <w:rPr>
+          <w:rFonts w:ascii="Times New Roman" w:eastAsiaTheme="minorEastAsia" w:hAnsi="Times New Roman" w:cs="Times New Roman"/>
+          <w:sz w:val="24"/>
+          <w:szCs w:val="24"/>
+        </w:rPr>
+        <w:t xml:space="preserve"> </w:t>
+      </w:r>
+      <m:oMath>
+        <m:r>
+          <w:rPr>
+            <w:rFonts w:ascii="Cambria Math" w:hAnsi="Cambria Math" w:cs="Times New Roman"/>
+            <w:sz w:val="24"/>
+            <w:szCs w:val="24"/>
+          </w:rPr>
+          <m:t>γ</m:t>
+        </m:r>
+      </m:oMath>
+      <w:r>
+        <w:rPr>
+          <w:rFonts w:ascii="Times New Roman" w:eastAsiaTheme="minorEastAsia" w:hAnsi="Times New Roman" w:cs="Times New Roman"/>
+          <w:sz w:val="24"/>
+          <w:szCs w:val="24"/>
+        </w:rPr>
+        <w:t xml:space="preserve"> angiver </w:t>
+      </w:r>
+      <w:r>
+        <w:rPr>
+          <w:rFonts w:ascii="Times New Roman" w:eastAsiaTheme="minorEastAsia" w:hAnsi="Times New Roman" w:cs="Times New Roman"/>
+          <w:sz w:val="24"/>
+          <w:szCs w:val="24"/>
+        </w:rPr>
+        <w:t>sammenhæng mellem antal positive og antal testede</w:t>
+      </w:r>
+      <w:r>
+        <w:rPr>
+          <w:rFonts w:ascii="Times New Roman" w:eastAsiaTheme="minorEastAsia" w:hAnsi="Times New Roman" w:cs="Times New Roman"/>
+          <w:sz w:val="24"/>
+          <w:szCs w:val="24"/>
+        </w:rPr>
+        <w:t xml:space="preserve">. Hvis </w:t>
+      </w:r>
+      <m:oMath>
+        <m:r>
+          <w:rPr>
+            <w:rFonts w:ascii="Cambria Math" w:eastAsiaTheme="minorEastAsia" w:hAnsi="Cambria Math" w:cs="Times New Roman"/>
+            <w:sz w:val="24"/>
+            <w:szCs w:val="24"/>
+          </w:rPr>
+          <m:t>γ&lt;1</m:t>
+        </m:r>
+      </m:oMath>
+      <w:r>
+        <w:rPr>
+          <w:rFonts w:ascii="Times New Roman" w:eastAsiaTheme="minorEastAsia" w:hAnsi="Times New Roman" w:cs="Times New Roman"/>
+          <w:sz w:val="24"/>
+          <w:szCs w:val="24"/>
+        </w:rPr>
+        <w:t xml:space="preserve"> vil et øget antal test føre til et fald i andelen af tests, der er positive. </w:t>
+      </w:r>
+      <w:r>
+        <w:rPr>
+          <w:rFonts w:ascii="Times New Roman" w:eastAsiaTheme="minorEastAsia" w:hAnsi="Times New Roman" w:cs="Times New Roman"/>
+          <w:sz w:val="24"/>
+          <w:szCs w:val="24"/>
+        </w:rPr>
+        <w:t xml:space="preserve">Ud fra empiriske observationer </w:t>
+      </w:r>
+      <w:r>
+        <w:rPr>
+          <w:rFonts w:ascii="Times New Roman" w:eastAsiaTheme="minorEastAsia" w:hAnsi="Times New Roman" w:cs="Times New Roman"/>
+          <w:sz w:val="24"/>
+          <w:szCs w:val="24"/>
+        </w:rPr>
+        <w:t>fra 1. september 2020 er de</w:t>
+      </w:r>
+      <w:r>
+        <w:rPr>
+          <w:rFonts w:ascii="Times New Roman" w:eastAsiaTheme="minorEastAsia" w:hAnsi="Times New Roman" w:cs="Times New Roman"/>
+          <w:sz w:val="24"/>
+          <w:szCs w:val="24"/>
+        </w:rPr>
+        <w:t>r</w:t>
+      </w:r>
+      <w:r>
+        <w:rPr>
+          <w:rFonts w:ascii="Times New Roman" w:eastAsiaTheme="minorEastAsia" w:hAnsi="Times New Roman" w:cs="Times New Roman"/>
+          <w:sz w:val="24"/>
+          <w:szCs w:val="24"/>
+        </w:rPr>
+        <w:t xml:space="preserve"> set et fald i værdien på </w:t>
+      </w:r>
+      <m:oMath>
+        <m:r>
+          <w:rPr>
+            <w:rFonts w:ascii="Cambria Math" w:eastAsiaTheme="minorEastAsia" w:hAnsi="Cambria Math" w:cs="Times New Roman"/>
+            <w:sz w:val="24"/>
+            <w:szCs w:val="24"/>
+          </w:rPr>
+          <m:t>γ</m:t>
+        </m:r>
+      </m:oMath>
+      <w:r>
+        <w:rPr>
+          <w:rFonts w:ascii="Times New Roman" w:eastAsiaTheme="minorEastAsia" w:hAnsi="Times New Roman" w:cs="Times New Roman"/>
+          <w:sz w:val="24"/>
+          <w:szCs w:val="24"/>
+        </w:rPr>
+        <w:t xml:space="preserve"> fra ca. 0.85 til 0.5 i dag, hvor den ligger relativt stabil. Derfor er den sidstnævnte værdi brugt </w:t>
+      </w:r>
+      <w:r>
+        <w:rPr>
+          <w:rFonts w:ascii="Times New Roman" w:eastAsiaTheme="minorEastAsia" w:hAnsi="Times New Roman" w:cs="Times New Roman"/>
+          <w:sz w:val="24"/>
+          <w:szCs w:val="24"/>
+        </w:rPr>
+        <w:t xml:space="preserve">her. </w:t>
+      </w:r>
+    </w:p>
+    <w:p>
+      <w:pPr>
+        <w:rPr>
+          <w:rFonts w:ascii="Times New Roman" w:eastAsiaTheme="minorEastAsia" w:hAnsi="Times New Roman" w:cs="Times New Roman"/>
+          <w:sz w:val="24"/>
+          <w:szCs w:val="24"/>
+        </w:rPr>
+      </w:pPr>
+      <w:r>
+        <w:rPr>
+          <w:rFonts w:ascii="Times New Roman" w:eastAsiaTheme="minorEastAsia" w:hAnsi="Times New Roman" w:cs="Times New Roman"/>
+          <w:sz w:val="24"/>
+          <w:szCs w:val="24"/>
+        </w:rPr>
+        <w:t xml:space="preserve">Antallet af </w:t>
+      </w:r>
+      <w:r>
+        <w:rPr>
+          <w:rFonts w:ascii="Times New Roman" w:eastAsiaTheme="minorEastAsia" w:hAnsi="Times New Roman" w:cs="Times New Roman"/>
+          <w:sz w:val="24"/>
+          <w:szCs w:val="24"/>
+        </w:rPr>
+        <w:t>både tests og positive tests har en variation i løbet af en uge, da flere vælger at lade sig teste på nogen dage frem for andre</w:t>
+      </w:r>
+      <w:r>
+        <w:rPr>
+          <w:rFonts w:ascii="Times New Roman" w:eastAsiaTheme="minorEastAsia" w:hAnsi="Times New Roman" w:cs="Times New Roman"/>
+          <w:sz w:val="24"/>
+          <w:szCs w:val="24"/>
+        </w:rPr>
+        <w:t xml:space="preserve">. </w:t>
+      </w:r>
+      <w:r>
+        <w:rPr>
+          <w:rFonts w:ascii="Times New Roman" w:eastAsiaTheme="minorEastAsia" w:hAnsi="Times New Roman" w:cs="Times New Roman"/>
+          <w:sz w:val="24"/>
+          <w:szCs w:val="24"/>
+        </w:rPr>
+        <w:t>Denne variation forsøger vi også at korrigere for</w:t>
+      </w:r>
+      <w:r>
+        <w:rPr>
+          <w:rFonts w:ascii="Times New Roman" w:eastAsiaTheme="minorEastAsia" w:hAnsi="Times New Roman" w:cs="Times New Roman"/>
+          <w:sz w:val="24"/>
+          <w:szCs w:val="24"/>
+        </w:rPr>
+        <w:t xml:space="preserve">. Den tager udgangspunkt i perioden </w:t>
+      </w:r>
+      <w:r>
+        <w:rPr>
+          <w:rFonts w:ascii="Times New Roman" w:eastAsiaTheme="minorEastAsia" w:hAnsi="Times New Roman" w:cs="Times New Roman"/>
+          <w:sz w:val="24"/>
+          <w:szCs w:val="24"/>
+        </w:rPr>
+        <w:t>1. september til 24. december 2020</w:t>
+      </w:r>
+      <w:r>
+        <w:rPr>
+          <w:rFonts w:ascii="Times New Roman" w:eastAsiaTheme="minorEastAsia" w:hAnsi="Times New Roman" w:cs="Times New Roman"/>
+          <w:sz w:val="24"/>
+          <w:szCs w:val="24"/>
+        </w:rPr>
+        <w:t xml:space="preserve">. Antallet af skalerede positive på en </w:t>
+      </w:r>
+      <w:r>
+        <w:rPr>
+          <w:rFonts w:ascii="Times New Roman" w:eastAsiaTheme="minorEastAsia" w:hAnsi="Times New Roman" w:cs="Times New Roman"/>
+          <w:sz w:val="24"/>
+          <w:szCs w:val="24"/>
+        </w:rPr>
+        <w:lastRenderedPageBreak/>
+        <w:t>dag sammenlignes med det geometriske gennemsnit af de omkringliggende dage</w:t>
+      </w:r>
+      <w:r>
+        <w:rPr>
+          <w:rFonts w:ascii="Times New Roman" w:eastAsiaTheme="minorEastAsia" w:hAnsi="Times New Roman" w:cs="Times New Roman"/>
+          <w:sz w:val="24"/>
+          <w:szCs w:val="24"/>
+        </w:rPr>
+        <w:t xml:space="preserve">, hvor korrektionen tages som den procentvise afvigelse fra gennemsnittet. </w:t>
+      </w:r>
+      <w:r>
+        <w:rPr>
+          <w:rFonts w:ascii="Times New Roman" w:eastAsiaTheme="minorEastAsia" w:hAnsi="Times New Roman" w:cs="Times New Roman"/>
+          <w:sz w:val="24"/>
+          <w:szCs w:val="24"/>
+        </w:rPr>
+        <w:t>Korrektionerne ser sådan ud:</w:t>
+      </w:r>
+    </w:p>
+    <w:p>
+      <w:pPr>
+        <w:rPr>
+          <w:rFonts w:ascii="Times New Roman" w:hAnsi="Times New Roman" w:cs="Times New Roman"/>
+          <w:sz w:val="24"/>
+          <w:szCs w:val="24"/>
+        </w:rPr>
+      </w:pPr>
+      <w:r>
+        <w:rPr>
+          <w:noProof/>
+        </w:rPr>
+        <w:drawing>
+          <wp:inline distT="0" distB="0" distL="0" distR="0" wp14:anchorId="5C2F9EF5" wp14:editId="1783AB2D">
+            <wp:extent cx="6120130" cy="4090670"/>
+            <wp:effectExtent l="0" t="0" r="0" b="0"/>
+            <wp:docPr id="4" name="Picture 4"/>
+            <wp:cNvGraphicFramePr>
+              <a:graphicFrameLocks xmlns:a="http://schemas.openxmlformats.org/drawingml/2006/main" noChangeAspect="1"/>
+            </wp:cNvGraphicFramePr>
+            <a:graphic xmlns:a="http://schemas.openxmlformats.org/drawingml/2006/main">
+              <a:graphicData uri="http://schemas.openxmlformats.org/drawingml/2006/picture">
+                <pic:pic xmlns:pic="http://schemas.openxmlformats.org/drawingml/2006/picture">
+                  <pic:nvPicPr>
+                    <pic:cNvPr id="0" name="Picture 1"/>
+                    <pic:cNvPicPr>
+                      <a:picLocks noChangeAspect="1" noChangeArrowheads="1"/>
+                    </pic:cNvPicPr>
+                  </pic:nvPicPr>
+                  <pic:blipFill>
+                    <a:blip r:embed="rId14">
+                      <a:extLst>
+                        <a:ext uri="{28A0092B-C50C-407E-A947-70E740481C1C}">
+                          <a14:useLocalDpi xmlns:a14="http://schemas.microsoft.com/office/drawing/2010/main" val="0"/>
+                        </a:ext>
+                      </a:extLst>
+                    </a:blip>
+                    <a:srcRect/>
+                    <a:stretch>
+                      <a:fillRect/>
+                    </a:stretch>
+                  </pic:blipFill>
+                  <pic:spPr bwMode="auto">
+                    <a:xfrm>
+                      <a:off x="0" y="0"/>
+                      <a:ext cx="6120130" cy="4090670"/>
+                    </a:xfrm>
+                    <a:prstGeom prst="rect">
+                      <a:avLst/>
+                    </a:prstGeom>
+                    <a:noFill/>
+                    <a:ln>
+                      <a:noFill/>
+                    </a:ln>
+                  </pic:spPr>
+                </pic:pic>
+              </a:graphicData>
+            </a:graphic>
+          </wp:inline>
+        </w:drawing>
+      </w:r>
+    </w:p>
+    <w:p>
+      <w:pPr>
+        <w:rPr>
+          <w:rFonts w:ascii="Times New Roman" w:hAnsi="Times New Roman" w:cs="Times New Roman"/>
+          <w:sz w:val="24"/>
+          <w:szCs w:val="24"/>
+        </w:rPr>
+      </w:pPr>
+      <w:r>
+        <w:rPr>
+          <w:rFonts w:ascii="Times New Roman" w:hAnsi="Times New Roman" w:cs="Times New Roman"/>
+          <w:sz w:val="24"/>
+          <w:szCs w:val="24"/>
+        </w:rPr>
+        <w:t xml:space="preserve">Der er altså </w:t>
+      </w:r>
+      <w:r>
+        <w:rPr>
+          <w:rFonts w:ascii="Times New Roman" w:hAnsi="Times New Roman" w:cs="Times New Roman"/>
+          <w:sz w:val="24"/>
+          <w:szCs w:val="24"/>
+        </w:rPr>
+        <w:t>flere tests end gennemsnittet i midten af ugen og færre i weekenden og mandag.</w:t>
+      </w:r>
+      <w:r>
+        <w:rPr>
+          <w:rFonts w:ascii="Times New Roman" w:hAnsi="Times New Roman" w:cs="Times New Roman"/>
+          <w:sz w:val="24"/>
+          <w:szCs w:val="24"/>
+        </w:rPr>
+        <w:t xml:space="preserve"> Korrektionerne er dog i alle tilfælde forholdsvis små.</w:t>
+      </w:r>
     </w:p>
     <w:sectPr>
       <w:pgSz w:w="11906" w:h="16838"/>
@@ -6323,6 +7240,36 @@
           <w:lang w:val="en-US"/>
         </w:rPr>
         <w:t>).</w:t>
+      </w:r>
+    </w:p>
+  </w:footnote>
+  <w:footnote w:id="3">
+    <w:p>
+      <w:pPr>
+        <w:pStyle w:val="FootnoteText"/>
+      </w:pPr>
+      <w:r>
+        <w:rPr>
+          <w:rStyle w:val="FootnoteReference"/>
+        </w:rPr>
+        <w:footnoteRef/>
+      </w:r>
+      <w:r>
+        <w:t xml:space="preserve"> </w:t>
+      </w:r>
+      <w:r>
+        <w:t>Tallene er baseret på både P</w:t>
+      </w:r>
+      <w:r>
+        <w:t xml:space="preserve">CR og </w:t>
+      </w:r>
+      <w:proofErr w:type="spellStart"/>
+      <w:r>
+        <w:t>AntiGen</w:t>
+      </w:r>
+      <w:proofErr w:type="spellEnd"/>
+      <w:r>
+        <w:t xml:space="preserve"> tests.</w:t>
       </w:r>
     </w:p>
   </w:footnote>
@@ -7315,12 +8262,6 @@
 </file>
 
 <file path=customXml/item1.xml><?xml version="1.0" encoding="utf-8"?>
-<p:properties xmlns:p="http://schemas.microsoft.com/office/2006/metadata/properties" xmlns:xsi="http://www.w3.org/2001/XMLSchema-instance" xmlns:pc="http://schemas.microsoft.com/office/infopath/2007/PartnerControls">
-  <documentManagement/>
-</p:properties>
-</file>
-
-<file path=customXml/item2.xml><?xml version="1.0" encoding="utf-8"?>
 <?mso-contentType ?>
 <FormTemplates xmlns="http://schemas.microsoft.com/sharepoint/v3/contenttype/forms">
   <Display>DocumentLibraryForm</Display>
@@ -7329,7 +8270,17 @@
 </FormTemplates>
 </file>
 
+<file path=customXml/item2.xml><?xml version="1.0" encoding="utf-8"?>
+<p:properties xmlns:p="http://schemas.microsoft.com/office/2006/metadata/properties" xmlns:xsi="http://www.w3.org/2001/XMLSchema-instance" xmlns:pc="http://schemas.microsoft.com/office/infopath/2007/PartnerControls">
+  <documentManagement/>
+</p:properties>
+</file>
+
 <file path=customXml/item3.xml><?xml version="1.0" encoding="utf-8"?>
+<b:Sources xmlns:b="http://schemas.openxmlformats.org/officeDocument/2006/bibliography" xmlns="http://schemas.openxmlformats.org/officeDocument/2006/bibliography" SelectedStyle="\APASixthEditionOfficeOnline.xsl" StyleName="APA" Version="6"/>
+</file>
+
+<file path=customXml/item4.xml><?xml version="1.0" encoding="utf-8"?>
 <ct:contentTypeSchema xmlns:ct="http://schemas.microsoft.com/office/2006/metadata/contentType" xmlns:ma="http://schemas.microsoft.com/office/2006/metadata/properties/metaAttributes" ct:_="" ma:_="" ma:contentTypeName="Dokument" ma:contentTypeID="0x01010088AE0A991A5D8145A86AA5AF0339CF07" ma:contentTypeVersion="9" ma:contentTypeDescription="Opret et nyt dokument." ma:contentTypeScope="" ma:versionID="6d21f4c60a0d0d2f553faacf13173dbd">
   <xsd:schema xmlns:xsd="http://www.w3.org/2001/XMLSchema" xmlns:xs="http://www.w3.org/2001/XMLSchema" xmlns:p="http://schemas.microsoft.com/office/2006/metadata/properties" xmlns:ns2="d50f069a-0bcd-4f5b-9ab3-0949349cbb45" targetNamespace="http://schemas.microsoft.com/office/2006/metadata/properties" ma:root="true" ma:fieldsID="f4488d120fc5bfa64a0946c7ff24d298" ns2:_="">
     <xsd:import namespace="d50f069a-0bcd-4f5b-9ab3-0949349cbb45"/>
@@ -7507,11 +8458,15 @@
 </ct:contentTypeSchema>
 </file>
 
-<file path=customXml/item4.xml><?xml version="1.0" encoding="utf-8"?>
-<b:Sources xmlns:b="http://schemas.openxmlformats.org/officeDocument/2006/bibliography" xmlns="http://schemas.openxmlformats.org/officeDocument/2006/bibliography" SelectedStyle="\APASixthEditionOfficeOnline.xsl" StyleName="APA" Version="6"/>
+<file path=customXml/itemProps1.xml><?xml version="1.0" encoding="utf-8"?>
+<ds:datastoreItem xmlns:ds="http://schemas.openxmlformats.org/officeDocument/2006/customXml" ds:itemID="{8B46BE80-AA20-4FE0-9703-181A77531272}">
+  <ds:schemaRefs>
+    <ds:schemaRef ds:uri="http://schemas.microsoft.com/sharepoint/v3/contenttype/forms"/>
+  </ds:schemaRefs>
+</ds:datastoreItem>
 </file>
 
-<file path=customXml/itemProps1.xml><?xml version="1.0" encoding="utf-8"?>
+<file path=customXml/itemProps2.xml><?xml version="1.0" encoding="utf-8"?>
 <ds:datastoreItem xmlns:ds="http://schemas.openxmlformats.org/officeDocument/2006/customXml" ds:itemID="{97767744-F8C1-4638-BD25-C7B17221BE33}">
   <ds:schemaRefs>
     <ds:schemaRef ds:uri="http://schemas.microsoft.com/office/2006/metadata/properties"/>
@@ -7520,15 +8475,15 @@
 </ds:datastoreItem>
 </file>
 
-<file path=customXml/itemProps2.xml><?xml version="1.0" encoding="utf-8"?>
-<ds:datastoreItem xmlns:ds="http://schemas.openxmlformats.org/officeDocument/2006/customXml" ds:itemID="{8B46BE80-AA20-4FE0-9703-181A77531272}">
+<file path=customXml/itemProps3.xml><?xml version="1.0" encoding="utf-8"?>
+<ds:datastoreItem xmlns:ds="http://schemas.openxmlformats.org/officeDocument/2006/customXml" ds:itemID="{FF2D739E-393F-4BCE-8A35-92D92C30218F}">
   <ds:schemaRefs>
-    <ds:schemaRef ds:uri="http://schemas.microsoft.com/sharepoint/v3/contenttype/forms"/>
+    <ds:schemaRef ds:uri="http://schemas.openxmlformats.org/officeDocument/2006/bibliography"/>
   </ds:schemaRefs>
 </ds:datastoreItem>
 </file>
 
-<file path=customXml/itemProps3.xml><?xml version="1.0" encoding="utf-8"?>
+<file path=customXml/itemProps4.xml><?xml version="1.0" encoding="utf-8"?>
 <ds:datastoreItem xmlns:ds="http://schemas.openxmlformats.org/officeDocument/2006/customXml" ds:itemID="{70C13890-2D29-4FF9-8743-C58A459BDD0B}">
   <ds:schemaRefs>
     <ds:schemaRef ds:uri="http://schemas.microsoft.com/office/2006/metadata/contentType"/>
@@ -7544,12 +8499,4 @@
     <ds:schemaRef ds:uri="http://schemas.microsoft.com/internal/obd"/>
   </ds:schemaRefs>
 </ds:datastoreItem>
-</file>
-
-<file path=customXml/itemProps4.xml><?xml version="1.0" encoding="utf-8"?>
-<ds:datastoreItem xmlns:ds="http://schemas.openxmlformats.org/officeDocument/2006/customXml" ds:itemID="{FF2D739E-393F-4BCE-8A35-92D92C30218F}">
-  <ds:schemaRefs>
-    <ds:schemaRef ds:uri="http://schemas.openxmlformats.org/officeDocument/2006/bibliography"/>
-  </ds:schemaRefs>
-</ds:datastoreItem>
 </file>
</xml_diff>

<commit_message>
Updated version from Peter
</commit_message>
<xml_diff>
--- a/MiscCode/EstimatAfSmittetalsBudgetForEfteraaret2021.docx
+++ b/MiscCode/EstimatAfSmittetalsBudgetForEfteraaret2021.docx
@@ -623,10 +623,10 @@
           <w:szCs w:val="24"/>
         </w:rPr>
         <w:drawing>
-          <wp:inline distT="0" distB="0" distL="0" distR="0" wp14:anchorId="32DD0406" wp14:editId="2DB7E3E2">
-            <wp:extent cx="6120130" cy="2966720"/>
-            <wp:effectExtent l="0" t="0" r="0" b="5080"/>
-            <wp:docPr id="6" name="Picture 6" descr="A picture containing chart&#10;&#10;Description automatically generated"/>
+          <wp:inline distT="0" distB="0" distL="0" distR="0" wp14:anchorId="76F9642C" wp14:editId="2F831A07">
+            <wp:extent cx="6120130" cy="3060065"/>
+            <wp:effectExtent l="0" t="0" r="0" b="0"/>
+            <wp:docPr id="2" name="Picture 2" descr="Graphical user interface&#10;&#10;Description automatically generated with low confidence"/>
             <wp:cNvGraphicFramePr>
               <a:graphicFrameLocks xmlns:a="http://schemas.openxmlformats.org/drawingml/2006/main" noChangeAspect="1"/>
             </wp:cNvGraphicFramePr>
@@ -634,7 +634,7 @@
               <a:graphicData uri="http://schemas.openxmlformats.org/drawingml/2006/picture">
                 <pic:pic xmlns:pic="http://schemas.openxmlformats.org/drawingml/2006/picture">
                   <pic:nvPicPr>
-                    <pic:cNvPr id="6" name="Picture 6" descr="A picture containing chart&#10;&#10;Description automatically generated"/>
+                    <pic:cNvPr id="2" name="Picture 2" descr="Graphical user interface&#10;&#10;Description automatically generated with low confidence"/>
                     <pic:cNvPicPr/>
                   </pic:nvPicPr>
                   <pic:blipFill>
@@ -652,7 +652,7 @@
                   <pic:spPr>
                     <a:xfrm>
                       <a:off x="0" y="0"/>
-                      <a:ext cx="6120130" cy="2966720"/>
+                      <a:ext cx="6120130" cy="3060065"/>
                     </a:xfrm>
                     <a:prstGeom prst="rect">
                       <a:avLst/>
@@ -674,13 +674,22 @@
           <w:szCs w:val="24"/>
         </w:rPr>
       </w:pPr>
-      <w:r>
-        <w:rPr>
-          <w:rFonts w:ascii="Times New Roman" w:hAnsi="Times New Roman" w:cs="Times New Roman"/>
-          <w:sz w:val="24"/>
-          <w:szCs w:val="24"/>
-        </w:rPr>
-        <w:lastRenderedPageBreak/>
+    </w:p>
+    <w:p>
+      <w:pPr>
+        <w:jc w:val="both"/>
+        <w:rPr>
+          <w:rFonts w:ascii="Times New Roman" w:hAnsi="Times New Roman" w:cs="Times New Roman"/>
+          <w:sz w:val="24"/>
+          <w:szCs w:val="24"/>
+        </w:rPr>
+      </w:pPr>
+      <w:r>
+        <w:rPr>
+          <w:rFonts w:ascii="Times New Roman" w:hAnsi="Times New Roman" w:cs="Times New Roman"/>
+          <w:sz w:val="24"/>
+          <w:szCs w:val="24"/>
+        </w:rPr>
         <w:t xml:space="preserve">Sidste efterårs gennemsnitlige kontakttal </w:t>
       </w:r>
       <w:r>
@@ -947,7 +956,29 @@
             <w:sz w:val="24"/>
             <w:szCs w:val="24"/>
           </w:rPr>
-          <m:t>=0.309±0.017</m:t>
+          <m:t>=0.30</m:t>
+        </m:r>
+        <m:r>
+          <m:rPr>
+            <m:sty m:val="bi"/>
+          </m:rPr>
+          <w:rPr>
+            <w:rFonts w:ascii="Cambria Math" w:hAnsi="Cambria Math" w:cs="Times New Roman"/>
+            <w:sz w:val="24"/>
+            <w:szCs w:val="24"/>
+          </w:rPr>
+          <m:t>3</m:t>
+        </m:r>
+        <m:r>
+          <m:rPr>
+            <m:sty m:val="bi"/>
+          </m:rPr>
+          <w:rPr>
+            <w:rFonts w:ascii="Cambria Math" w:hAnsi="Cambria Math" w:cs="Times New Roman"/>
+            <w:sz w:val="24"/>
+            <w:szCs w:val="24"/>
+          </w:rPr>
+          <m:t>±0.017</m:t>
         </m:r>
       </m:oMath>
     </w:p>
@@ -1677,6 +1708,7 @@
         <w:rPr>
           <w:noProof/>
         </w:rPr>
+        <w:lastRenderedPageBreak/>
         <w:drawing>
           <wp:inline distT="0" distB="0" distL="0" distR="0" wp14:anchorId="5E5F63F5" wp14:editId="0C8A915D">
             <wp:extent cx="3981450" cy="2273287"/>
@@ -1741,7 +1773,6 @@
           <w:sz w:val="24"/>
           <w:szCs w:val="24"/>
         </w:rPr>
-        <w:lastRenderedPageBreak/>
         <w:t xml:space="preserve">Spredningen på værdierne bliver brugt som usikkerheden på gennemsnittet. En anden mulighed kunne være at bruge usikkerhed på fit-værdierne af kontakttal til at lave et vægtet gennemsnit. Det er dog problematisk, da vi ikke ved noget om den systematiske usikkerhed, der kunne være på vores tal. Derfor bruger vi foreløbig denne tilgang. Udviklingen i antal skaleret positive over tid samt de tilhørende </w:t>
       </w:r>
       <w:proofErr w:type="spellStart"/>
@@ -1931,6 +1962,7 @@
           <w:szCs w:val="24"/>
           <w:u w:val="single"/>
         </w:rPr>
+        <w:lastRenderedPageBreak/>
         <w:t>Indflydelse af B117</w:t>
       </w:r>
     </w:p>
@@ -2304,16 +2336,55 @@
           <w:sz w:val="24"/>
           <w:szCs w:val="24"/>
         </w:rPr>
-        <w:t xml:space="preserve"> er brøkdelen af danskere under 17 år, V er det antal procent der forventes at acceptere en tilbudt vaccine og eps er den gennemsnitlige effektivitet af vaccinerne. </w:t>
-      </w:r>
-      <w:r>
-        <w:rPr>
-          <w:rFonts w:ascii="Times New Roman" w:eastAsiaTheme="minorEastAsia" w:hAnsi="Times New Roman" w:cs="Times New Roman"/>
-          <w:sz w:val="24"/>
-          <w:szCs w:val="24"/>
-        </w:rPr>
-        <w:lastRenderedPageBreak/>
-        <w:t>Eftersom vaccinerne kun tilbydes danskere over 16 år, er beregningen nødt til at tage højde for, at 18.6% af danskerne er 16 år eller yngre.</w:t>
+        <w:t xml:space="preserve"> er brøkdelen af danskere under 1</w:t>
+      </w:r>
+      <w:r>
+        <w:rPr>
+          <w:rFonts w:ascii="Times New Roman" w:eastAsiaTheme="minorEastAsia" w:hAnsi="Times New Roman" w:cs="Times New Roman"/>
+          <w:sz w:val="24"/>
+          <w:szCs w:val="24"/>
+        </w:rPr>
+        <w:t>6</w:t>
+      </w:r>
+      <w:r>
+        <w:rPr>
+          <w:rFonts w:ascii="Times New Roman" w:eastAsiaTheme="minorEastAsia" w:hAnsi="Times New Roman" w:cs="Times New Roman"/>
+          <w:sz w:val="24"/>
+          <w:szCs w:val="24"/>
+        </w:rPr>
+        <w:t xml:space="preserve"> år, V er det antal procent der forventes at acceptere en tilbudt vaccine og eps er den gennemsnitlige effektivitet af vaccinerne. Eftersom vaccinerne kun tilbydes danskere over 1</w:t>
+      </w:r>
+      <w:r>
+        <w:rPr>
+          <w:rFonts w:ascii="Times New Roman" w:eastAsiaTheme="minorEastAsia" w:hAnsi="Times New Roman" w:cs="Times New Roman"/>
+          <w:sz w:val="24"/>
+          <w:szCs w:val="24"/>
+        </w:rPr>
+        <w:t>5</w:t>
+      </w:r>
+      <w:r>
+        <w:rPr>
+          <w:rFonts w:ascii="Times New Roman" w:eastAsiaTheme="minorEastAsia" w:hAnsi="Times New Roman" w:cs="Times New Roman"/>
+          <w:sz w:val="24"/>
+          <w:szCs w:val="24"/>
+        </w:rPr>
+        <w:t xml:space="preserve"> år, er beregningen nødt til at tage højde for, at 18.6% af danskerne er 1</w:t>
+      </w:r>
+      <w:r>
+        <w:rPr>
+          <w:rFonts w:ascii="Times New Roman" w:eastAsiaTheme="minorEastAsia" w:hAnsi="Times New Roman" w:cs="Times New Roman"/>
+          <w:sz w:val="24"/>
+          <w:szCs w:val="24"/>
+        </w:rPr>
+        <w:t>5</w:t>
+      </w:r>
+      <w:r>
+        <w:rPr>
+          <w:rFonts w:ascii="Times New Roman" w:eastAsiaTheme="minorEastAsia" w:hAnsi="Times New Roman" w:cs="Times New Roman"/>
+          <w:sz w:val="24"/>
+          <w:szCs w:val="24"/>
+        </w:rPr>
+        <w:t xml:space="preserve"> år eller yngre.</w:t>
       </w:r>
       <w:r>
         <w:rPr>
@@ -2550,7 +2621,40 @@
             <w:sz w:val="24"/>
             <w:szCs w:val="24"/>
           </w:rPr>
-          <m:t>=0.340±0.016</m:t>
+          <m:t>=0.3</m:t>
+        </m:r>
+        <m:r>
+          <m:rPr>
+            <m:sty m:val="bi"/>
+          </m:rPr>
+          <w:rPr>
+            <w:rFonts w:ascii="Cambria Math" w:eastAsiaTheme="minorEastAsia" w:hAnsi="Cambria Math" w:cs="Times New Roman"/>
+            <w:sz w:val="24"/>
+            <w:szCs w:val="24"/>
+          </w:rPr>
+          <m:t>31</m:t>
+        </m:r>
+        <m:r>
+          <m:rPr>
+            <m:sty m:val="bi"/>
+          </m:rPr>
+          <w:rPr>
+            <w:rFonts w:ascii="Cambria Math" w:eastAsiaTheme="minorEastAsia" w:hAnsi="Cambria Math" w:cs="Times New Roman"/>
+            <w:sz w:val="24"/>
+            <w:szCs w:val="24"/>
+          </w:rPr>
+          <m:t>±0.01</m:t>
+        </m:r>
+        <m:r>
+          <m:rPr>
+            <m:sty m:val="bi"/>
+          </m:rPr>
+          <w:rPr>
+            <w:rFonts w:ascii="Cambria Math" w:eastAsiaTheme="minorEastAsia" w:hAnsi="Cambria Math" w:cs="Times New Roman"/>
+            <w:sz w:val="24"/>
+            <w:szCs w:val="24"/>
+          </w:rPr>
+          <m:t>7</m:t>
         </m:r>
       </m:oMath>
       <w:r>
@@ -2579,7 +2683,55 @@
           <w:sz w:val="24"/>
           <w:szCs w:val="24"/>
         </w:rPr>
-        <w:t>Det er også muligt at inkludere et estimat af hvor meget forskellige aldersklasser smitter. Det betyder at i stedet for brøkdelen af danskere under 17 år, udregnes et tal for hvor stor en procentdel af smitten danskerne under 17 år udgør. Dette burde altså give et mere præcist estimat af smittereduktionen fra vaccinerne. Hvis for eksempel danskere under 17 år gennemsnitligt smitter færre end resten af befolkningen, så vil de stå for en lavere andel af smitten end de udgør af befolkningen, og effektiviteten af vaccinationerne stiger. Udregningen baserer sig på nedenstående tabel.</w:t>
+        <w:t>Det er også muligt at inkludere et estimat af hvor meget forskellige aldersklasser smitter. Det betyder at i stedet for brøkdelen af danskere under 1</w:t>
+      </w:r>
+      <w:r>
+        <w:rPr>
+          <w:rFonts w:ascii="Times New Roman" w:hAnsi="Times New Roman" w:cs="Times New Roman"/>
+          <w:sz w:val="24"/>
+          <w:szCs w:val="24"/>
+        </w:rPr>
+        <w:t>6</w:t>
+      </w:r>
+      <w:r>
+        <w:rPr>
+          <w:rFonts w:ascii="Times New Roman" w:hAnsi="Times New Roman" w:cs="Times New Roman"/>
+          <w:sz w:val="24"/>
+          <w:szCs w:val="24"/>
+        </w:rPr>
+        <w:t xml:space="preserve"> år, udregnes et tal for hvor stor en procentdel af smitten danskerne under 1</w:t>
+      </w:r>
+      <w:r>
+        <w:rPr>
+          <w:rFonts w:ascii="Times New Roman" w:hAnsi="Times New Roman" w:cs="Times New Roman"/>
+          <w:sz w:val="24"/>
+          <w:szCs w:val="24"/>
+        </w:rPr>
+        <w:t>6</w:t>
+      </w:r>
+      <w:r>
+        <w:rPr>
+          <w:rFonts w:ascii="Times New Roman" w:hAnsi="Times New Roman" w:cs="Times New Roman"/>
+          <w:sz w:val="24"/>
+          <w:szCs w:val="24"/>
+        </w:rPr>
+        <w:t xml:space="preserve"> år udgør. Dette burde altså give et mere præcist estimat af smittereduktionen fra vaccinerne. Hvis for eksempel danskere under 1</w:t>
+      </w:r>
+      <w:r>
+        <w:rPr>
+          <w:rFonts w:ascii="Times New Roman" w:hAnsi="Times New Roman" w:cs="Times New Roman"/>
+          <w:sz w:val="24"/>
+          <w:szCs w:val="24"/>
+        </w:rPr>
+        <w:t>6</w:t>
+      </w:r>
+      <w:r>
+        <w:rPr>
+          <w:rFonts w:ascii="Times New Roman" w:hAnsi="Times New Roman" w:cs="Times New Roman"/>
+          <w:sz w:val="24"/>
+          <w:szCs w:val="24"/>
+        </w:rPr>
+        <w:t xml:space="preserve"> år gennemsnitligt smitter færre end resten af befolkningen, så vil de stå for en lavere andel af smitten end de udgør af befolkningen, og effektiviteten af vaccinationerne stiger. Udregningen baserer sig på nedenstående tabel.</w:t>
       </w:r>
       <w:r>
         <w:rPr>
@@ -3801,6 +3953,7 @@
                 <w:sz w:val="24"/>
                 <w:szCs w:val="24"/>
               </w:rPr>
+              <w:lastRenderedPageBreak/>
               <w:t>50 - 55</w:t>
             </w:r>
           </w:p>
@@ -4633,7 +4786,6 @@
           <w:sz w:val="24"/>
           <w:szCs w:val="24"/>
         </w:rPr>
-        <w:lastRenderedPageBreak/>
         <w:drawing>
           <wp:inline distT="0" distB="0" distL="0" distR="0" wp14:anchorId="0772FE66" wp14:editId="61965676">
             <wp:extent cx="4486275" cy="2990850"/>
@@ -5133,7 +5285,7 @@
                 <w:sz w:val="24"/>
                 <w:szCs w:val="24"/>
               </w:rPr>
-              <m:t>2</m:t>
+              <m:t>1</m:t>
             </m:r>
           </m:num>
           <m:den>
@@ -5520,7 +5672,39 @@
             <w:sz w:val="24"/>
             <w:szCs w:val="24"/>
           </w:rPr>
-          <m:t>=0.146±0.03</m:t>
+          <m:t>=0.1</m:t>
+        </m:r>
+        <m:r>
+          <w:rPr>
+            <w:rFonts w:ascii="Cambria Math" w:eastAsiaTheme="minorEastAsia" w:hAnsi="Cambria Math" w:cs="Times New Roman"/>
+            <w:sz w:val="24"/>
+            <w:szCs w:val="24"/>
+          </w:rPr>
+          <m:t>39</m:t>
+        </m:r>
+        <m:r>
+          <w:rPr>
+            <w:rFonts w:ascii="Cambria Math" w:eastAsiaTheme="minorEastAsia" w:hAnsi="Cambria Math" w:cs="Times New Roman"/>
+            <w:sz w:val="24"/>
+            <w:szCs w:val="24"/>
+          </w:rPr>
+          <m:t>±0.</m:t>
+        </m:r>
+        <m:r>
+          <w:rPr>
+            <w:rFonts w:ascii="Cambria Math" w:eastAsiaTheme="minorEastAsia" w:hAnsi="Cambria Math" w:cs="Times New Roman"/>
+            <w:sz w:val="24"/>
+            <w:szCs w:val="24"/>
+          </w:rPr>
+          <m:t>0</m:t>
+        </m:r>
+        <m:r>
+          <w:rPr>
+            <w:rFonts w:ascii="Cambria Math" w:eastAsiaTheme="minorEastAsia" w:hAnsi="Cambria Math" w:cs="Times New Roman"/>
+            <w:sz w:val="24"/>
+            <w:szCs w:val="24"/>
+          </w:rPr>
+          <m:t>03</m:t>
         </m:r>
       </m:oMath>
       <w:r>
@@ -5547,7 +5731,71 @@
           <w:sz w:val="24"/>
           <w:szCs w:val="24"/>
         </w:rPr>
-        <w:t xml:space="preserve">Det vil sige, at selvom danskere på 16 år eller under udgør 18.6% af befolkningen udgør de kun omkring 14.6% af den totale smitterisiko. </w:t>
+        <w:t xml:space="preserve">Det vil sige, at selvom danskere på 16 år eller under udgør </w:t>
+      </w:r>
+      <w:r>
+        <w:rPr>
+          <w:rFonts w:ascii="Times New Roman" w:eastAsiaTheme="minorEastAsia" w:hAnsi="Times New Roman" w:cs="Times New Roman"/>
+          <w:sz w:val="24"/>
+          <w:szCs w:val="24"/>
+        </w:rPr>
+        <w:t>17</w:t>
+      </w:r>
+      <w:r>
+        <w:rPr>
+          <w:rFonts w:ascii="Times New Roman" w:eastAsiaTheme="minorEastAsia" w:hAnsi="Times New Roman" w:cs="Times New Roman"/>
+          <w:sz w:val="24"/>
+          <w:szCs w:val="24"/>
+        </w:rPr>
+        <w:t>.</w:t>
+      </w:r>
+      <w:r>
+        <w:rPr>
+          <w:rFonts w:ascii="Times New Roman" w:eastAsiaTheme="minorEastAsia" w:hAnsi="Times New Roman" w:cs="Times New Roman"/>
+          <w:sz w:val="24"/>
+          <w:szCs w:val="24"/>
+        </w:rPr>
+        <w:t>4</w:t>
+      </w:r>
+      <w:r>
+        <w:rPr>
+          <w:rFonts w:ascii="Times New Roman" w:eastAsiaTheme="minorEastAsia" w:hAnsi="Times New Roman" w:cs="Times New Roman"/>
+          <w:sz w:val="24"/>
+          <w:szCs w:val="24"/>
+        </w:rPr>
+        <w:t>% af befolkningen udgør de kun omkring 1</w:t>
+      </w:r>
+      <w:r>
+        <w:rPr>
+          <w:rFonts w:ascii="Times New Roman" w:eastAsiaTheme="minorEastAsia" w:hAnsi="Times New Roman" w:cs="Times New Roman"/>
+          <w:sz w:val="24"/>
+          <w:szCs w:val="24"/>
+        </w:rPr>
+        <w:t>3</w:t>
+      </w:r>
+      <w:r>
+        <w:rPr>
+          <w:rFonts w:ascii="Times New Roman" w:eastAsiaTheme="minorEastAsia" w:hAnsi="Times New Roman" w:cs="Times New Roman"/>
+          <w:sz w:val="24"/>
+          <w:szCs w:val="24"/>
+        </w:rPr>
+        <w:t>.</w:t>
+      </w:r>
+      <w:r>
+        <w:rPr>
+          <w:rFonts w:ascii="Times New Roman" w:eastAsiaTheme="minorEastAsia" w:hAnsi="Times New Roman" w:cs="Times New Roman"/>
+          <w:sz w:val="24"/>
+          <w:szCs w:val="24"/>
+        </w:rPr>
+        <w:t>9</w:t>
+      </w:r>
+      <w:r>
+        <w:rPr>
+          <w:rFonts w:ascii="Times New Roman" w:eastAsiaTheme="minorEastAsia" w:hAnsi="Times New Roman" w:cs="Times New Roman"/>
+          <w:sz w:val="24"/>
+          <w:szCs w:val="24"/>
+        </w:rPr>
+        <w:t xml:space="preserve">% af den totale smitterisiko. </w:t>
       </w:r>
     </w:p>
     <w:p>
@@ -5713,7 +5961,29 @@
             <w:sz w:val="24"/>
             <w:szCs w:val="24"/>
           </w:rPr>
-          <m:t>*V*eps=0.309±0.017</m:t>
+          <m:t>*V*eps=0.30</m:t>
+        </m:r>
+        <m:r>
+          <m:rPr>
+            <m:sty m:val="bi"/>
+          </m:rPr>
+          <w:rPr>
+            <w:rFonts w:ascii="Cambria Math" w:hAnsi="Cambria Math" w:cs="Times New Roman"/>
+            <w:sz w:val="24"/>
+            <w:szCs w:val="24"/>
+          </w:rPr>
+          <m:t>3</m:t>
+        </m:r>
+        <m:r>
+          <m:rPr>
+            <m:sty m:val="bi"/>
+          </m:rPr>
+          <w:rPr>
+            <w:rFonts w:ascii="Cambria Math" w:hAnsi="Cambria Math" w:cs="Times New Roman"/>
+            <w:sz w:val="24"/>
+            <w:szCs w:val="24"/>
+          </w:rPr>
+          <m:t>±0.017</m:t>
         </m:r>
       </m:oMath>
       <w:r>
@@ -5742,6 +6012,7 @@
           <w:szCs w:val="24"/>
           <w:u w:val="single"/>
         </w:rPr>
+        <w:lastRenderedPageBreak/>
         <w:t>Yderligere effekter</w:t>
       </w:r>
     </w:p>
@@ -5925,7 +6196,6 @@
           <w:sz w:val="24"/>
           <w:szCs w:val="24"/>
         </w:rPr>
-        <w:lastRenderedPageBreak/>
         <w:t xml:space="preserve">Det er svært at estimere befolkningens adfærdsændring. Derfor inkluderes det som en tilføjet usikkerhed til estimatet, ved at sætte </w:t>
       </w:r>
       <m:oMath>
@@ -6419,7 +6689,29 @@
             <w:sz w:val="24"/>
             <w:szCs w:val="24"/>
           </w:rPr>
-          <m:t>=0.309±0.017</m:t>
+          <m:t>=0.30</m:t>
+        </m:r>
+        <m:r>
+          <m:rPr>
+            <m:sty m:val="bi"/>
+          </m:rPr>
+          <w:rPr>
+            <w:rFonts w:ascii="Cambria Math" w:hAnsi="Cambria Math" w:cs="Times New Roman"/>
+            <w:sz w:val="24"/>
+            <w:szCs w:val="24"/>
+          </w:rPr>
+          <m:t>3</m:t>
+        </m:r>
+        <m:r>
+          <m:rPr>
+            <m:sty m:val="bi"/>
+          </m:rPr>
+          <w:rPr>
+            <w:rFonts w:ascii="Cambria Math" w:hAnsi="Cambria Math" w:cs="Times New Roman"/>
+            <w:sz w:val="24"/>
+            <w:szCs w:val="24"/>
+          </w:rPr>
+          <m:t>±0.017</m:t>
         </m:r>
       </m:oMath>
     </w:p>
@@ -6931,6 +7223,7 @@
               <w:sz w:val="24"/>
               <w:szCs w:val="24"/>
             </w:rPr>
+            <w:lastRenderedPageBreak/>
             <m:t>S</m:t>
           </m:r>
           <m:sSub>
@@ -7421,16 +7714,7 @@
           <w:sz w:val="24"/>
           <w:szCs w:val="24"/>
         </w:rPr>
-        <w:t xml:space="preserve">. Antallet af skalerede positive på en </w:t>
-      </w:r>
-      <w:r>
-        <w:rPr>
-          <w:rFonts w:ascii="Times New Roman" w:eastAsiaTheme="minorEastAsia" w:hAnsi="Times New Roman" w:cs="Times New Roman"/>
-          <w:sz w:val="24"/>
-          <w:szCs w:val="24"/>
-        </w:rPr>
-        <w:lastRenderedPageBreak/>
-        <w:t>dag sammenlignes med det geometriske gennemsnit af de omkringliggende dage</w:t>
+        <w:t>. Antallet af skalerede positive på en dag sammenlignes med det geometriske gennemsnit af de omkringliggende dage</w:t>
       </w:r>
       <w:r>
         <w:rPr>
@@ -8754,7 +9038,12 @@
 </file>
 
 <file path=customXml/item1.xml><?xml version="1.0" encoding="utf-8"?>
-<b:Sources xmlns:b="http://schemas.openxmlformats.org/officeDocument/2006/bibliography" xmlns="http://schemas.openxmlformats.org/officeDocument/2006/bibliography" SelectedStyle="\APASixthEditionOfficeOnline.xsl" StyleName="APA" Version="6"/>
+<?mso-contentType ?>
+<FormTemplates xmlns="http://schemas.microsoft.com/sharepoint/v3/contenttype/forms">
+  <Display>DocumentLibraryForm</Display>
+  <Edit>DocumentLibraryForm</Edit>
+  <New>DocumentLibraryForm</New>
+</FormTemplates>
 </file>
 
 <file path=customXml/item2.xml><?xml version="1.0" encoding="utf-8"?>
@@ -8764,12 +9053,7 @@
 </file>
 
 <file path=customXml/item3.xml><?xml version="1.0" encoding="utf-8"?>
-<?mso-contentType ?>
-<FormTemplates xmlns="http://schemas.microsoft.com/sharepoint/v3/contenttype/forms">
-  <Display>DocumentLibraryForm</Display>
-  <Edit>DocumentLibraryForm</Edit>
-  <New>DocumentLibraryForm</New>
-</FormTemplates>
+<b:Sources xmlns:b="http://schemas.openxmlformats.org/officeDocument/2006/bibliography" xmlns="http://schemas.openxmlformats.org/officeDocument/2006/bibliography" SelectedStyle="\APASixthEditionOfficeOnline.xsl" StyleName="APA" Version="6"/>
 </file>
 
 <file path=customXml/item4.xml><?xml version="1.0" encoding="utf-8"?>
@@ -8951,9 +9235,9 @@
 </file>
 
 <file path=customXml/itemProps1.xml><?xml version="1.0" encoding="utf-8"?>
-<ds:datastoreItem xmlns:ds="http://schemas.openxmlformats.org/officeDocument/2006/customXml" ds:itemID="{FF2D739E-393F-4BCE-8A35-92D92C30218F}">
+<ds:datastoreItem xmlns:ds="http://schemas.openxmlformats.org/officeDocument/2006/customXml" ds:itemID="{8B46BE80-AA20-4FE0-9703-181A77531272}">
   <ds:schemaRefs>
-    <ds:schemaRef ds:uri="http://schemas.openxmlformats.org/officeDocument/2006/bibliography"/>
+    <ds:schemaRef ds:uri="http://schemas.microsoft.com/sharepoint/v3/contenttype/forms"/>
   </ds:schemaRefs>
 </ds:datastoreItem>
 </file>
@@ -8968,9 +9252,9 @@
 </file>
 
 <file path=customXml/itemProps3.xml><?xml version="1.0" encoding="utf-8"?>
-<ds:datastoreItem xmlns:ds="http://schemas.openxmlformats.org/officeDocument/2006/customXml" ds:itemID="{8B46BE80-AA20-4FE0-9703-181A77531272}">
+<ds:datastoreItem xmlns:ds="http://schemas.openxmlformats.org/officeDocument/2006/customXml" ds:itemID="{FF2D739E-393F-4BCE-8A35-92D92C30218F}">
   <ds:schemaRefs>
-    <ds:schemaRef ds:uri="http://schemas.microsoft.com/sharepoint/v3/contenttype/forms"/>
+    <ds:schemaRef ds:uri="http://schemas.openxmlformats.org/officeDocument/2006/bibliography"/>
   </ds:schemaRefs>
 </ds:datastoreItem>
 </file>

</xml_diff>

<commit_message>
Updated version from Troels
</commit_message>
<xml_diff>
--- a/MiscCode/EstimatAfSmittetalsBudgetForEfteraaret2021.docx
+++ b/MiscCode/EstimatAfSmittetalsBudgetForEfteraaret2021.docx
@@ -6668,7 +6668,23 @@
           <w:sz w:val="24"/>
           <w:szCs w:val="24"/>
         </w:rPr>
-        <w:t>til betragtning</w:t>
+        <w:t>mulige at tage i</w:t>
+      </w:r>
+      <w:r>
+        <w:rPr>
+          <w:rFonts w:ascii="Times New Roman" w:hAnsi="Times New Roman" w:cs="Times New Roman"/>
+          <w:sz w:val="24"/>
+          <w:szCs w:val="24"/>
+        </w:rPr>
+        <w:t xml:space="preserve"> betragtning</w:t>
+      </w:r>
+      <w:r>
+        <w:rPr>
+          <w:rFonts w:ascii="Times New Roman" w:hAnsi="Times New Roman" w:cs="Times New Roman"/>
+          <w:sz w:val="24"/>
+          <w:szCs w:val="24"/>
+        </w:rPr>
+        <w:t>:</w:t>
       </w:r>
     </w:p>
     <w:p>

</xml_diff>